<commit_message>
22. Extra Features - 10%
</commit_message>
<xml_diff>
--- a/18. Wild Oasis App/Extra Features.docx
+++ b/18. Wild Oasis App/Extra Features.docx
@@ -34,10 +34,38 @@
         <w:t>This will be available from everywhere, so we don’t have to make the Cabins Table a Children of the Filter/Sort Component</w:t>
       </w:r>
     </w:p>
+    <w:p/>
     <w:p>
       <w:pPr>
+        <w:pStyle w:val="Heading1"/>
+      </w:pPr>
+      <w:r>
+        <w:t>Sort Cabins – sort component</w:t>
+      </w:r>
+    </w:p>
+    <w:p>
+      <w:pPr>
         <w:pStyle w:val="ListParagraph"/>
-      </w:pPr>
+        <w:numPr>
+          <w:ilvl w:val="0"/>
+          <w:numId w:val="1"/>
+        </w:numPr>
+      </w:pPr>
+      <w:r>
+        <w:t>A dropdown component to allow the user to select by what to sort the Cabins Table</w:t>
+      </w:r>
+    </w:p>
+    <w:p>
+      <w:pPr>
+        <w:pStyle w:val="ListParagraph"/>
+        <w:numPr>
+          <w:ilvl w:val="0"/>
+          <w:numId w:val="1"/>
+        </w:numPr>
+      </w:pPr>
+      <w:r>
+        <w:t>I will use the MENUS compound component to build this !!!</w:t>
+      </w:r>
     </w:p>
     <w:sectPr>
       <w:pgSz w:w="12240" w:h="15840"/>

</xml_diff>

<commit_message>
22. Extra Features - 15%
</commit_message>
<xml_diff>
--- a/18. Wild Oasis App/Extra Features.docx
+++ b/18. Wild Oasis App/Extra Features.docx
@@ -64,8 +64,51 @@
         </w:numPr>
       </w:pPr>
       <w:r>
-        <w:t>I will use the MENUS compound component to build this !!!</w:t>
+        <w:t xml:space="preserve">I will use the MENUS compound component to build </w:t>
       </w:r>
+      <w:proofErr w:type="gramStart"/>
+      <w:r>
+        <w:t>this !!!</w:t>
+      </w:r>
+      <w:proofErr w:type="gramEnd"/>
+    </w:p>
+    <w:p/>
+    <w:p>
+      <w:pPr>
+        <w:pStyle w:val="Heading1"/>
+      </w:pPr>
+      <w:r>
+        <w:t>Bookings Table</w:t>
+      </w:r>
+    </w:p>
+    <w:p>
+      <w:pPr>
+        <w:pStyle w:val="ListParagraph"/>
+        <w:numPr>
+          <w:ilvl w:val="0"/>
+          <w:numId w:val="1"/>
+        </w:numPr>
+      </w:pPr>
+      <w:r>
+        <w:t xml:space="preserve">We get the Bookings table data from </w:t>
+      </w:r>
+      <w:proofErr w:type="spellStart"/>
+      <w:r>
+        <w:t>Supabase</w:t>
+      </w:r>
+      <w:proofErr w:type="spellEnd"/>
+      <w:r>
+        <w:t xml:space="preserve"> into the app</w:t>
+      </w:r>
+    </w:p>
+    <w:p>
+      <w:pPr>
+        <w:pStyle w:val="ListParagraph"/>
+        <w:numPr>
+          <w:ilvl w:val="0"/>
+          <w:numId w:val="1"/>
+        </w:numPr>
+      </w:pPr>
     </w:p>
     <w:sectPr>
       <w:pgSz w:w="12240" w:h="15840"/>

</xml_diff>

<commit_message>
22. Extra Features - Server Side Sorting and Filtering Bookings
</commit_message>
<xml_diff>
--- a/18. Wild Oasis App/Extra Features.docx
+++ b/18. Wild Oasis App/Extra Features.docx
@@ -64,13 +64,8 @@
         </w:numPr>
       </w:pPr>
       <w:r>
-        <w:t xml:space="preserve">I will use the MENUS compound component to build </w:t>
-      </w:r>
-      <w:proofErr w:type="gramStart"/>
-      <w:r>
-        <w:t>this !!!</w:t>
-      </w:r>
-      <w:proofErr w:type="gramEnd"/>
+        <w:t>I will use the MENUS compound component to build this !!!</w:t>
+      </w:r>
     </w:p>
     <w:p/>
     <w:p>
@@ -90,15 +85,22 @@
         </w:numPr>
       </w:pPr>
       <w:r>
-        <w:t xml:space="preserve">We get the Bookings table data from </w:t>
-      </w:r>
-      <w:proofErr w:type="spellStart"/>
-      <w:r>
-        <w:t>Supabase</w:t>
-      </w:r>
-      <w:proofErr w:type="spellEnd"/>
-      <w:r>
-        <w:t xml:space="preserve"> into the app</w:t>
+        <w:t>We get the Bookings table data from Supabase into the app</w:t>
+      </w:r>
+    </w:p>
+    <w:p/>
+    <w:p>
+      <w:pPr>
+        <w:pStyle w:val="Heading2"/>
+      </w:pPr>
+      <w:r>
+        <w:t>Server</w:t>
+      </w:r>
+      <w:r>
+        <w:t>-</w:t>
+      </w:r>
+      <w:r>
+        <w:t>Side Filtering of the Bookings Table</w:t>
       </w:r>
     </w:p>
     <w:p>
@@ -109,6 +111,66 @@
           <w:numId w:val="1"/>
         </w:numPr>
       </w:pPr>
+      <w:r>
+        <w:t>We want to receive Straight from the API only the FILTERED bookings, not all of them and then filter on the client side (like the cabins)</w:t>
+      </w:r>
+    </w:p>
+    <w:p>
+      <w:pPr>
+        <w:pStyle w:val="ListParagraph"/>
+        <w:numPr>
+          <w:ilvl w:val="0"/>
+          <w:numId w:val="1"/>
+        </w:numPr>
+      </w:pPr>
+      <w:r>
+        <w:t>We will adjust the getBookings() API call to get only the filtered data</w:t>
+      </w:r>
+    </w:p>
+    <w:p>
+      <w:pPr>
+        <w:pStyle w:val="ListParagraph"/>
+        <w:numPr>
+          <w:ilvl w:val="0"/>
+          <w:numId w:val="1"/>
+        </w:numPr>
+      </w:pPr>
+      <w:r>
+        <w:t>We use the URL state to know how to filter the data</w:t>
+      </w:r>
+      <w:r>
+        <w:t xml:space="preserve"> by status</w:t>
+      </w:r>
+    </w:p>
+    <w:p>
+      <w:pPr>
+        <w:pStyle w:val="ListParagraph"/>
+        <w:numPr>
+          <w:ilvl w:val="0"/>
+          <w:numId w:val="1"/>
+        </w:numPr>
+      </w:pPr>
+      <w:r>
+        <w:t xml:space="preserve">We </w:t>
+      </w:r>
+      <w:r>
+        <w:rPr>
+          <w:b/>
+          <w:bCs/>
+        </w:rPr>
+        <w:t xml:space="preserve">PASS the status into the getBookings API call </w:t>
+      </w:r>
+      <w:r>
+        <w:t xml:space="preserve">and filter depending on what the status is </w:t>
+      </w:r>
+    </w:p>
+    <w:p>
+      <w:pPr>
+        <w:pStyle w:val="Heading2"/>
+      </w:pPr>
+      <w:r>
+        <w:t>Server-Side Sorting of the Bookings Table</w:t>
+      </w:r>
     </w:p>
     <w:sectPr>
       <w:pgSz w:w="12240" w:h="15840"/>
@@ -669,7 +731,6 @@
     <w:next w:val="Normal"/>
     <w:link w:val="Heading2Char"/>
     <w:uiPriority w:val="9"/>
-    <w:semiHidden/>
     <w:unhideWhenUsed/>
     <w:qFormat/>
     <w:rsid w:val="0088336B"/>
@@ -886,7 +947,6 @@
     <w:basedOn w:val="DefaultParagraphFont"/>
     <w:link w:val="Heading2"/>
     <w:uiPriority w:val="9"/>
-    <w:semiHidden/>
     <w:rsid w:val="0088336B"/>
     <w:rPr>
       <w:rFonts w:asciiTheme="majorHAnsi" w:eastAsiaTheme="majorEastAsia" w:hAnsiTheme="majorHAnsi" w:cstheme="majorBidi"/>

</xml_diff>

<commit_message>
22. Extra Features - Pagination
</commit_message>
<xml_diff>
--- a/18. Wild Oasis App/Extra Features.docx
+++ b/18. Wild Oasis App/Extra Features.docx
@@ -170,6 +170,120 @@
       </w:pPr>
       <w:r>
         <w:t>Server-Side Sorting of the Bookings Table</w:t>
+      </w:r>
+    </w:p>
+    <w:p>
+      <w:pPr>
+        <w:pStyle w:val="ListParagraph"/>
+        <w:numPr>
+          <w:ilvl w:val="0"/>
+          <w:numId w:val="1"/>
+        </w:numPr>
+      </w:pPr>
+      <w:r>
+        <w:t>We are using the same approach as Server Side Filtering</w:t>
+      </w:r>
+    </w:p>
+    <w:p>
+      <w:pPr>
+        <w:pStyle w:val="ListParagraph"/>
+        <w:numPr>
+          <w:ilvl w:val="0"/>
+          <w:numId w:val="1"/>
+        </w:numPr>
+      </w:pPr>
+      <w:r>
+        <w:t>We adapt the query for the getBookings with the .order() function</w:t>
+      </w:r>
+    </w:p>
+    <w:p>
+      <w:pPr>
+        <w:pStyle w:val="Heading1"/>
+      </w:pPr>
+      <w:r>
+        <w:t>Pagination</w:t>
+      </w:r>
+    </w:p>
+    <w:p>
+      <w:pPr>
+        <w:pStyle w:val="ListParagraph"/>
+        <w:numPr>
+          <w:ilvl w:val="0"/>
+          <w:numId w:val="1"/>
+        </w:numPr>
+      </w:pPr>
+      <w:r>
+        <w:t>A simple component to set the current page state to the URL and fetch the a number of rows</w:t>
+      </w:r>
+    </w:p>
+    <w:p>
+      <w:pPr>
+        <w:pStyle w:val="ListParagraph"/>
+        <w:numPr>
+          <w:ilvl w:val="0"/>
+          <w:numId w:val="1"/>
+        </w:numPr>
+      </w:pPr>
+      <w:r>
+        <w:t>Will approach the same way as the filter and sorting</w:t>
+      </w:r>
+    </w:p>
+    <w:p>
+      <w:pPr>
+        <w:pStyle w:val="ListParagraph"/>
+        <w:numPr>
+          <w:ilvl w:val="0"/>
+          <w:numId w:val="1"/>
+        </w:numPr>
+      </w:pPr>
+      <w:r>
+        <w:t xml:space="preserve">We use the </w:t>
+      </w:r>
+      <w:r>
+        <w:rPr>
+          <w:b/>
+          <w:bCs/>
+        </w:rPr>
+        <w:t xml:space="preserve">{count:’exact’} </w:t>
+      </w:r>
+      <w:r>
+        <w:rPr>
+          <w:b/>
+          <w:bCs/>
+        </w:rPr>
+        <w:t xml:space="preserve"> query</w:t>
+      </w:r>
+      <w:r>
+        <w:t xml:space="preserve"> to get the number of </w:t>
+      </w:r>
+      <w:r>
+        <w:rPr>
+          <w:b/>
+          <w:bCs/>
+        </w:rPr>
+        <w:t>ALL rows</w:t>
+      </w:r>
+    </w:p>
+    <w:p>
+      <w:pPr>
+        <w:pStyle w:val="ListParagraph"/>
+        <w:numPr>
+          <w:ilvl w:val="0"/>
+          <w:numId w:val="1"/>
+        </w:numPr>
+      </w:pPr>
+      <w:r>
+        <w:t xml:space="preserve">We use </w:t>
+      </w:r>
+      <w:r>
+        <w:rPr>
+          <w:b/>
+          <w:bCs/>
+        </w:rPr>
+        <w:t xml:space="preserve">.range(start, end) to </w:t>
+      </w:r>
+      <w:r>
+        <w:t>get the exact rows we need</w:t>
       </w:r>
     </w:p>
     <w:sectPr>

</xml_diff>

<commit_message>
22. Exra Features - PreFetch data
</commit_message>
<xml_diff>
--- a/18. Wild Oasis App/Extra Features.docx
+++ b/18. Wild Oasis App/Extra Features.docx
@@ -284,6 +284,150 @@
       </w:r>
       <w:r>
         <w:t>get the exact rows we need</w:t>
+      </w:r>
+    </w:p>
+    <w:p/>
+    <w:p/>
+    <w:p>
+      <w:pPr>
+        <w:pStyle w:val="Heading1"/>
+      </w:pPr>
+      <w:r>
+        <w:lastRenderedPageBreak/>
+        <w:t>Prefetching with React Query</w:t>
+      </w:r>
+    </w:p>
+    <w:p>
+      <w:pPr>
+        <w:pStyle w:val="ListParagraph"/>
+        <w:numPr>
+          <w:ilvl w:val="0"/>
+          <w:numId w:val="1"/>
+        </w:numPr>
+      </w:pPr>
+      <w:r>
+        <w:t>We Fetch the next page before it is actually displayed</w:t>
+      </w:r>
+    </w:p>
+    <w:p>
+      <w:pPr>
+        <w:pStyle w:val="Heading3"/>
+      </w:pPr>
+      <w:r>
+        <w:t>What we do:</w:t>
+      </w:r>
+    </w:p>
+    <w:p>
+      <w:pPr>
+        <w:pStyle w:val="ListParagraph"/>
+        <w:numPr>
+          <w:ilvl w:val="0"/>
+          <w:numId w:val="1"/>
+        </w:numPr>
+      </w:pPr>
+      <w:r>
+        <w:t xml:space="preserve">We need the queryClient ( </w:t>
+      </w:r>
+      <w:r>
+        <w:rPr>
+          <w:b/>
+          <w:bCs/>
+        </w:rPr>
+        <w:t>useQueryClient()</w:t>
+      </w:r>
+      <w:r>
+        <w:t>)</w:t>
+      </w:r>
+    </w:p>
+    <w:p>
+      <w:pPr>
+        <w:pStyle w:val="ListParagraph"/>
+        <w:numPr>
+          <w:ilvl w:val="0"/>
+          <w:numId w:val="1"/>
+        </w:numPr>
+      </w:pPr>
+      <w:r>
+        <w:t xml:space="preserve">We call </w:t>
+      </w:r>
+      <w:r>
+        <w:rPr>
+          <w:b/>
+          <w:bCs/>
+        </w:rPr>
+        <w:t xml:space="preserve">prefetchQuery() </w:t>
+      </w:r>
+      <w:r>
+        <w:t xml:space="preserve">on the </w:t>
+      </w:r>
+      <w:r>
+        <w:rPr>
+          <w:b/>
+          <w:bCs/>
+        </w:rPr>
+        <w:t>queryClient</w:t>
+      </w:r>
+    </w:p>
+    <w:p>
+      <w:pPr>
+        <w:pStyle w:val="ListParagraph"/>
+        <w:numPr>
+          <w:ilvl w:val="1"/>
+          <w:numId w:val="1"/>
+        </w:numPr>
+      </w:pPr>
+      <w:r>
+        <w:rPr>
+          <w:b/>
+          <w:bCs/>
+        </w:rPr>
+        <w:t>queryClient.prefetchQuery()</w:t>
+      </w:r>
+    </w:p>
+    <w:p>
+      <w:pPr>
+        <w:pStyle w:val="ListParagraph"/>
+        <w:numPr>
+          <w:ilvl w:val="0"/>
+          <w:numId w:val="1"/>
+        </w:numPr>
+      </w:pPr>
+      <w:r>
+        <w:drawing>
+          <wp:inline distT="0" distB="0" distL="0" distR="0" wp14:anchorId="2ADB9D02" wp14:editId="755A4426">
+            <wp:extent cx="4867954" cy="4258269"/>
+            <wp:effectExtent l="0" t="0" r="8890" b="9525"/>
+            <wp:docPr id="1165973176" name="Picture 1" descr="A screen shot of a computer program&#10;&#10;Description automatically generated"/>
+            <wp:cNvGraphicFramePr>
+              <a:graphicFrameLocks xmlns:a="http://schemas.openxmlformats.org/drawingml/2006/main" noChangeAspect="1"/>
+            </wp:cNvGraphicFramePr>
+            <a:graphic xmlns:a="http://schemas.openxmlformats.org/drawingml/2006/main">
+              <a:graphicData uri="http://schemas.openxmlformats.org/drawingml/2006/picture">
+                <pic:pic xmlns:pic="http://schemas.openxmlformats.org/drawingml/2006/picture">
+                  <pic:nvPicPr>
+                    <pic:cNvPr id="1165973176" name="Picture 1" descr="A screen shot of a computer program&#10;&#10;Description automatically generated"/>
+                    <pic:cNvPicPr/>
+                  </pic:nvPicPr>
+                  <pic:blipFill>
+                    <a:blip r:embed="rId5"/>
+                    <a:stretch>
+                      <a:fillRect/>
+                    </a:stretch>
+                  </pic:blipFill>
+                  <pic:spPr>
+                    <a:xfrm>
+                      <a:off x="0" y="0"/>
+                      <a:ext cx="4867954" cy="4258269"/>
+                    </a:xfrm>
+                    <a:prstGeom prst="rect">
+                      <a:avLst/>
+                    </a:prstGeom>
+                  </pic:spPr>
+                </pic:pic>
+              </a:graphicData>
+            </a:graphic>
+          </wp:inline>
+        </w:drawing>
       </w:r>
     </w:p>
     <w:sectPr>
@@ -314,7 +458,7 @@
         <w:rFonts w:ascii="Aptos" w:eastAsiaTheme="minorHAnsi" w:hAnsi="Aptos" w:cstheme="minorBidi" w:hint="default"/>
       </w:rPr>
     </w:lvl>
-    <w:lvl w:ilvl="1" w:tplc="04090003" w:tentative="1">
+    <w:lvl w:ilvl="1" w:tplc="04090003">
       <w:start w:val="1"/>
       <w:numFmt w:val="bullet"/>
       <w:lvlText w:val="o"/>
@@ -867,7 +1011,6 @@
     <w:next w:val="Normal"/>
     <w:link w:val="Heading3Char"/>
     <w:uiPriority w:val="9"/>
-    <w:semiHidden/>
     <w:unhideWhenUsed/>
     <w:qFormat/>
     <w:rsid w:val="0088336B"/>
@@ -1074,7 +1217,6 @@
     <w:basedOn w:val="DefaultParagraphFont"/>
     <w:link w:val="Heading3"/>
     <w:uiPriority w:val="9"/>
-    <w:semiHidden/>
     <w:rsid w:val="0088336B"/>
     <w:rPr>
       <w:rFonts w:eastAsiaTheme="majorEastAsia" w:cstheme="majorBidi"/>

</xml_diff>

<commit_message>
22. Extra Features - Single booking fetch and bookign details page
</commit_message>
<xml_diff>
--- a/18. Wild Oasis App/Extra Features.docx
+++ b/18. Wild Oasis App/Extra Features.docx
@@ -85,7 +85,15 @@
         </w:numPr>
       </w:pPr>
       <w:r>
-        <w:t>We get the Bookings table data from Supabase into the app</w:t>
+        <w:t xml:space="preserve">We get the Bookings table data from </w:t>
+      </w:r>
+      <w:proofErr w:type="spellStart"/>
+      <w:r>
+        <w:t>Supabase</w:t>
+      </w:r>
+      <w:proofErr w:type="spellEnd"/>
+      <w:r>
+        <w:t xml:space="preserve"> into the app</w:t>
       </w:r>
     </w:p>
     <w:p/>
@@ -124,7 +132,15 @@
         </w:numPr>
       </w:pPr>
       <w:r>
-        <w:t>We will adjust the getBookings() API call to get only the filtered data</w:t>
+        <w:t xml:space="preserve">We will adjust the </w:t>
+      </w:r>
+      <w:proofErr w:type="spellStart"/>
+      <w:r>
+        <w:t>getBookings</w:t>
+      </w:r>
+      <w:proofErr w:type="spellEnd"/>
+      <w:r>
+        <w:t>() API call to get only the filtered data</w:t>
       </w:r>
     </w:p>
     <w:p>
@@ -158,7 +174,23 @@
           <w:b/>
           <w:bCs/>
         </w:rPr>
-        <w:t xml:space="preserve">PASS the status into the getBookings API call </w:t>
+        <w:t xml:space="preserve">PASS the status into the </w:t>
+      </w:r>
+      <w:proofErr w:type="spellStart"/>
+      <w:r>
+        <w:rPr>
+          <w:b/>
+          <w:bCs/>
+        </w:rPr>
+        <w:t>getBookings</w:t>
+      </w:r>
+      <w:proofErr w:type="spellEnd"/>
+      <w:r>
+        <w:rPr>
+          <w:b/>
+          <w:bCs/>
+        </w:rPr>
+        <w:t xml:space="preserve"> API call </w:t>
       </w:r>
       <w:r>
         <w:t xml:space="preserve">and filter depending on what the status is </w:t>
@@ -193,7 +225,15 @@
         </w:numPr>
       </w:pPr>
       <w:r>
-        <w:t>We adapt the query for the getBookings with the .order() function</w:t>
+        <w:t xml:space="preserve">We adapt the query for the </w:t>
+      </w:r>
+      <w:proofErr w:type="spellStart"/>
+      <w:r>
+        <w:t>getBookings</w:t>
+      </w:r>
+      <w:proofErr w:type="spellEnd"/>
+      <w:r>
+        <w:t xml:space="preserve"> with the .order() function</w:t>
       </w:r>
     </w:p>
     <w:p>
@@ -244,7 +284,23 @@
           <w:b/>
           <w:bCs/>
         </w:rPr>
-        <w:t xml:space="preserve">{count:’exact’} </w:t>
+        <w:t>{</w:t>
+      </w:r>
+      <w:proofErr w:type="spellStart"/>
+      <w:r>
+        <w:rPr>
+          <w:b/>
+          <w:bCs/>
+        </w:rPr>
+        <w:t>count:’exact</w:t>
+      </w:r>
+      <w:proofErr w:type="spellEnd"/>
+      <w:r>
+        <w:rPr>
+          <w:b/>
+          <w:bCs/>
+        </w:rPr>
+        <w:t xml:space="preserve">’} </w:t>
       </w:r>
       <w:r>
         <w:rPr>
@@ -326,14 +382,31 @@
         </w:numPr>
       </w:pPr>
       <w:r>
-        <w:t xml:space="preserve">We need the queryClient ( </w:t>
-      </w:r>
-      <w:r>
-        <w:rPr>
-          <w:b/>
-          <w:bCs/>
-        </w:rPr>
-        <w:t>useQueryClient()</w:t>
+        <w:t xml:space="preserve">We need the </w:t>
+      </w:r>
+      <w:proofErr w:type="spellStart"/>
+      <w:r>
+        <w:t>queryClient</w:t>
+      </w:r>
+      <w:proofErr w:type="spellEnd"/>
+      <w:r>
+        <w:t xml:space="preserve"> ( </w:t>
+      </w:r>
+      <w:proofErr w:type="spellStart"/>
+      <w:r>
+        <w:rPr>
+          <w:b/>
+          <w:bCs/>
+        </w:rPr>
+        <w:t>useQueryClient</w:t>
+      </w:r>
+      <w:proofErr w:type="spellEnd"/>
+      <w:r>
+        <w:rPr>
+          <w:b/>
+          <w:bCs/>
+        </w:rPr>
+        <w:t>()</w:t>
       </w:r>
       <w:r>
         <w:t>)</w:t>
@@ -350,16 +423,26 @@
       <w:r>
         <w:t xml:space="preserve">We call </w:t>
       </w:r>
-      <w:r>
-        <w:rPr>
-          <w:b/>
-          <w:bCs/>
-        </w:rPr>
-        <w:t xml:space="preserve">prefetchQuery() </w:t>
+      <w:proofErr w:type="spellStart"/>
+      <w:r>
+        <w:rPr>
+          <w:b/>
+          <w:bCs/>
+        </w:rPr>
+        <w:t>prefetchQuery</w:t>
+      </w:r>
+      <w:proofErr w:type="spellEnd"/>
+      <w:r>
+        <w:rPr>
+          <w:b/>
+          <w:bCs/>
+        </w:rPr>
+        <w:t xml:space="preserve">() </w:t>
       </w:r>
       <w:r>
         <w:t xml:space="preserve">on the </w:t>
       </w:r>
+      <w:proofErr w:type="spellStart"/>
       <w:r>
         <w:rPr>
           <w:b/>
@@ -367,6 +450,7 @@
         </w:rPr>
         <w:t>queryClient</w:t>
       </w:r>
+      <w:proofErr w:type="spellEnd"/>
     </w:p>
     <w:p>
       <w:pPr>
@@ -376,23 +460,35 @@
           <w:numId w:val="1"/>
         </w:numPr>
       </w:pPr>
-      <w:r>
-        <w:rPr>
-          <w:b/>
-          <w:bCs/>
-        </w:rPr>
-        <w:t>queryClient.prefetchQuery()</w:t>
-      </w:r>
-    </w:p>
-    <w:p>
-      <w:pPr>
-        <w:pStyle w:val="ListParagraph"/>
-        <w:numPr>
-          <w:ilvl w:val="0"/>
-          <w:numId w:val="1"/>
-        </w:numPr>
-      </w:pPr>
-      <w:r>
+      <w:proofErr w:type="spellStart"/>
+      <w:r>
+        <w:rPr>
+          <w:b/>
+          <w:bCs/>
+        </w:rPr>
+        <w:t>queryClient.prefetchQuery</w:t>
+      </w:r>
+      <w:proofErr w:type="spellEnd"/>
+      <w:r>
+        <w:rPr>
+          <w:b/>
+          <w:bCs/>
+        </w:rPr>
+        <w:t>()</w:t>
+      </w:r>
+    </w:p>
+    <w:p>
+      <w:pPr>
+        <w:pStyle w:val="ListParagraph"/>
+        <w:numPr>
+          <w:ilvl w:val="0"/>
+          <w:numId w:val="1"/>
+        </w:numPr>
+      </w:pPr>
+      <w:r>
+        <w:rPr>
+          <w:noProof/>
+        </w:rPr>
         <w:drawing>
           <wp:inline distT="0" distB="0" distL="0" distR="0" wp14:anchorId="2ADB9D02" wp14:editId="755A4426">
             <wp:extent cx="4867954" cy="4258269"/>
@@ -428,6 +524,129 @@
             </a:graphic>
           </wp:inline>
         </w:drawing>
+      </w:r>
+    </w:p>
+    <w:p/>
+    <w:p>
+      <w:pPr>
+        <w:pStyle w:val="Heading1"/>
+      </w:pPr>
+      <w:r>
+        <w:t>Booking Detail Page</w:t>
+      </w:r>
+    </w:p>
+    <w:p>
+      <w:pPr>
+        <w:pStyle w:val="ListParagraph"/>
+        <w:numPr>
+          <w:ilvl w:val="0"/>
+          <w:numId w:val="1"/>
+        </w:numPr>
+      </w:pPr>
+      <w:r>
+        <w:t xml:space="preserve"> We add a </w:t>
+      </w:r>
+      <w:r>
+        <w:rPr>
+          <w:b/>
+          <w:bCs/>
+        </w:rPr>
+        <w:t>Menu</w:t>
+      </w:r>
+      <w:r>
+        <w:t xml:space="preserve"> for each </w:t>
+      </w:r>
+      <w:proofErr w:type="spellStart"/>
+      <w:r>
+        <w:t>Boooking</w:t>
+      </w:r>
+      <w:proofErr w:type="spellEnd"/>
+      <w:r>
+        <w:t xml:space="preserve">, and one of the options will take us to the </w:t>
+      </w:r>
+      <w:r>
+        <w:rPr>
+          <w:b/>
+          <w:bCs/>
+        </w:rPr>
+        <w:t>Booking detail page</w:t>
+      </w:r>
+    </w:p>
+    <w:p>
+      <w:pPr>
+        <w:pStyle w:val="ListParagraph"/>
+        <w:numPr>
+          <w:ilvl w:val="0"/>
+          <w:numId w:val="1"/>
+        </w:numPr>
+      </w:pPr>
+      <w:r>
+        <w:t xml:space="preserve">We have already placed the </w:t>
+      </w:r>
+      <w:r>
+        <w:rPr>
+          <w:b/>
+          <w:bCs/>
+        </w:rPr>
+        <w:t xml:space="preserve">entire booking table inside the </w:t>
+      </w:r>
+      <w:r>
+        <w:t>Menus component</w:t>
+      </w:r>
+    </w:p>
+    <w:p>
+      <w:pPr>
+        <w:pStyle w:val="ListParagraph"/>
+        <w:numPr>
+          <w:ilvl w:val="0"/>
+          <w:numId w:val="1"/>
+        </w:numPr>
+      </w:pPr>
+      <w:r>
+        <w:t xml:space="preserve">We add the Toggle and the Button for the </w:t>
+      </w:r>
+      <w:r>
+        <w:rPr>
+          <w:b/>
+          <w:bCs/>
+        </w:rPr>
+        <w:t>Booking Details</w:t>
+      </w:r>
+    </w:p>
+    <w:p>
+      <w:pPr>
+        <w:pStyle w:val="ListParagraph"/>
+        <w:numPr>
+          <w:ilvl w:val="0"/>
+          <w:numId w:val="1"/>
+        </w:numPr>
+      </w:pPr>
+      <w:r>
+        <w:t xml:space="preserve">We implement a new </w:t>
+      </w:r>
+      <w:r>
+        <w:rPr>
+          <w:b/>
+          <w:bCs/>
+        </w:rPr>
+        <w:t>ROUTE</w:t>
+      </w:r>
+      <w:r>
+        <w:rPr>
+          <w:b/>
+          <w:bCs/>
+        </w:rPr>
+        <w:t xml:space="preserve"> </w:t>
+      </w:r>
+      <w:r>
+        <w:t xml:space="preserve">and a new </w:t>
+      </w:r>
+      <w:r>
+        <w:rPr>
+          <w:b/>
+          <w:bCs/>
+        </w:rPr>
+        <w:t>PAGE</w:t>
       </w:r>
     </w:p>
     <w:sectPr>

</xml_diff>

<commit_message>
22.Extra Features - checkin a booking - 100%
</commit_message>
<xml_diff>
--- a/18. Wild Oasis App/Extra Features.docx
+++ b/18. Wild Oasis App/Extra Features.docx
@@ -64,8 +64,13 @@
         </w:numPr>
       </w:pPr>
       <w:r>
-        <w:t>I will use the MENUS compound component to build this !!!</w:t>
-      </w:r>
+        <w:t xml:space="preserve">I will use the MENUS compound component to build </w:t>
+      </w:r>
+      <w:proofErr w:type="gramStart"/>
+      <w:r>
+        <w:t>this !!!</w:t>
+      </w:r>
+      <w:proofErr w:type="gramEnd"/>
     </w:p>
     <w:p/>
     <w:p>
@@ -124,7 +129,15 @@
         </w:numPr>
       </w:pPr>
       <w:r>
-        <w:t>We will adjust the getBookings() API call to get only the filtered data</w:t>
+        <w:t xml:space="preserve">We will adjust the </w:t>
+      </w:r>
+      <w:proofErr w:type="gramStart"/>
+      <w:r>
+        <w:t>getBookings(</w:t>
+      </w:r>
+      <w:proofErr w:type="gramEnd"/>
+      <w:r>
+        <w:t>) API call to get only the filtered data</w:t>
       </w:r>
     </w:p>
     <w:p>
@@ -181,19 +194,35 @@
         </w:numPr>
       </w:pPr>
       <w:r>
-        <w:t>We are using the same approach as Server Side Filtering</w:t>
-      </w:r>
-    </w:p>
-    <w:p>
-      <w:pPr>
-        <w:pStyle w:val="ListParagraph"/>
-        <w:numPr>
-          <w:ilvl w:val="0"/>
-          <w:numId w:val="1"/>
-        </w:numPr>
-      </w:pPr>
-      <w:r>
-        <w:t>We adapt the query for the getBookings with the .order() function</w:t>
+        <w:t xml:space="preserve">We are using the same approach as </w:t>
+      </w:r>
+      <w:proofErr w:type="gramStart"/>
+      <w:r>
+        <w:t>Server Side</w:t>
+      </w:r>
+      <w:proofErr w:type="gramEnd"/>
+      <w:r>
+        <w:t xml:space="preserve"> Filtering</w:t>
+      </w:r>
+    </w:p>
+    <w:p>
+      <w:pPr>
+        <w:pStyle w:val="ListParagraph"/>
+        <w:numPr>
+          <w:ilvl w:val="0"/>
+          <w:numId w:val="1"/>
+        </w:numPr>
+      </w:pPr>
+      <w:r>
+        <w:t xml:space="preserve">We adapt the query for the getBookings with </w:t>
+      </w:r>
+      <w:proofErr w:type="gramStart"/>
+      <w:r>
+        <w:t>the .order</w:t>
+      </w:r>
+      <w:proofErr w:type="gramEnd"/>
+      <w:r>
+        <w:t>() function</w:t>
       </w:r>
     </w:p>
     <w:p>
@@ -213,7 +242,15 @@
         </w:numPr>
       </w:pPr>
       <w:r>
-        <w:t>A simple component to set the current page state to the URL and fetch the a number of rows</w:t>
+        <w:t xml:space="preserve">A simple component to set the current page state to the URL and fetch </w:t>
+      </w:r>
+      <w:proofErr w:type="gramStart"/>
+      <w:r>
+        <w:t>the a</w:t>
+      </w:r>
+      <w:proofErr w:type="gramEnd"/>
+      <w:r>
+        <w:t xml:space="preserve"> number of rows</w:t>
       </w:r>
     </w:p>
     <w:p>
@@ -244,7 +281,15 @@
           <w:b/>
           <w:bCs/>
         </w:rPr>
-        <w:t xml:space="preserve">{count:’exact’} </w:t>
+        <w:t>{count:’exact</w:t>
+      </w:r>
+      <w:proofErr w:type="gramStart"/>
+      <w:r>
+        <w:rPr>
+          <w:b/>
+          <w:bCs/>
+        </w:rPr>
+        <w:t xml:space="preserve">’} </w:t>
       </w:r>
       <w:r>
         <w:rPr>
@@ -253,6 +298,7 @@
         </w:rPr>
         <w:t xml:space="preserve"> query</w:t>
       </w:r>
+      <w:proofErr w:type="gramEnd"/>
       <w:r>
         <w:t xml:space="preserve"> to get the number of </w:t>
       </w:r>
@@ -273,89 +319,127 @@
         </w:numPr>
       </w:pPr>
       <w:r>
-        <w:t xml:space="preserve">We use </w:t>
+        <w:t xml:space="preserve">We </w:t>
+      </w:r>
+      <w:proofErr w:type="gramStart"/>
+      <w:r>
+        <w:t xml:space="preserve">use </w:t>
       </w:r>
       <w:r>
         <w:rPr>
           <w:b/>
           <w:bCs/>
         </w:rPr>
-        <w:t xml:space="preserve">.range(start, end) to </w:t>
-      </w:r>
-      <w:r>
-        <w:t>get the exact rows we need</w:t>
-      </w:r>
-    </w:p>
-    <w:p/>
-    <w:p/>
-    <w:p>
-      <w:pPr>
-        <w:pStyle w:val="Heading1"/>
-      </w:pPr>
-      <w:r>
-        <w:lastRenderedPageBreak/>
-        <w:t>Prefetching with React Query</w:t>
-      </w:r>
-    </w:p>
-    <w:p>
-      <w:pPr>
-        <w:pStyle w:val="ListParagraph"/>
-        <w:numPr>
-          <w:ilvl w:val="0"/>
-          <w:numId w:val="1"/>
-        </w:numPr>
-      </w:pPr>
-      <w:r>
-        <w:t>We Fetch the next page before it is actually displayed</w:t>
-      </w:r>
-    </w:p>
-    <w:p>
-      <w:pPr>
-        <w:pStyle w:val="Heading3"/>
-      </w:pPr>
-      <w:r>
-        <w:t>What we do:</w:t>
-      </w:r>
-    </w:p>
-    <w:p>
-      <w:pPr>
-        <w:pStyle w:val="ListParagraph"/>
-        <w:numPr>
-          <w:ilvl w:val="0"/>
-          <w:numId w:val="1"/>
-        </w:numPr>
-      </w:pPr>
-      <w:r>
-        <w:t xml:space="preserve">We need the queryClient ( </w:t>
-      </w:r>
+        <w:t>.range</w:t>
+      </w:r>
+      <w:proofErr w:type="gramEnd"/>
       <w:r>
         <w:rPr>
           <w:b/>
           <w:bCs/>
         </w:rPr>
-        <w:t>useQueryClient()</w:t>
-      </w:r>
-      <w:r>
-        <w:t>)</w:t>
-      </w:r>
-    </w:p>
-    <w:p>
-      <w:pPr>
-        <w:pStyle w:val="ListParagraph"/>
-        <w:numPr>
-          <w:ilvl w:val="0"/>
-          <w:numId w:val="1"/>
-        </w:numPr>
-      </w:pPr>
-      <w:r>
-        <w:t xml:space="preserve">We call </w:t>
+        <w:t xml:space="preserve">(start, end) to </w:t>
+      </w:r>
+      <w:r>
+        <w:t>get the exact rows we need</w:t>
+      </w:r>
+    </w:p>
+    <w:p/>
+    <w:p/>
+    <w:p>
+      <w:pPr>
+        <w:pStyle w:val="Heading1"/>
+      </w:pPr>
+      <w:r>
+        <w:lastRenderedPageBreak/>
+        <w:t>Prefetching with React Query</w:t>
+      </w:r>
+    </w:p>
+    <w:p>
+      <w:pPr>
+        <w:pStyle w:val="ListParagraph"/>
+        <w:numPr>
+          <w:ilvl w:val="0"/>
+          <w:numId w:val="1"/>
+        </w:numPr>
+      </w:pPr>
+      <w:r>
+        <w:t xml:space="preserve">We Fetch the next page before it is </w:t>
+      </w:r>
+      <w:proofErr w:type="gramStart"/>
+      <w:r>
+        <w:t>actually displayed</w:t>
+      </w:r>
+      <w:proofErr w:type="gramEnd"/>
+    </w:p>
+    <w:p>
+      <w:pPr>
+        <w:pStyle w:val="Heading3"/>
+      </w:pPr>
+      <w:r>
+        <w:t>What we do:</w:t>
+      </w:r>
+    </w:p>
+    <w:p>
+      <w:pPr>
+        <w:pStyle w:val="ListParagraph"/>
+        <w:numPr>
+          <w:ilvl w:val="0"/>
+          <w:numId w:val="1"/>
+        </w:numPr>
+      </w:pPr>
+      <w:r>
+        <w:t xml:space="preserve">We need the queryClient </w:t>
+      </w:r>
+      <w:proofErr w:type="gramStart"/>
+      <w:r>
+        <w:t xml:space="preserve">( </w:t>
       </w:r>
       <w:r>
         <w:rPr>
           <w:b/>
           <w:bCs/>
         </w:rPr>
-        <w:t xml:space="preserve">prefetchQuery() </w:t>
+        <w:t>useQueryClient</w:t>
+      </w:r>
+      <w:proofErr w:type="gramEnd"/>
+      <w:r>
+        <w:rPr>
+          <w:b/>
+          <w:bCs/>
+        </w:rPr>
+        <w:t>()</w:t>
+      </w:r>
+      <w:r>
+        <w:t>)</w:t>
+      </w:r>
+    </w:p>
+    <w:p>
+      <w:pPr>
+        <w:pStyle w:val="ListParagraph"/>
+        <w:numPr>
+          <w:ilvl w:val="0"/>
+          <w:numId w:val="1"/>
+        </w:numPr>
+      </w:pPr>
+      <w:r>
+        <w:t xml:space="preserve">We call </w:t>
+      </w:r>
+      <w:proofErr w:type="gramStart"/>
+      <w:r>
+        <w:rPr>
+          <w:b/>
+          <w:bCs/>
+        </w:rPr>
+        <w:t>prefetchQuery(</w:t>
+      </w:r>
+      <w:proofErr w:type="gramEnd"/>
+      <w:r>
+        <w:rPr>
+          <w:b/>
+          <w:bCs/>
+        </w:rPr>
+        <w:t xml:space="preserve">) </w:t>
       </w:r>
       <w:r>
         <w:t xml:space="preserve">on the </w:t>
@@ -668,7 +752,6 @@
         <w:t>On check in, the guest should have the ability to add breakfast for the entire stay, if they hadn’t already</w:t>
       </w:r>
     </w:p>
-    <w:p/>
     <w:p/>
     <w:sectPr>
       <w:pgSz w:w="12240" w:h="15840"/>

</xml_diff>

<commit_message>
22.Extra Features - checkout a booking
</commit_message>
<xml_diff>
--- a/18. Wild Oasis App/Extra Features.docx
+++ b/18. Wild Oasis App/Extra Features.docx
@@ -64,13 +64,8 @@
         </w:numPr>
       </w:pPr>
       <w:r>
-        <w:t xml:space="preserve">I will use the MENUS compound component to build </w:t>
-      </w:r>
-      <w:proofErr w:type="gramStart"/>
-      <w:r>
-        <w:t>this !!!</w:t>
-      </w:r>
-      <w:proofErr w:type="gramEnd"/>
+        <w:t>I will use the MENUS compound component to build this !!!</w:t>
+      </w:r>
     </w:p>
     <w:p/>
     <w:p>
@@ -129,15 +124,7 @@
         </w:numPr>
       </w:pPr>
       <w:r>
-        <w:t xml:space="preserve">We will adjust the </w:t>
-      </w:r>
-      <w:proofErr w:type="gramStart"/>
-      <w:r>
-        <w:t>getBookings(</w:t>
-      </w:r>
-      <w:proofErr w:type="gramEnd"/>
-      <w:r>
-        <w:t>) API call to get only the filtered data</w:t>
+        <w:t>We will adjust the getBookings() API call to get only the filtered data</w:t>
       </w:r>
     </w:p>
     <w:p>
@@ -194,35 +181,19 @@
         </w:numPr>
       </w:pPr>
       <w:r>
-        <w:t xml:space="preserve">We are using the same approach as </w:t>
-      </w:r>
-      <w:proofErr w:type="gramStart"/>
-      <w:r>
-        <w:t>Server Side</w:t>
-      </w:r>
-      <w:proofErr w:type="gramEnd"/>
-      <w:r>
-        <w:t xml:space="preserve"> Filtering</w:t>
-      </w:r>
-    </w:p>
-    <w:p>
-      <w:pPr>
-        <w:pStyle w:val="ListParagraph"/>
-        <w:numPr>
-          <w:ilvl w:val="0"/>
-          <w:numId w:val="1"/>
-        </w:numPr>
-      </w:pPr>
-      <w:r>
-        <w:t xml:space="preserve">We adapt the query for the getBookings with </w:t>
-      </w:r>
-      <w:proofErr w:type="gramStart"/>
-      <w:r>
-        <w:t>the .order</w:t>
-      </w:r>
-      <w:proofErr w:type="gramEnd"/>
-      <w:r>
-        <w:t>() function</w:t>
+        <w:t>We are using the same approach as Server Side Filtering</w:t>
+      </w:r>
+    </w:p>
+    <w:p>
+      <w:pPr>
+        <w:pStyle w:val="ListParagraph"/>
+        <w:numPr>
+          <w:ilvl w:val="0"/>
+          <w:numId w:val="1"/>
+        </w:numPr>
+      </w:pPr>
+      <w:r>
+        <w:t>We adapt the query for the getBookings with the .order() function</w:t>
       </w:r>
     </w:p>
     <w:p>
@@ -242,15 +213,7 @@
         </w:numPr>
       </w:pPr>
       <w:r>
-        <w:t xml:space="preserve">A simple component to set the current page state to the URL and fetch </w:t>
-      </w:r>
-      <w:proofErr w:type="gramStart"/>
-      <w:r>
-        <w:t>the a</w:t>
-      </w:r>
-      <w:proofErr w:type="gramEnd"/>
-      <w:r>
-        <w:t xml:space="preserve"> number of rows</w:t>
+        <w:t>A simple component to set the current page state to the URL and fetch the a number of rows</w:t>
       </w:r>
     </w:p>
     <w:p>
@@ -281,15 +244,7 @@
           <w:b/>
           <w:bCs/>
         </w:rPr>
-        <w:t>{count:’exact</w:t>
-      </w:r>
-      <w:proofErr w:type="gramStart"/>
-      <w:r>
-        <w:rPr>
-          <w:b/>
-          <w:bCs/>
-        </w:rPr>
-        <w:t xml:space="preserve">’} </w:t>
+        <w:t xml:space="preserve">{count:’exact’} </w:t>
       </w:r>
       <w:r>
         <w:rPr>
@@ -298,7 +253,6 @@
         </w:rPr>
         <w:t xml:space="preserve"> query</w:t>
       </w:r>
-      <w:proofErr w:type="gramEnd"/>
       <w:r>
         <w:t xml:space="preserve"> to get the number of </w:t>
       </w:r>
@@ -319,127 +273,89 @@
         </w:numPr>
       </w:pPr>
       <w:r>
-        <w:t xml:space="preserve">We </w:t>
-      </w:r>
-      <w:proofErr w:type="gramStart"/>
-      <w:r>
-        <w:t xml:space="preserve">use </w:t>
+        <w:t xml:space="preserve">We use </w:t>
       </w:r>
       <w:r>
         <w:rPr>
           <w:b/>
           <w:bCs/>
         </w:rPr>
-        <w:t>.range</w:t>
-      </w:r>
-      <w:proofErr w:type="gramEnd"/>
+        <w:t xml:space="preserve">.range(start, end) to </w:t>
+      </w:r>
+      <w:r>
+        <w:t>get the exact rows we need</w:t>
+      </w:r>
+    </w:p>
+    <w:p/>
+    <w:p/>
+    <w:p>
+      <w:pPr>
+        <w:pStyle w:val="Heading1"/>
+      </w:pPr>
+      <w:r>
+        <w:lastRenderedPageBreak/>
+        <w:t>Prefetching with React Query</w:t>
+      </w:r>
+    </w:p>
+    <w:p>
+      <w:pPr>
+        <w:pStyle w:val="ListParagraph"/>
+        <w:numPr>
+          <w:ilvl w:val="0"/>
+          <w:numId w:val="1"/>
+        </w:numPr>
+      </w:pPr>
+      <w:r>
+        <w:t>We Fetch the next page before it is actually displayed</w:t>
+      </w:r>
+    </w:p>
+    <w:p>
+      <w:pPr>
+        <w:pStyle w:val="Heading3"/>
+      </w:pPr>
+      <w:r>
+        <w:t>What we do:</w:t>
+      </w:r>
+    </w:p>
+    <w:p>
+      <w:pPr>
+        <w:pStyle w:val="ListParagraph"/>
+        <w:numPr>
+          <w:ilvl w:val="0"/>
+          <w:numId w:val="1"/>
+        </w:numPr>
+      </w:pPr>
+      <w:r>
+        <w:t xml:space="preserve">We need the queryClient ( </w:t>
+      </w:r>
       <w:r>
         <w:rPr>
           <w:b/>
           <w:bCs/>
         </w:rPr>
-        <w:t xml:space="preserve">(start, end) to </w:t>
-      </w:r>
-      <w:r>
-        <w:t>get the exact rows we need</w:t>
-      </w:r>
-    </w:p>
-    <w:p/>
-    <w:p/>
-    <w:p>
-      <w:pPr>
-        <w:pStyle w:val="Heading1"/>
-      </w:pPr>
-      <w:r>
-        <w:lastRenderedPageBreak/>
-        <w:t>Prefetching with React Query</w:t>
-      </w:r>
-    </w:p>
-    <w:p>
-      <w:pPr>
-        <w:pStyle w:val="ListParagraph"/>
-        <w:numPr>
-          <w:ilvl w:val="0"/>
-          <w:numId w:val="1"/>
-        </w:numPr>
-      </w:pPr>
-      <w:r>
-        <w:t xml:space="preserve">We Fetch the next page before it is </w:t>
-      </w:r>
-      <w:proofErr w:type="gramStart"/>
-      <w:r>
-        <w:t>actually displayed</w:t>
-      </w:r>
-      <w:proofErr w:type="gramEnd"/>
-    </w:p>
-    <w:p>
-      <w:pPr>
-        <w:pStyle w:val="Heading3"/>
-      </w:pPr>
-      <w:r>
-        <w:t>What we do:</w:t>
-      </w:r>
-    </w:p>
-    <w:p>
-      <w:pPr>
-        <w:pStyle w:val="ListParagraph"/>
-        <w:numPr>
-          <w:ilvl w:val="0"/>
-          <w:numId w:val="1"/>
-        </w:numPr>
-      </w:pPr>
-      <w:r>
-        <w:t xml:space="preserve">We need the queryClient </w:t>
-      </w:r>
-      <w:proofErr w:type="gramStart"/>
-      <w:r>
-        <w:t xml:space="preserve">( </w:t>
+        <w:t>useQueryClient()</w:t>
+      </w:r>
+      <w:r>
+        <w:t>)</w:t>
+      </w:r>
+    </w:p>
+    <w:p>
+      <w:pPr>
+        <w:pStyle w:val="ListParagraph"/>
+        <w:numPr>
+          <w:ilvl w:val="0"/>
+          <w:numId w:val="1"/>
+        </w:numPr>
+      </w:pPr>
+      <w:r>
+        <w:t xml:space="preserve">We call </w:t>
       </w:r>
       <w:r>
         <w:rPr>
           <w:b/>
           <w:bCs/>
         </w:rPr>
-        <w:t>useQueryClient</w:t>
-      </w:r>
-      <w:proofErr w:type="gramEnd"/>
-      <w:r>
-        <w:rPr>
-          <w:b/>
-          <w:bCs/>
-        </w:rPr>
-        <w:t>()</w:t>
-      </w:r>
-      <w:r>
-        <w:t>)</w:t>
-      </w:r>
-    </w:p>
-    <w:p>
-      <w:pPr>
-        <w:pStyle w:val="ListParagraph"/>
-        <w:numPr>
-          <w:ilvl w:val="0"/>
-          <w:numId w:val="1"/>
-        </w:numPr>
-      </w:pPr>
-      <w:r>
-        <w:t xml:space="preserve">We call </w:t>
-      </w:r>
-      <w:proofErr w:type="gramStart"/>
-      <w:r>
-        <w:rPr>
-          <w:b/>
-          <w:bCs/>
-        </w:rPr>
-        <w:t>prefetchQuery(</w:t>
-      </w:r>
-      <w:proofErr w:type="gramEnd"/>
-      <w:r>
-        <w:rPr>
-          <w:b/>
-          <w:bCs/>
-        </w:rPr>
-        <w:t xml:space="preserve">) </w:t>
+        <w:t xml:space="preserve">prefetchQuery() </w:t>
       </w:r>
       <w:r>
         <w:t xml:space="preserve">on the </w:t>
@@ -750,6 +666,29 @@
       </w:pPr>
       <w:r>
         <w:t>On check in, the guest should have the ability to add breakfast for the entire stay, if they hadn’t already</w:t>
+      </w:r>
+    </w:p>
+    <w:p>
+      <w:pPr>
+        <w:pStyle w:val="Heading1"/>
+      </w:pPr>
+      <w:r>
+        <w:t>Allow the guest to add Breakfast while checking in</w:t>
+      </w:r>
+    </w:p>
+    <w:p>
+      <w:pPr>
+        <w:pStyle w:val="ListParagraph"/>
+        <w:numPr>
+          <w:ilvl w:val="0"/>
+          <w:numId w:val="2"/>
+        </w:numPr>
+      </w:pPr>
+      <w:r>
+        <w:t xml:space="preserve"> We will add a new checkbox for the break</w:t>
+      </w:r>
+      <w:r>
+        <w:t>fast, in the check in flow</w:t>
       </w:r>
     </w:p>
     <w:p/>

</xml_diff>

<commit_message>
22.Extra Features - delete a booking -5%
</commit_message>
<xml_diff>
--- a/18. Wild Oasis App/Extra Features.docx
+++ b/18. Wild Oasis App/Extra Features.docx
@@ -691,6 +691,20 @@
         <w:t>fast, in the check in flow</w:t>
       </w:r>
     </w:p>
+    <w:p>
+      <w:pPr>
+        <w:pStyle w:val="Heading1"/>
+      </w:pPr>
+    </w:p>
+    <w:p>
+      <w:pPr>
+        <w:pStyle w:val="Heading1"/>
+      </w:pPr>
+      <w:r>
+        <w:t>Authentication</w:t>
+      </w:r>
+    </w:p>
+    <w:p/>
     <w:p/>
     <w:sectPr>
       <w:pgSz w:w="12240" w:h="15840"/>

</xml_diff>

<commit_message>
22.Extra Features - Authentication + Authorization
</commit_message>
<xml_diff>
--- a/18. Wild Oasis App/Extra Features.docx
+++ b/18. Wild Oasis App/Extra Features.docx
@@ -64,8 +64,13 @@
         </w:numPr>
       </w:pPr>
       <w:r>
-        <w:t>I will use the MENUS compound component to build this !!!</w:t>
-      </w:r>
+        <w:t xml:space="preserve">I will use the MENUS compound component to build </w:t>
+      </w:r>
+      <w:proofErr w:type="gramStart"/>
+      <w:r>
+        <w:t>this !!!</w:t>
+      </w:r>
+      <w:proofErr w:type="gramEnd"/>
     </w:p>
     <w:p/>
     <w:p>
@@ -85,7 +90,15 @@
         </w:numPr>
       </w:pPr>
       <w:r>
-        <w:t>We get the Bookings table data from Supabase into the app</w:t>
+        <w:t xml:space="preserve">We get the Bookings table data from </w:t>
+      </w:r>
+      <w:proofErr w:type="spellStart"/>
+      <w:r>
+        <w:t>Supabase</w:t>
+      </w:r>
+      <w:proofErr w:type="spellEnd"/>
+      <w:r>
+        <w:t xml:space="preserve"> into the app</w:t>
       </w:r>
     </w:p>
     <w:p/>
@@ -124,7 +137,20 @@
         </w:numPr>
       </w:pPr>
       <w:r>
-        <w:t>We will adjust the getBookings() API call to get only the filtered data</w:t>
+        <w:t xml:space="preserve">We will adjust the </w:t>
+      </w:r>
+      <w:proofErr w:type="spellStart"/>
+      <w:proofErr w:type="gramStart"/>
+      <w:r>
+        <w:t>getBookings</w:t>
+      </w:r>
+      <w:proofErr w:type="spellEnd"/>
+      <w:r>
+        <w:t>(</w:t>
+      </w:r>
+      <w:proofErr w:type="gramEnd"/>
+      <w:r>
+        <w:t>) API call to get only the filtered data</w:t>
       </w:r>
     </w:p>
     <w:p>
@@ -158,7 +184,23 @@
           <w:b/>
           <w:bCs/>
         </w:rPr>
-        <w:t xml:space="preserve">PASS the status into the getBookings API call </w:t>
+        <w:t xml:space="preserve">PASS the status into the </w:t>
+      </w:r>
+      <w:proofErr w:type="spellStart"/>
+      <w:r>
+        <w:rPr>
+          <w:b/>
+          <w:bCs/>
+        </w:rPr>
+        <w:t>getBookings</w:t>
+      </w:r>
+      <w:proofErr w:type="spellEnd"/>
+      <w:r>
+        <w:rPr>
+          <w:b/>
+          <w:bCs/>
+        </w:rPr>
+        <w:t xml:space="preserve"> API call </w:t>
       </w:r>
       <w:r>
         <w:t xml:space="preserve">and filter depending on what the status is </w:t>
@@ -181,7 +223,15 @@
         </w:numPr>
       </w:pPr>
       <w:r>
-        <w:t>We are using the same approach as Server Side Filtering</w:t>
+        <w:t xml:space="preserve">We are using the same approach as </w:t>
+      </w:r>
+      <w:proofErr w:type="gramStart"/>
+      <w:r>
+        <w:t>Server Side</w:t>
+      </w:r>
+      <w:proofErr w:type="gramEnd"/>
+      <w:r>
+        <w:t xml:space="preserve"> Filtering</w:t>
       </w:r>
     </w:p>
     <w:p>
@@ -193,7 +243,23 @@
         </w:numPr>
       </w:pPr>
       <w:r>
-        <w:t>We adapt the query for the getBookings with the .order() function</w:t>
+        <w:t xml:space="preserve">We adapt the query for the </w:t>
+      </w:r>
+      <w:proofErr w:type="spellStart"/>
+      <w:r>
+        <w:t>getBookings</w:t>
+      </w:r>
+      <w:proofErr w:type="spellEnd"/>
+      <w:r>
+        <w:t xml:space="preserve"> with </w:t>
+      </w:r>
+      <w:proofErr w:type="gramStart"/>
+      <w:r>
+        <w:t>the .order</w:t>
+      </w:r>
+      <w:proofErr w:type="gramEnd"/>
+      <w:r>
+        <w:t>() function</w:t>
       </w:r>
     </w:p>
     <w:p>
@@ -213,7 +279,15 @@
         </w:numPr>
       </w:pPr>
       <w:r>
-        <w:t>A simple component to set the current page state to the URL and fetch the a number of rows</w:t>
+        <w:t xml:space="preserve">A simple component to set the current page state to the URL and fetch </w:t>
+      </w:r>
+      <w:proofErr w:type="gramStart"/>
+      <w:r>
+        <w:t>the a</w:t>
+      </w:r>
+      <w:proofErr w:type="gramEnd"/>
+      <w:r>
+        <w:t xml:space="preserve"> number of rows</w:t>
       </w:r>
     </w:p>
     <w:p>
@@ -244,7 +318,24 @@
           <w:b/>
           <w:bCs/>
         </w:rPr>
-        <w:t xml:space="preserve">{count:’exact’} </w:t>
+        <w:t>{</w:t>
+      </w:r>
+      <w:proofErr w:type="spellStart"/>
+      <w:r>
+        <w:rPr>
+          <w:b/>
+          <w:bCs/>
+        </w:rPr>
+        <w:t>count:’exact</w:t>
+      </w:r>
+      <w:proofErr w:type="spellEnd"/>
+      <w:proofErr w:type="gramStart"/>
+      <w:r>
+        <w:rPr>
+          <w:b/>
+          <w:bCs/>
+        </w:rPr>
+        <w:t xml:space="preserve">’} </w:t>
       </w:r>
       <w:r>
         <w:rPr>
@@ -253,6 +344,7 @@
         </w:rPr>
         <w:t xml:space="preserve"> query</w:t>
       </w:r>
+      <w:proofErr w:type="gramEnd"/>
       <w:r>
         <w:t xml:space="preserve"> to get the number of </w:t>
       </w:r>
@@ -273,14 +365,26 @@
         </w:numPr>
       </w:pPr>
       <w:r>
-        <w:t xml:space="preserve">We use </w:t>
-      </w:r>
-      <w:r>
-        <w:rPr>
-          <w:b/>
-          <w:bCs/>
-        </w:rPr>
-        <w:t xml:space="preserve">.range(start, end) to </w:t>
+        <w:t xml:space="preserve">We </w:t>
+      </w:r>
+      <w:proofErr w:type="gramStart"/>
+      <w:r>
+        <w:t xml:space="preserve">use </w:t>
+      </w:r>
+      <w:r>
+        <w:rPr>
+          <w:b/>
+          <w:bCs/>
+        </w:rPr>
+        <w:t>.range</w:t>
+      </w:r>
+      <w:proofErr w:type="gramEnd"/>
+      <w:r>
+        <w:rPr>
+          <w:b/>
+          <w:bCs/>
+        </w:rPr>
+        <w:t xml:space="preserve">(start, end) to </w:t>
       </w:r>
       <w:r>
         <w:t>get the exact rows we need</w:t>
@@ -306,8 +410,13 @@
         </w:numPr>
       </w:pPr>
       <w:r>
-        <w:t>We Fetch the next page before it is actually displayed</w:t>
-      </w:r>
+        <w:t xml:space="preserve">We Fetch the next page before it is </w:t>
+      </w:r>
+      <w:proofErr w:type="gramStart"/>
+      <w:r>
+        <w:t>actually displayed</w:t>
+      </w:r>
+      <w:proofErr w:type="gramEnd"/>
     </w:p>
     <w:p>
       <w:pPr>
@@ -326,14 +435,36 @@
         </w:numPr>
       </w:pPr>
       <w:r>
-        <w:t xml:space="preserve">We need the queryClient ( </w:t>
-      </w:r>
-      <w:r>
-        <w:rPr>
-          <w:b/>
-          <w:bCs/>
-        </w:rPr>
-        <w:t>useQueryClient()</w:t>
+        <w:t xml:space="preserve">We need the </w:t>
+      </w:r>
+      <w:proofErr w:type="spellStart"/>
+      <w:r>
+        <w:t>queryClient</w:t>
+      </w:r>
+      <w:proofErr w:type="spellEnd"/>
+      <w:r>
+        <w:t xml:space="preserve"> </w:t>
+      </w:r>
+      <w:proofErr w:type="gramStart"/>
+      <w:r>
+        <w:t xml:space="preserve">( </w:t>
+      </w:r>
+      <w:proofErr w:type="spellStart"/>
+      <w:r>
+        <w:rPr>
+          <w:b/>
+          <w:bCs/>
+        </w:rPr>
+        <w:t>useQueryClient</w:t>
+      </w:r>
+      <w:proofErr w:type="spellEnd"/>
+      <w:proofErr w:type="gramEnd"/>
+      <w:r>
+        <w:rPr>
+          <w:b/>
+          <w:bCs/>
+        </w:rPr>
+        <w:t>()</w:t>
       </w:r>
       <w:r>
         <w:t>)</w:t>
@@ -350,16 +481,35 @@
       <w:r>
         <w:t xml:space="preserve">We call </w:t>
       </w:r>
-      <w:r>
-        <w:rPr>
-          <w:b/>
-          <w:bCs/>
-        </w:rPr>
-        <w:t xml:space="preserve">prefetchQuery() </w:t>
+      <w:proofErr w:type="spellStart"/>
+      <w:proofErr w:type="gramStart"/>
+      <w:r>
+        <w:rPr>
+          <w:b/>
+          <w:bCs/>
+        </w:rPr>
+        <w:t>prefetchQuery</w:t>
+      </w:r>
+      <w:proofErr w:type="spellEnd"/>
+      <w:r>
+        <w:rPr>
+          <w:b/>
+          <w:bCs/>
+        </w:rPr>
+        <w:t>(</w:t>
+      </w:r>
+      <w:proofErr w:type="gramEnd"/>
+      <w:r>
+        <w:rPr>
+          <w:b/>
+          <w:bCs/>
+        </w:rPr>
+        <w:t xml:space="preserve">) </w:t>
       </w:r>
       <w:r>
         <w:t xml:space="preserve">on the </w:t>
       </w:r>
+      <w:proofErr w:type="spellStart"/>
       <w:r>
         <w:rPr>
           <w:b/>
@@ -367,6 +517,7 @@
         </w:rPr>
         <w:t>queryClient</w:t>
       </w:r>
+      <w:proofErr w:type="spellEnd"/>
     </w:p>
     <w:p>
       <w:pPr>
@@ -376,12 +527,21 @@
           <w:numId w:val="1"/>
         </w:numPr>
       </w:pPr>
-      <w:r>
-        <w:rPr>
-          <w:b/>
-          <w:bCs/>
-        </w:rPr>
-        <w:t>queryClient.prefetchQuery()</w:t>
+      <w:proofErr w:type="spellStart"/>
+      <w:r>
+        <w:rPr>
+          <w:b/>
+          <w:bCs/>
+        </w:rPr>
+        <w:t>queryClient.prefetchQuery</w:t>
+      </w:r>
+      <w:proofErr w:type="spellEnd"/>
+      <w:r>
+        <w:rPr>
+          <w:b/>
+          <w:bCs/>
+        </w:rPr>
+        <w:t>()</w:t>
       </w:r>
     </w:p>
     <w:p>
@@ -461,7 +621,15 @@
         <w:t>Menu</w:t>
       </w:r>
       <w:r>
-        <w:t xml:space="preserve"> for each Boooking, and one of the options will take us to the </w:t>
+        <w:t xml:space="preserve"> for each </w:t>
+      </w:r>
+      <w:proofErr w:type="spellStart"/>
+      <w:r>
+        <w:t>Boooking</w:t>
+      </w:r>
+      <w:proofErr w:type="spellEnd"/>
+      <w:r>
+        <w:t xml:space="preserve">, and one of the options will take us to the </w:t>
       </w:r>
       <w:r>
         <w:rPr>
@@ -704,8 +872,1182 @@
         <w:t>Authentication</w:t>
       </w:r>
     </w:p>
-    <w:p/>
-    <w:p/>
+    <w:p>
+      <w:pPr>
+        <w:pStyle w:val="ListParagraph"/>
+        <w:numPr>
+          <w:ilvl w:val="0"/>
+          <w:numId w:val="2"/>
+        </w:numPr>
+      </w:pPr>
+      <w:r>
+        <w:t xml:space="preserve">We will use </w:t>
+      </w:r>
+      <w:proofErr w:type="spellStart"/>
+      <w:r>
+        <w:t>Supabase</w:t>
+      </w:r>
+      <w:proofErr w:type="spellEnd"/>
+      <w:r>
+        <w:t xml:space="preserve"> to </w:t>
+      </w:r>
+      <w:r>
+        <w:rPr>
+          <w:b/>
+          <w:bCs/>
+        </w:rPr>
+        <w:t>AUTHENTICATE users</w:t>
+      </w:r>
+    </w:p>
+    <w:p>
+      <w:pPr>
+        <w:pStyle w:val="ListParagraph"/>
+        <w:numPr>
+          <w:ilvl w:val="0"/>
+          <w:numId w:val="2"/>
+        </w:numPr>
+      </w:pPr>
+      <w:r>
+        <w:t xml:space="preserve">WE </w:t>
+      </w:r>
+      <w:r>
+        <w:t>must</w:t>
+      </w:r>
+      <w:r>
+        <w:t xml:space="preserve"> create the 1</w:t>
+      </w:r>
+      <w:r>
+        <w:rPr>
+          <w:vertAlign w:val="superscript"/>
+        </w:rPr>
+        <w:t>st</w:t>
+      </w:r>
+      <w:r>
+        <w:t xml:space="preserve"> user in </w:t>
+      </w:r>
+      <w:proofErr w:type="spellStart"/>
+      <w:r>
+        <w:t>Supabase</w:t>
+      </w:r>
+      <w:proofErr w:type="spellEnd"/>
+    </w:p>
+    <w:p>
+      <w:pPr>
+        <w:pStyle w:val="ListParagraph"/>
+        <w:numPr>
+          <w:ilvl w:val="1"/>
+          <w:numId w:val="2"/>
+        </w:numPr>
+      </w:pPr>
+      <w:r>
+        <w:t>In the Authentication tab</w:t>
+      </w:r>
+    </w:p>
+    <w:p>
+      <w:pPr>
+        <w:pStyle w:val="ListParagraph"/>
+        <w:numPr>
+          <w:ilvl w:val="1"/>
+          <w:numId w:val="2"/>
+        </w:numPr>
+      </w:pPr>
+      <w:r>
+        <w:t xml:space="preserve">We can use lots of </w:t>
+      </w:r>
+      <w:r>
+        <w:t>3</w:t>
+      </w:r>
+      <w:r>
+        <w:rPr>
+          <w:vertAlign w:val="superscript"/>
+        </w:rPr>
+        <w:t>rd</w:t>
+      </w:r>
+      <w:r>
+        <w:t xml:space="preserve"> party </w:t>
+      </w:r>
+      <w:r>
+        <w:t>providers</w:t>
+      </w:r>
+      <w:r>
+        <w:t xml:space="preserve"> for login </w:t>
+      </w:r>
+    </w:p>
+    <w:p>
+      <w:pPr>
+        <w:pStyle w:val="ListParagraph"/>
+        <w:numPr>
+          <w:ilvl w:val="0"/>
+          <w:numId w:val="2"/>
+        </w:numPr>
+      </w:pPr>
+      <w:r>
+        <w:t xml:space="preserve">We create a new Service – apiAuth.js </w:t>
+      </w:r>
+      <w:r>
+        <w:rPr>
+          <w:b/>
+          <w:bCs/>
+        </w:rPr>
+        <w:t>(for authentication)</w:t>
+      </w:r>
+    </w:p>
+    <w:p>
+      <w:pPr>
+        <w:pStyle w:val="ListParagraph"/>
+        <w:numPr>
+          <w:ilvl w:val="1"/>
+          <w:numId w:val="2"/>
+        </w:numPr>
+      </w:pPr>
+      <w:r>
+        <w:t>We are using the Login With email/password API</w:t>
+      </w:r>
+    </w:p>
+    <w:p>
+      <w:pPr>
+        <w:pStyle w:val="ListParagraph"/>
+        <w:numPr>
+          <w:ilvl w:val="1"/>
+          <w:numId w:val="2"/>
+        </w:numPr>
+      </w:pPr>
+      <w:r>
+        <w:t xml:space="preserve">We pass an </w:t>
+      </w:r>
+      <w:r>
+        <w:rPr>
+          <w:b/>
+          <w:bCs/>
+        </w:rPr>
+        <w:t>object with email and pass</w:t>
+      </w:r>
+    </w:p>
+    <w:p>
+      <w:pPr>
+        <w:pStyle w:val="ListParagraph"/>
+        <w:numPr>
+          <w:ilvl w:val="2"/>
+          <w:numId w:val="2"/>
+        </w:numPr>
+      </w:pPr>
+      <w:r>
+        <w:t>Common in MODERN app deve</w:t>
+      </w:r>
+      <w:r>
+        <w:t>lopment</w:t>
+      </w:r>
+      <w:r>
+        <w:tab/>
+      </w:r>
+    </w:p>
+    <w:p>
+      <w:pPr>
+        <w:pStyle w:val="ListParagraph"/>
+        <w:numPr>
+          <w:ilvl w:val="1"/>
+          <w:numId w:val="2"/>
+        </w:numPr>
+      </w:pPr>
+      <w:r>
+        <w:t xml:space="preserve">After success login, </w:t>
+      </w:r>
+      <w:proofErr w:type="spellStart"/>
+      <w:r>
+        <w:t>supabase</w:t>
+      </w:r>
+      <w:proofErr w:type="spellEnd"/>
+      <w:r>
+        <w:t xml:space="preserve"> stores the user data in </w:t>
+      </w:r>
+      <w:r>
+        <w:rPr>
+          <w:b/>
+          <w:bCs/>
+        </w:rPr>
+        <w:t>session storage</w:t>
+      </w:r>
+    </w:p>
+    <w:p>
+      <w:pPr>
+        <w:pStyle w:val="ListParagraph"/>
+        <w:numPr>
+          <w:ilvl w:val="0"/>
+          <w:numId w:val="2"/>
+        </w:numPr>
+      </w:pPr>
+      <w:r>
+        <w:t xml:space="preserve">We create a new custom hook – </w:t>
+      </w:r>
+      <w:proofErr w:type="spellStart"/>
+      <w:r>
+        <w:rPr>
+          <w:b/>
+          <w:bCs/>
+        </w:rPr>
+        <w:t>useLogin</w:t>
+      </w:r>
+      <w:proofErr w:type="spellEnd"/>
+      <w:r>
+        <w:rPr>
+          <w:b/>
+          <w:bCs/>
+        </w:rPr>
+        <w:t xml:space="preserve"> </w:t>
+      </w:r>
+      <w:r>
+        <w:t>for all the React Query login logic</w:t>
+      </w:r>
+    </w:p>
+    <w:p>
+      <w:pPr>
+        <w:pStyle w:val="ListParagraph"/>
+        <w:numPr>
+          <w:ilvl w:val="1"/>
+          <w:numId w:val="2"/>
+        </w:numPr>
+        <w:rPr>
+          <w:b/>
+          <w:bCs/>
+        </w:rPr>
+      </w:pPr>
+      <w:r>
+        <w:t xml:space="preserve">We are using a </w:t>
+      </w:r>
+      <w:r>
+        <w:rPr>
+          <w:b/>
+          <w:bCs/>
+        </w:rPr>
+        <w:t xml:space="preserve">MUTATION (something changes in the </w:t>
+      </w:r>
+      <w:proofErr w:type="gramStart"/>
+      <w:r>
+        <w:rPr>
+          <w:b/>
+          <w:bCs/>
+        </w:rPr>
+        <w:t>server,</w:t>
+      </w:r>
+      <w:proofErr w:type="gramEnd"/>
+      <w:r>
+        <w:rPr>
+          <w:b/>
+          <w:bCs/>
+        </w:rPr>
+        <w:t xml:space="preserve"> the user gets authenticated)</w:t>
+      </w:r>
+      <w:r>
+        <w:rPr>
+          <w:rFonts w:ascii="Consolas" w:eastAsia="Times New Roman" w:hAnsi="Consolas" w:cs="Times New Roman"/>
+          <w:color w:val="E06C75"/>
+          <w:kern w:val="0"/>
+          <w:sz w:val="21"/>
+          <w:szCs w:val="21"/>
+          <w14:ligatures w14:val="none"/>
+        </w:rPr>
+        <w:t xml:space="preserve"> </w:t>
+      </w:r>
+    </w:p>
+    <w:p>
+      <w:pPr>
+        <w:pStyle w:val="ListParagraph"/>
+        <w:numPr>
+          <w:ilvl w:val="1"/>
+          <w:numId w:val="2"/>
+        </w:numPr>
+        <w:rPr>
+          <w:b/>
+          <w:bCs/>
+        </w:rPr>
+      </w:pPr>
+      <w:r>
+        <w:t>It’s easier to handle the success and the error states</w:t>
+      </w:r>
+    </w:p>
+    <w:p>
+      <w:pPr>
+        <w:pStyle w:val="ListParagraph"/>
+        <w:numPr>
+          <w:ilvl w:val="1"/>
+          <w:numId w:val="2"/>
+        </w:numPr>
+        <w:rPr>
+          <w:b/>
+          <w:bCs/>
+        </w:rPr>
+      </w:pPr>
+      <w:r>
+        <w:t xml:space="preserve">On the </w:t>
+      </w:r>
+      <w:proofErr w:type="spellStart"/>
+      <w:r>
+        <w:rPr>
+          <w:b/>
+          <w:bCs/>
+        </w:rPr>
+        <w:t>onSuccess</w:t>
+      </w:r>
+      <w:proofErr w:type="spellEnd"/>
+      <w:r>
+        <w:rPr>
+          <w:b/>
+          <w:bCs/>
+        </w:rPr>
+        <w:t xml:space="preserve">, </w:t>
+      </w:r>
+      <w:r>
+        <w:t xml:space="preserve">we receive the data from the </w:t>
+      </w:r>
+      <w:proofErr w:type="spellStart"/>
+      <w:r>
+        <w:t>apiLogin</w:t>
+      </w:r>
+      <w:proofErr w:type="spellEnd"/>
+      <w:r>
+        <w:t xml:space="preserve"> </w:t>
+      </w:r>
+      <w:proofErr w:type="spellStart"/>
+      <w:r>
+        <w:t>loginFn</w:t>
+      </w:r>
+      <w:proofErr w:type="spellEnd"/>
+      <w:r>
+        <w:t>, and we can use it</w:t>
+      </w:r>
+    </w:p>
+    <w:p>
+      <w:pPr>
+        <w:pStyle w:val="ListParagraph"/>
+        <w:numPr>
+          <w:ilvl w:val="1"/>
+          <w:numId w:val="2"/>
+        </w:numPr>
+        <w:rPr>
+          <w:b/>
+          <w:bCs/>
+        </w:rPr>
+      </w:pPr>
+      <w:r>
+        <w:t xml:space="preserve">On the </w:t>
+      </w:r>
+      <w:proofErr w:type="spellStart"/>
+      <w:r>
+        <w:rPr>
+          <w:b/>
+          <w:bCs/>
+        </w:rPr>
+        <w:t>onError</w:t>
+      </w:r>
+      <w:proofErr w:type="spellEnd"/>
+      <w:r>
+        <w:rPr>
+          <w:b/>
+          <w:bCs/>
+        </w:rPr>
+        <w:t xml:space="preserve">, </w:t>
+      </w:r>
+      <w:r>
+        <w:t xml:space="preserve">we receive the </w:t>
+      </w:r>
+      <w:r>
+        <w:rPr>
+          <w:b/>
+          <w:bCs/>
+        </w:rPr>
+        <w:t>error</w:t>
+      </w:r>
+      <w:r>
+        <w:t xml:space="preserve"> from the </w:t>
+      </w:r>
+      <w:proofErr w:type="spellStart"/>
+      <w:r>
+        <w:t>apiLogin</w:t>
+      </w:r>
+      <w:proofErr w:type="spellEnd"/>
+      <w:r>
+        <w:t xml:space="preserve"> (Error) </w:t>
+      </w:r>
+      <w:proofErr w:type="spellStart"/>
+      <w:r>
+        <w:t>fn</w:t>
+      </w:r>
+      <w:proofErr w:type="spellEnd"/>
+    </w:p>
+    <w:p>
+      <w:pPr>
+        <w:rPr>
+          <w:b/>
+          <w:bCs/>
+        </w:rPr>
+      </w:pPr>
+    </w:p>
+    <w:p>
+      <w:pPr>
+        <w:pStyle w:val="Heading1"/>
+      </w:pPr>
+      <w:r>
+        <w:lastRenderedPageBreak/>
+        <w:t xml:space="preserve">Protected Routes </w:t>
+      </w:r>
+      <w:r>
+        <w:t>–</w:t>
+      </w:r>
+      <w:r>
+        <w:t xml:space="preserve"> Authorization</w:t>
+      </w:r>
+    </w:p>
+    <w:p>
+      <w:pPr>
+        <w:pStyle w:val="ListParagraph"/>
+        <w:numPr>
+          <w:ilvl w:val="0"/>
+          <w:numId w:val="2"/>
+        </w:numPr>
+      </w:pPr>
+      <w:r>
+        <w:t xml:space="preserve">We will </w:t>
+      </w:r>
+      <w:r>
+        <w:rPr>
+          <w:b/>
+          <w:bCs/>
+        </w:rPr>
+        <w:t>WRAP all ROUTES into a PROTECTED ROUTE</w:t>
+      </w:r>
+    </w:p>
+    <w:p>
+      <w:pPr>
+        <w:pStyle w:val="ListParagraph"/>
+        <w:numPr>
+          <w:ilvl w:val="1"/>
+          <w:numId w:val="2"/>
+        </w:numPr>
+      </w:pPr>
+      <w:r>
+        <w:t xml:space="preserve">We </w:t>
+      </w:r>
+      <w:proofErr w:type="gramStart"/>
+      <w:r>
+        <w:t>actually wrap</w:t>
+      </w:r>
+      <w:proofErr w:type="gramEnd"/>
+      <w:r>
+        <w:t xml:space="preserve"> only the </w:t>
+      </w:r>
+      <w:proofErr w:type="spellStart"/>
+      <w:r>
+        <w:rPr>
+          <w:b/>
+          <w:bCs/>
+        </w:rPr>
+        <w:t>AppLayout</w:t>
+      </w:r>
+      <w:proofErr w:type="spellEnd"/>
+    </w:p>
+    <w:p>
+      <w:pPr>
+        <w:pStyle w:val="ListParagraph"/>
+        <w:numPr>
+          <w:ilvl w:val="1"/>
+          <w:numId w:val="2"/>
+        </w:numPr>
+      </w:pPr>
+      <w:r>
+        <w:t>We want the Login and the * (page not found) to be available to every</w:t>
+      </w:r>
+      <w:r>
+        <w:t>one</w:t>
+      </w:r>
+    </w:p>
+    <w:p>
+      <w:pPr>
+        <w:pStyle w:val="Heading2"/>
+      </w:pPr>
+      <w:r>
+        <w:t>How to use the Protected Route</w:t>
+      </w:r>
+    </w:p>
+    <w:p>
+      <w:pPr>
+        <w:pStyle w:val="ListParagraph"/>
+        <w:numPr>
+          <w:ilvl w:val="0"/>
+          <w:numId w:val="3"/>
+        </w:numPr>
+      </w:pPr>
+      <w:r>
+        <w:t xml:space="preserve">We need to create the </w:t>
+      </w:r>
+      <w:r>
+        <w:rPr>
+          <w:b/>
+          <w:bCs/>
+        </w:rPr>
+        <w:t xml:space="preserve">Protected Route </w:t>
+      </w:r>
+      <w:r>
+        <w:t>component</w:t>
+      </w:r>
+    </w:p>
+    <w:p>
+      <w:pPr>
+        <w:pStyle w:val="ListParagraph"/>
+        <w:numPr>
+          <w:ilvl w:val="0"/>
+          <w:numId w:val="3"/>
+        </w:numPr>
+      </w:pPr>
+      <w:r>
+        <w:drawing>
+          <wp:inline distT="0" distB="0" distL="0" distR="0" wp14:anchorId="0A08C596" wp14:editId="68C072A3">
+            <wp:extent cx="3870960" cy="2953799"/>
+            <wp:effectExtent l="0" t="0" r="0" b="0"/>
+            <wp:docPr id="173800029" name="Picture 1" descr="A screen shot of a computer program&#10;&#10;Description automatically generated"/>
+            <wp:cNvGraphicFramePr>
+              <a:graphicFrameLocks xmlns:a="http://schemas.openxmlformats.org/drawingml/2006/main" noChangeAspect="1"/>
+            </wp:cNvGraphicFramePr>
+            <a:graphic xmlns:a="http://schemas.openxmlformats.org/drawingml/2006/main">
+              <a:graphicData uri="http://schemas.openxmlformats.org/drawingml/2006/picture">
+                <pic:pic xmlns:pic="http://schemas.openxmlformats.org/drawingml/2006/picture">
+                  <pic:nvPicPr>
+                    <pic:cNvPr id="173800029" name="Picture 1" descr="A screen shot of a computer program&#10;&#10;Description automatically generated"/>
+                    <pic:cNvPicPr/>
+                  </pic:nvPicPr>
+                  <pic:blipFill>
+                    <a:blip r:embed="rId6"/>
+                    <a:stretch>
+                      <a:fillRect/>
+                    </a:stretch>
+                  </pic:blipFill>
+                  <pic:spPr>
+                    <a:xfrm>
+                      <a:off x="0" y="0"/>
+                      <a:ext cx="3874988" cy="2956872"/>
+                    </a:xfrm>
+                    <a:prstGeom prst="rect">
+                      <a:avLst/>
+                    </a:prstGeom>
+                  </pic:spPr>
+                </pic:pic>
+              </a:graphicData>
+            </a:graphic>
+          </wp:inline>
+        </w:drawing>
+      </w:r>
+    </w:p>
+    <w:p>
+      <w:pPr>
+        <w:pStyle w:val="ListParagraph"/>
+        <w:numPr>
+          <w:ilvl w:val="1"/>
+          <w:numId w:val="3"/>
+        </w:numPr>
+      </w:pPr>
+      <w:r>
+        <w:t xml:space="preserve">Like this, all routes in </w:t>
+      </w:r>
+      <w:proofErr w:type="spellStart"/>
+      <w:r>
+        <w:t>AppLayout</w:t>
+      </w:r>
+      <w:proofErr w:type="spellEnd"/>
+      <w:r>
+        <w:t xml:space="preserve"> are also the </w:t>
+      </w:r>
+      <w:proofErr w:type="spellStart"/>
+      <w:r>
+        <w:t>childrens</w:t>
+      </w:r>
+      <w:proofErr w:type="spellEnd"/>
+      <w:r>
+        <w:t xml:space="preserve"> of </w:t>
+      </w:r>
+      <w:r>
+        <w:rPr>
+          <w:b/>
+          <w:bCs/>
+        </w:rPr>
+        <w:t>Protected Route</w:t>
+      </w:r>
+    </w:p>
+    <w:p>
+      <w:pPr>
+        <w:pStyle w:val="ListParagraph"/>
+        <w:numPr>
+          <w:ilvl w:val="0"/>
+          <w:numId w:val="3"/>
+        </w:numPr>
+      </w:pPr>
+      <w:r>
+        <w:rPr>
+          <w:b/>
+          <w:bCs/>
+        </w:rPr>
+        <w:t>Load the authenticated user</w:t>
+      </w:r>
+    </w:p>
+    <w:p>
+      <w:pPr>
+        <w:pStyle w:val="ListParagraph"/>
+        <w:numPr>
+          <w:ilvl w:val="1"/>
+          <w:numId w:val="3"/>
+        </w:numPr>
+      </w:pPr>
+      <w:r>
+        <w:t xml:space="preserve">We load the user from </w:t>
+      </w:r>
+      <w:proofErr w:type="spellStart"/>
+      <w:r>
+        <w:t>supabase</w:t>
+      </w:r>
+      <w:proofErr w:type="spellEnd"/>
+      <w:r>
+        <w:t xml:space="preserve"> with a new </w:t>
+      </w:r>
+      <w:r>
+        <w:rPr>
+          <w:b/>
+          <w:bCs/>
+        </w:rPr>
+        <w:t xml:space="preserve">function in the </w:t>
+      </w:r>
+      <w:proofErr w:type="spellStart"/>
+      <w:r>
+        <w:rPr>
+          <w:b/>
+          <w:bCs/>
+        </w:rPr>
+        <w:t>apiLogin</w:t>
+      </w:r>
+      <w:proofErr w:type="spellEnd"/>
+    </w:p>
+    <w:p>
+      <w:pPr>
+        <w:pStyle w:val="ListParagraph"/>
+        <w:numPr>
+          <w:ilvl w:val="1"/>
+          <w:numId w:val="3"/>
+        </w:numPr>
+      </w:pPr>
+      <w:r>
+        <w:t xml:space="preserve">This means that the user </w:t>
+      </w:r>
+      <w:r>
+        <w:t xml:space="preserve">data </w:t>
+      </w:r>
+      <w:r>
+        <w:t xml:space="preserve">will be </w:t>
+      </w:r>
+      <w:proofErr w:type="spellStart"/>
+      <w:r>
+        <w:t>refetched</w:t>
+      </w:r>
+      <w:proofErr w:type="spellEnd"/>
+      <w:r>
+        <w:t xml:space="preserve"> from the API</w:t>
+      </w:r>
+    </w:p>
+    <w:p>
+      <w:pPr>
+        <w:pStyle w:val="ListParagraph"/>
+        <w:numPr>
+          <w:ilvl w:val="2"/>
+          <w:numId w:val="3"/>
+        </w:numPr>
+      </w:pPr>
+      <w:r>
+        <w:t>Check if there is an active session</w:t>
+      </w:r>
+      <w:r>
+        <w:t xml:space="preserve"> (using the local storage metadata)</w:t>
+      </w:r>
+    </w:p>
+    <w:p>
+      <w:pPr>
+        <w:pStyle w:val="ListParagraph"/>
+        <w:numPr>
+          <w:ilvl w:val="2"/>
+          <w:numId w:val="3"/>
+        </w:numPr>
+      </w:pPr>
+      <w:r>
+        <w:drawing>
+          <wp:inline distT="0" distB="0" distL="0" distR="0" wp14:anchorId="0BE1B56E" wp14:editId="6CF9E2B9">
+            <wp:extent cx="4296375" cy="409632"/>
+            <wp:effectExtent l="0" t="0" r="9525" b="9525"/>
+            <wp:docPr id="198921936" name="Picture 1"/>
+            <wp:cNvGraphicFramePr>
+              <a:graphicFrameLocks xmlns:a="http://schemas.openxmlformats.org/drawingml/2006/main" noChangeAspect="1"/>
+            </wp:cNvGraphicFramePr>
+            <a:graphic xmlns:a="http://schemas.openxmlformats.org/drawingml/2006/main">
+              <a:graphicData uri="http://schemas.openxmlformats.org/drawingml/2006/picture">
+                <pic:pic xmlns:pic="http://schemas.openxmlformats.org/drawingml/2006/picture">
+                  <pic:nvPicPr>
+                    <pic:cNvPr id="198921936" name=""/>
+                    <pic:cNvPicPr/>
+                  </pic:nvPicPr>
+                  <pic:blipFill>
+                    <a:blip r:embed="rId7"/>
+                    <a:stretch>
+                      <a:fillRect/>
+                    </a:stretch>
+                  </pic:blipFill>
+                  <pic:spPr>
+                    <a:xfrm>
+                      <a:off x="0" y="0"/>
+                      <a:ext cx="4296375" cy="409632"/>
+                    </a:xfrm>
+                    <a:prstGeom prst="rect">
+                      <a:avLst/>
+                    </a:prstGeom>
+                  </pic:spPr>
+                </pic:pic>
+              </a:graphicData>
+            </a:graphic>
+          </wp:inline>
+        </w:drawing>
+      </w:r>
+    </w:p>
+    <w:p>
+      <w:pPr>
+        <w:pStyle w:val="ListParagraph"/>
+        <w:numPr>
+          <w:ilvl w:val="1"/>
+          <w:numId w:val="3"/>
+        </w:numPr>
+      </w:pPr>
+      <w:r>
+        <w:t xml:space="preserve">If there is an active session, we </w:t>
+      </w:r>
+      <w:proofErr w:type="spellStart"/>
+      <w:r>
+        <w:rPr>
+          <w:b/>
+          <w:bCs/>
+        </w:rPr>
+        <w:t>refetch</w:t>
+      </w:r>
+      <w:proofErr w:type="spellEnd"/>
+      <w:r>
+        <w:rPr>
+          <w:b/>
+          <w:bCs/>
+        </w:rPr>
+        <w:t xml:space="preserve"> the data from </w:t>
+      </w:r>
+      <w:proofErr w:type="spellStart"/>
+      <w:r>
+        <w:rPr>
+          <w:b/>
+          <w:bCs/>
+        </w:rPr>
+        <w:t>supabase</w:t>
+      </w:r>
+      <w:proofErr w:type="spellEnd"/>
+      <w:r>
+        <w:rPr>
+          <w:b/>
+          <w:bCs/>
+        </w:rPr>
+        <w:t xml:space="preserve"> </w:t>
+      </w:r>
+      <w:r>
+        <w:t>– MORE SECURE</w:t>
+      </w:r>
+    </w:p>
+    <w:p>
+      <w:pPr>
+        <w:pStyle w:val="ListParagraph"/>
+        <w:numPr>
+          <w:ilvl w:val="1"/>
+          <w:numId w:val="3"/>
+        </w:numPr>
+      </w:pPr>
+      <w:r>
+        <w:drawing>
+          <wp:inline distT="0" distB="0" distL="0" distR="0" wp14:anchorId="04B10D5C" wp14:editId="78C1A205">
+            <wp:extent cx="4610743" cy="1867161"/>
+            <wp:effectExtent l="0" t="0" r="0" b="0"/>
+            <wp:docPr id="1460188396" name="Picture 1" descr="A computer screen shot of a program code&#10;&#10;Description automatically generated"/>
+            <wp:cNvGraphicFramePr>
+              <a:graphicFrameLocks xmlns:a="http://schemas.openxmlformats.org/drawingml/2006/main" noChangeAspect="1"/>
+            </wp:cNvGraphicFramePr>
+            <a:graphic xmlns:a="http://schemas.openxmlformats.org/drawingml/2006/main">
+              <a:graphicData uri="http://schemas.openxmlformats.org/drawingml/2006/picture">
+                <pic:pic xmlns:pic="http://schemas.openxmlformats.org/drawingml/2006/picture">
+                  <pic:nvPicPr>
+                    <pic:cNvPr id="1460188396" name="Picture 1" descr="A computer screen shot of a program code&#10;&#10;Description automatically generated"/>
+                    <pic:cNvPicPr/>
+                  </pic:nvPicPr>
+                  <pic:blipFill>
+                    <a:blip r:embed="rId8"/>
+                    <a:stretch>
+                      <a:fillRect/>
+                    </a:stretch>
+                  </pic:blipFill>
+                  <pic:spPr>
+                    <a:xfrm>
+                      <a:off x="0" y="0"/>
+                      <a:ext cx="4610743" cy="1867161"/>
+                    </a:xfrm>
+                    <a:prstGeom prst="rect">
+                      <a:avLst/>
+                    </a:prstGeom>
+                  </pic:spPr>
+                </pic:pic>
+              </a:graphicData>
+            </a:graphic>
+          </wp:inline>
+        </w:drawing>
+      </w:r>
+    </w:p>
+    <w:p>
+      <w:pPr>
+        <w:pStyle w:val="ListParagraph"/>
+        <w:numPr>
+          <w:ilvl w:val="1"/>
+          <w:numId w:val="3"/>
+        </w:numPr>
+      </w:pPr>
+      <w:r>
+        <w:t>.</w:t>
+      </w:r>
+    </w:p>
+    <w:p>
+      <w:pPr>
+        <w:pStyle w:val="ListParagraph"/>
+        <w:numPr>
+          <w:ilvl w:val="1"/>
+          <w:numId w:val="3"/>
+        </w:numPr>
+      </w:pPr>
+      <w:r>
+        <w:lastRenderedPageBreak/>
+        <w:t xml:space="preserve">We will manage this using React Query and </w:t>
+      </w:r>
+      <w:proofErr w:type="spellStart"/>
+      <w:r>
+        <w:t>useQuery</w:t>
+      </w:r>
+      <w:proofErr w:type="spellEnd"/>
+      <w:r>
+        <w:t xml:space="preserve">, so a new custom hook – </w:t>
+      </w:r>
+      <w:r>
+        <w:rPr>
+          <w:b/>
+          <w:bCs/>
+        </w:rPr>
+        <w:t>useUser.js</w:t>
+      </w:r>
+    </w:p>
+    <w:p>
+      <w:pPr>
+        <w:pStyle w:val="ListParagraph"/>
+        <w:numPr>
+          <w:ilvl w:val="2"/>
+          <w:numId w:val="3"/>
+        </w:numPr>
+      </w:pPr>
+      <w:r>
+        <w:rPr>
+          <w:b/>
+          <w:bCs/>
+        </w:rPr>
+        <w:t xml:space="preserve"> </w:t>
+      </w:r>
+      <w:r>
+        <w:t xml:space="preserve">We use </w:t>
+      </w:r>
+      <w:proofErr w:type="spellStart"/>
+      <w:r>
+        <w:rPr>
+          <w:b/>
+          <w:bCs/>
+        </w:rPr>
+        <w:t>useQuery</w:t>
+      </w:r>
+      <w:proofErr w:type="spellEnd"/>
+      <w:r>
+        <w:t xml:space="preserve"> to store the user data into the cache</w:t>
+      </w:r>
+    </w:p>
+    <w:p>
+      <w:pPr>
+        <w:pStyle w:val="ListParagraph"/>
+        <w:numPr>
+          <w:ilvl w:val="2"/>
+          <w:numId w:val="3"/>
+        </w:numPr>
+      </w:pPr>
+      <w:r>
+        <w:t xml:space="preserve">And we also create here the </w:t>
+      </w:r>
+      <w:proofErr w:type="spellStart"/>
+      <w:r>
+        <w:t>isAuthenticated</w:t>
+      </w:r>
+      <w:proofErr w:type="spellEnd"/>
+      <w:r>
+        <w:t xml:space="preserve"> flag</w:t>
+      </w:r>
+    </w:p>
+    <w:p>
+      <w:pPr>
+        <w:pStyle w:val="ListParagraph"/>
+        <w:numPr>
+          <w:ilvl w:val="2"/>
+          <w:numId w:val="3"/>
+        </w:numPr>
+      </w:pPr>
+      <w:r>
+        <w:drawing>
+          <wp:inline distT="0" distB="0" distL="0" distR="0" wp14:anchorId="3DDB2408" wp14:editId="46533ED3">
+            <wp:extent cx="5943600" cy="2995295"/>
+            <wp:effectExtent l="0" t="0" r="0" b="0"/>
+            <wp:docPr id="331231498" name="Picture 1" descr="A screen shot of a computer program&#10;&#10;Description automatically generated"/>
+            <wp:cNvGraphicFramePr>
+              <a:graphicFrameLocks xmlns:a="http://schemas.openxmlformats.org/drawingml/2006/main" noChangeAspect="1"/>
+            </wp:cNvGraphicFramePr>
+            <a:graphic xmlns:a="http://schemas.openxmlformats.org/drawingml/2006/main">
+              <a:graphicData uri="http://schemas.openxmlformats.org/drawingml/2006/picture">
+                <pic:pic xmlns:pic="http://schemas.openxmlformats.org/drawingml/2006/picture">
+                  <pic:nvPicPr>
+                    <pic:cNvPr id="331231498" name="Picture 1" descr="A screen shot of a computer program&#10;&#10;Description automatically generated"/>
+                    <pic:cNvPicPr/>
+                  </pic:nvPicPr>
+                  <pic:blipFill>
+                    <a:blip r:embed="rId9"/>
+                    <a:stretch>
+                      <a:fillRect/>
+                    </a:stretch>
+                  </pic:blipFill>
+                  <pic:spPr>
+                    <a:xfrm>
+                      <a:off x="0" y="0"/>
+                      <a:ext cx="5943600" cy="2995295"/>
+                    </a:xfrm>
+                    <a:prstGeom prst="rect">
+                      <a:avLst/>
+                    </a:prstGeom>
+                  </pic:spPr>
+                </pic:pic>
+              </a:graphicData>
+            </a:graphic>
+          </wp:inline>
+        </w:drawing>
+      </w:r>
+    </w:p>
+    <w:p>
+      <w:pPr>
+        <w:pStyle w:val="ListParagraph"/>
+        <w:numPr>
+          <w:ilvl w:val="1"/>
+          <w:numId w:val="3"/>
+        </w:numPr>
+      </w:pPr>
+    </w:p>
+    <w:p>
+      <w:pPr>
+        <w:pStyle w:val="ListParagraph"/>
+        <w:numPr>
+          <w:ilvl w:val="0"/>
+          <w:numId w:val="3"/>
+        </w:numPr>
+      </w:pPr>
+      <w:r>
+        <w:rPr>
+          <w:b/>
+          <w:bCs/>
+        </w:rPr>
+        <w:t>Show a Spinner</w:t>
+      </w:r>
+      <w:r>
+        <w:rPr>
+          <w:b/>
+          <w:bCs/>
+        </w:rPr>
+        <w:drawing>
+          <wp:inline distT="0" distB="0" distL="0" distR="0" wp14:anchorId="1B66BE22" wp14:editId="38B015E8">
+            <wp:extent cx="5506218" cy="2057687"/>
+            <wp:effectExtent l="0" t="0" r="0" b="0"/>
+            <wp:docPr id="1476480050" name="Picture 1" descr="A screen shot of a computer program&#10;&#10;Description automatically generated"/>
+            <wp:cNvGraphicFramePr>
+              <a:graphicFrameLocks xmlns:a="http://schemas.openxmlformats.org/drawingml/2006/main" noChangeAspect="1"/>
+            </wp:cNvGraphicFramePr>
+            <a:graphic xmlns:a="http://schemas.openxmlformats.org/drawingml/2006/main">
+              <a:graphicData uri="http://schemas.openxmlformats.org/drawingml/2006/picture">
+                <pic:pic xmlns:pic="http://schemas.openxmlformats.org/drawingml/2006/picture">
+                  <pic:nvPicPr>
+                    <pic:cNvPr id="1476480050" name="Picture 1" descr="A screen shot of a computer program&#10;&#10;Description automatically generated"/>
+                    <pic:cNvPicPr/>
+                  </pic:nvPicPr>
+                  <pic:blipFill>
+                    <a:blip r:embed="rId10"/>
+                    <a:stretch>
+                      <a:fillRect/>
+                    </a:stretch>
+                  </pic:blipFill>
+                  <pic:spPr>
+                    <a:xfrm>
+                      <a:off x="0" y="0"/>
+                      <a:ext cx="5506218" cy="2057687"/>
+                    </a:xfrm>
+                    <a:prstGeom prst="rect">
+                      <a:avLst/>
+                    </a:prstGeom>
+                  </pic:spPr>
+                </pic:pic>
+              </a:graphicData>
+            </a:graphic>
+          </wp:inline>
+        </w:drawing>
+      </w:r>
+    </w:p>
+    <w:p>
+      <w:pPr>
+        <w:pStyle w:val="ListParagraph"/>
+        <w:numPr>
+          <w:ilvl w:val="1"/>
+          <w:numId w:val="3"/>
+        </w:numPr>
+      </w:pPr>
+    </w:p>
+    <w:p>
+      <w:pPr>
+        <w:pStyle w:val="ListParagraph"/>
+        <w:numPr>
+          <w:ilvl w:val="0"/>
+          <w:numId w:val="3"/>
+        </w:numPr>
+      </w:pPr>
+      <w:r>
+        <w:rPr>
+          <w:b/>
+          <w:bCs/>
+        </w:rPr>
+        <w:t>If no user, redirect to Login page</w:t>
+      </w:r>
+    </w:p>
+    <w:p>
+      <w:pPr>
+        <w:pStyle w:val="ListParagraph"/>
+        <w:numPr>
+          <w:ilvl w:val="1"/>
+          <w:numId w:val="3"/>
+        </w:numPr>
+      </w:pPr>
+      <w:r>
+        <w:drawing>
+          <wp:inline distT="0" distB="0" distL="0" distR="0" wp14:anchorId="6C9FE54A" wp14:editId="40389FF5">
+            <wp:extent cx="5943600" cy="1666875"/>
+            <wp:effectExtent l="0" t="0" r="0" b="9525"/>
+            <wp:docPr id="1153352425" name="Picture 1" descr="A screenshot of a computer&#10;&#10;Description automatically generated"/>
+            <wp:cNvGraphicFramePr>
+              <a:graphicFrameLocks xmlns:a="http://schemas.openxmlformats.org/drawingml/2006/main" noChangeAspect="1"/>
+            </wp:cNvGraphicFramePr>
+            <a:graphic xmlns:a="http://schemas.openxmlformats.org/drawingml/2006/main">
+              <a:graphicData uri="http://schemas.openxmlformats.org/drawingml/2006/picture">
+                <pic:pic xmlns:pic="http://schemas.openxmlformats.org/drawingml/2006/picture">
+                  <pic:nvPicPr>
+                    <pic:cNvPr id="1153352425" name="Picture 1" descr="A screenshot of a computer&#10;&#10;Description automatically generated"/>
+                    <pic:cNvPicPr/>
+                  </pic:nvPicPr>
+                  <pic:blipFill>
+                    <a:blip r:embed="rId11"/>
+                    <a:stretch>
+                      <a:fillRect/>
+                    </a:stretch>
+                  </pic:blipFill>
+                  <pic:spPr>
+                    <a:xfrm>
+                      <a:off x="0" y="0"/>
+                      <a:ext cx="5943600" cy="1666875"/>
+                    </a:xfrm>
+                    <a:prstGeom prst="rect">
+                      <a:avLst/>
+                    </a:prstGeom>
+                  </pic:spPr>
+                </pic:pic>
+              </a:graphicData>
+            </a:graphic>
+          </wp:inline>
+        </w:drawing>
+      </w:r>
+    </w:p>
+    <w:p>
+      <w:pPr>
+        <w:pStyle w:val="ListParagraph"/>
+        <w:numPr>
+          <w:ilvl w:val="1"/>
+          <w:numId w:val="3"/>
+        </w:numPr>
+      </w:pPr>
+      <w:r>
+        <w:lastRenderedPageBreak/>
+        <w:t xml:space="preserve">If the user is </w:t>
+      </w:r>
+      <w:r>
+        <w:rPr>
+          <w:b/>
+          <w:bCs/>
+        </w:rPr>
+        <w:t xml:space="preserve">Not </w:t>
+      </w:r>
+      <w:proofErr w:type="gramStart"/>
+      <w:r>
+        <w:rPr>
+          <w:b/>
+          <w:bCs/>
+        </w:rPr>
+        <w:t xml:space="preserve">AUTH </w:t>
+      </w:r>
+      <w:r>
+        <w:t xml:space="preserve"> and</w:t>
+      </w:r>
+      <w:proofErr w:type="gramEnd"/>
+      <w:r>
+        <w:t xml:space="preserve"> the </w:t>
+      </w:r>
+      <w:r>
+        <w:rPr>
+          <w:b/>
+          <w:bCs/>
+        </w:rPr>
+        <w:t xml:space="preserve">LOADING is done, </w:t>
+      </w:r>
+      <w:r>
+        <w:t xml:space="preserve">navigate to the </w:t>
+      </w:r>
+      <w:r>
+        <w:rPr>
+          <w:b/>
+          <w:bCs/>
+        </w:rPr>
+        <w:t>/login</w:t>
+      </w:r>
+      <w:r>
+        <w:t xml:space="preserve"> page</w:t>
+      </w:r>
+    </w:p>
+    <w:p>
+      <w:pPr>
+        <w:pStyle w:val="ListParagraph"/>
+        <w:numPr>
+          <w:ilvl w:val="0"/>
+          <w:numId w:val="3"/>
+        </w:numPr>
+      </w:pPr>
+      <w:r>
+        <w:rPr>
+          <w:b/>
+          <w:bCs/>
+        </w:rPr>
+        <w:t>If there is a user, render the app</w:t>
+      </w:r>
+    </w:p>
     <w:sectPr>
       <w:pgSz w:w="12240" w:h="15840"/>
       <w:pgMar w:top="1440" w:right="1440" w:bottom="1440" w:left="1440" w:header="720" w:footer="720" w:gutter="0"/>
@@ -719,6 +2061,95 @@
 <file path=word/numbering.xml><?xml version="1.0" encoding="utf-8"?>
 <w:numbering xmlns:wpc="http://schemas.microsoft.com/office/word/2010/wordprocessingCanvas" xmlns:cx="http://schemas.microsoft.com/office/drawing/2014/chartex" xmlns:cx1="http://schemas.microsoft.com/office/drawing/2015/9/8/chartex" xmlns:cx2="http://schemas.microsoft.com/office/drawing/2015/10/21/chartex" xmlns:cx3="http://schemas.microsoft.com/office/drawing/2016/5/9/chartex" xmlns:cx4="http://schemas.microsoft.com/office/drawing/2016/5/10/chartex" xmlns:cx5="http://schemas.microsoft.com/office/drawing/2016/5/11/chartex" xmlns:cx6="http://schemas.microsoft.com/office/drawing/2016/5/12/chartex" xmlns:cx7="http://schemas.microsoft.com/office/drawing/2016/5/13/chartex" xmlns:cx8="http://schemas.microsoft.com/office/drawing/2016/5/14/chartex" xmlns:mc="http://schemas.openxmlformats.org/markup-compatibility/2006" xmlns:aink="http://schemas.microsoft.com/office/drawing/2016/ink" xmlns:am3d="http://schemas.microsoft.com/office/drawing/2017/model3d" xmlns:o="urn:schemas-microsoft-com:office:office" xmlns:oel="http://schemas.microsoft.com/office/2019/extlst" xmlns:r="http://schemas.openxmlformats.org/officeDocument/2006/relationships" xmlns:m="http://schemas.openxmlformats.org/officeDocument/2006/math" xmlns:v="urn:schemas-microsoft-com:vml" xmlns:wp14="http://schemas.microsoft.com/office/word/2010/wordprocessingDrawing" xmlns:wp="http://schemas.openxmlformats.org/drawingml/2006/wordprocessingDrawing" xmlns:w10="urn:schemas-microsoft-com:office:word" xmlns:w="http://schemas.openxmlformats.org/wordprocessingml/2006/main" xmlns:w14="http://schemas.microsoft.com/office/word/2010/wordml" xmlns:w15="http://schemas.microsoft.com/office/word/2012/wordml" xmlns:w16cex="http://schemas.microsoft.com/office/word/2018/wordml/cex" xmlns:w16cid="http://schemas.microsoft.com/office/word/2016/wordml/cid" xmlns:w16="http://schemas.microsoft.com/office/word/2018/wordml" xmlns:w16du="http://schemas.microsoft.com/office/word/2023/wordml/word16du" xmlns:w16sdtdh="http://schemas.microsoft.com/office/word/2020/wordml/sdtdatahash" xmlns:w16se="http://schemas.microsoft.com/office/word/2015/wordml/symex" xmlns:wpg="http://schemas.microsoft.com/office/word/2010/wordprocessingGroup" xmlns:wpi="http://schemas.microsoft.com/office/word/2010/wordprocessingInk" xmlns:wne="http://schemas.microsoft.com/office/word/2006/wordml" xmlns:wps="http://schemas.microsoft.com/office/word/2010/wordprocessingShape" mc:Ignorable="w14 w15 w16se w16cid w16 w16cex w16sdtdh w16du wp14">
   <w:abstractNum w:abstractNumId="0" w15:restartNumberingAfterBreak="0">
+    <w:nsid w:val="345A2E16"/>
+    <w:multiLevelType w:val="hybridMultilevel"/>
+    <w:tmpl w:val="C9F2FAE8"/>
+    <w:lvl w:ilvl="0" w:tplc="0409000F">
+      <w:start w:val="1"/>
+      <w:numFmt w:val="decimal"/>
+      <w:lvlText w:val="%1."/>
+      <w:lvlJc w:val="left"/>
+      <w:pPr>
+        <w:ind w:left="720" w:hanging="360"/>
+      </w:pPr>
+      <w:rPr>
+        <w:rFonts w:hint="default"/>
+      </w:rPr>
+    </w:lvl>
+    <w:lvl w:ilvl="1" w:tplc="04090019">
+      <w:start w:val="1"/>
+      <w:numFmt w:val="lowerLetter"/>
+      <w:lvlText w:val="%2."/>
+      <w:lvlJc w:val="left"/>
+      <w:pPr>
+        <w:ind w:left="1440" w:hanging="360"/>
+      </w:pPr>
+    </w:lvl>
+    <w:lvl w:ilvl="2" w:tplc="0409001B">
+      <w:start w:val="1"/>
+      <w:numFmt w:val="lowerRoman"/>
+      <w:lvlText w:val="%3."/>
+      <w:lvlJc w:val="right"/>
+      <w:pPr>
+        <w:ind w:left="2160" w:hanging="180"/>
+      </w:pPr>
+    </w:lvl>
+    <w:lvl w:ilvl="3" w:tplc="0409000F" w:tentative="1">
+      <w:start w:val="1"/>
+      <w:numFmt w:val="decimal"/>
+      <w:lvlText w:val="%4."/>
+      <w:lvlJc w:val="left"/>
+      <w:pPr>
+        <w:ind w:left="2880" w:hanging="360"/>
+      </w:pPr>
+    </w:lvl>
+    <w:lvl w:ilvl="4" w:tplc="04090019" w:tentative="1">
+      <w:start w:val="1"/>
+      <w:numFmt w:val="lowerLetter"/>
+      <w:lvlText w:val="%5."/>
+      <w:lvlJc w:val="left"/>
+      <w:pPr>
+        <w:ind w:left="3600" w:hanging="360"/>
+      </w:pPr>
+    </w:lvl>
+    <w:lvl w:ilvl="5" w:tplc="0409001B" w:tentative="1">
+      <w:start w:val="1"/>
+      <w:numFmt w:val="lowerRoman"/>
+      <w:lvlText w:val="%6."/>
+      <w:lvlJc w:val="right"/>
+      <w:pPr>
+        <w:ind w:left="4320" w:hanging="180"/>
+      </w:pPr>
+    </w:lvl>
+    <w:lvl w:ilvl="6" w:tplc="0409000F" w:tentative="1">
+      <w:start w:val="1"/>
+      <w:numFmt w:val="decimal"/>
+      <w:lvlText w:val="%7."/>
+      <w:lvlJc w:val="left"/>
+      <w:pPr>
+        <w:ind w:left="5040" w:hanging="360"/>
+      </w:pPr>
+    </w:lvl>
+    <w:lvl w:ilvl="7" w:tplc="04090019" w:tentative="1">
+      <w:start w:val="1"/>
+      <w:numFmt w:val="lowerLetter"/>
+      <w:lvlText w:val="%8."/>
+      <w:lvlJc w:val="left"/>
+      <w:pPr>
+        <w:ind w:left="5760" w:hanging="360"/>
+      </w:pPr>
+    </w:lvl>
+    <w:lvl w:ilvl="8" w:tplc="0409001B" w:tentative="1">
+      <w:start w:val="1"/>
+      <w:numFmt w:val="lowerRoman"/>
+      <w:lvlText w:val="%9."/>
+      <w:lvlJc w:val="right"/>
+      <w:pPr>
+        <w:ind w:left="6480" w:hanging="180"/>
+      </w:pPr>
+    </w:lvl>
+  </w:abstractNum>
+  <w:abstractNum w:abstractNumId="1" w15:restartNumberingAfterBreak="0">
     <w:nsid w:val="478214D9"/>
     <w:multiLevelType w:val="hybridMultilevel"/>
     <w:tmpl w:val="204C5E3A"/>
@@ -831,7 +2262,7 @@
       </w:rPr>
     </w:lvl>
   </w:abstractNum>
-  <w:abstractNum w:abstractNumId="1" w15:restartNumberingAfterBreak="0">
+  <w:abstractNum w:abstractNumId="2" w15:restartNumberingAfterBreak="0">
     <w:nsid w:val="7DA6232F"/>
     <w:multiLevelType w:val="hybridMultilevel"/>
     <w:tmpl w:val="86FAB9F6"/>
@@ -945,9 +2376,12 @@
     </w:lvl>
   </w:abstractNum>
   <w:num w:numId="1" w16cid:durableId="1094087229">
+    <w:abstractNumId w:val="2"/>
+  </w:num>
+  <w:num w:numId="2" w16cid:durableId="1531992870">
     <w:abstractNumId w:val="1"/>
   </w:num>
-  <w:num w:numId="2" w16cid:durableId="1531992870">
+  <w:num w:numId="3" w16cid:durableId="491986701">
     <w:abstractNumId w:val="0"/>
   </w:num>
 </w:numbering>
@@ -1554,7 +2988,6 @@
   <w:style w:type="character" w:default="1" w:styleId="DefaultParagraphFont">
     <w:name w:val="Default Paragraph Font"/>
     <w:uiPriority w:val="1"/>
-    <w:semiHidden/>
     <w:unhideWhenUsed/>
   </w:style>
   <w:style w:type="table" w:default="1" w:styleId="TableNormal">

</xml_diff>

<commit_message>
22.Extra Features - user logout
</commit_message>
<xml_diff>
--- a/18. Wild Oasis App/Extra Features.docx
+++ b/18. Wild Oasis App/Extra Features.docx
@@ -64,13 +64,8 @@
         </w:numPr>
       </w:pPr>
       <w:r>
-        <w:t xml:space="preserve">I will use the MENUS compound component to build </w:t>
-      </w:r>
-      <w:proofErr w:type="gramStart"/>
-      <w:r>
-        <w:t>this !!!</w:t>
-      </w:r>
-      <w:proofErr w:type="gramEnd"/>
+        <w:t>I will use the MENUS compound component to build this !!!</w:t>
+      </w:r>
     </w:p>
     <w:p/>
     <w:p>
@@ -90,15 +85,7 @@
         </w:numPr>
       </w:pPr>
       <w:r>
-        <w:t xml:space="preserve">We get the Bookings table data from </w:t>
-      </w:r>
-      <w:proofErr w:type="spellStart"/>
-      <w:r>
-        <w:t>Supabase</w:t>
-      </w:r>
-      <w:proofErr w:type="spellEnd"/>
-      <w:r>
-        <w:t xml:space="preserve"> into the app</w:t>
+        <w:t>We get the Bookings table data from Supabase into the app</w:t>
       </w:r>
     </w:p>
     <w:p/>
@@ -137,20 +124,7 @@
         </w:numPr>
       </w:pPr>
       <w:r>
-        <w:t xml:space="preserve">We will adjust the </w:t>
-      </w:r>
-      <w:proofErr w:type="spellStart"/>
-      <w:proofErr w:type="gramStart"/>
-      <w:r>
-        <w:t>getBookings</w:t>
-      </w:r>
-      <w:proofErr w:type="spellEnd"/>
-      <w:r>
-        <w:t>(</w:t>
-      </w:r>
-      <w:proofErr w:type="gramEnd"/>
-      <w:r>
-        <w:t>) API call to get only the filtered data</w:t>
+        <w:t>We will adjust the getBookings() API call to get only the filtered data</w:t>
       </w:r>
     </w:p>
     <w:p>
@@ -184,23 +158,7 @@
           <w:b/>
           <w:bCs/>
         </w:rPr>
-        <w:t xml:space="preserve">PASS the status into the </w:t>
-      </w:r>
-      <w:proofErr w:type="spellStart"/>
-      <w:r>
-        <w:rPr>
-          <w:b/>
-          <w:bCs/>
-        </w:rPr>
-        <w:t>getBookings</w:t>
-      </w:r>
-      <w:proofErr w:type="spellEnd"/>
-      <w:r>
-        <w:rPr>
-          <w:b/>
-          <w:bCs/>
-        </w:rPr>
-        <w:t xml:space="preserve"> API call </w:t>
+        <w:t xml:space="preserve">PASS the status into the getBookings API call </w:t>
       </w:r>
       <w:r>
         <w:t xml:space="preserve">and filter depending on what the status is </w:t>
@@ -223,15 +181,7 @@
         </w:numPr>
       </w:pPr>
       <w:r>
-        <w:t xml:space="preserve">We are using the same approach as </w:t>
-      </w:r>
-      <w:proofErr w:type="gramStart"/>
-      <w:r>
-        <w:t>Server Side</w:t>
-      </w:r>
-      <w:proofErr w:type="gramEnd"/>
-      <w:r>
-        <w:t xml:space="preserve"> Filtering</w:t>
+        <w:t>We are using the same approach as Server Side Filtering</w:t>
       </w:r>
     </w:p>
     <w:p>
@@ -243,23 +193,7 @@
         </w:numPr>
       </w:pPr>
       <w:r>
-        <w:t xml:space="preserve">We adapt the query for the </w:t>
-      </w:r>
-      <w:proofErr w:type="spellStart"/>
-      <w:r>
-        <w:t>getBookings</w:t>
-      </w:r>
-      <w:proofErr w:type="spellEnd"/>
-      <w:r>
-        <w:t xml:space="preserve"> with </w:t>
-      </w:r>
-      <w:proofErr w:type="gramStart"/>
-      <w:r>
-        <w:t>the .order</w:t>
-      </w:r>
-      <w:proofErr w:type="gramEnd"/>
-      <w:r>
-        <w:t>() function</w:t>
+        <w:t>We adapt the query for the getBookings with the .order() function</w:t>
       </w:r>
     </w:p>
     <w:p>
@@ -279,15 +213,7 @@
         </w:numPr>
       </w:pPr>
       <w:r>
-        <w:t xml:space="preserve">A simple component to set the current page state to the URL and fetch </w:t>
-      </w:r>
-      <w:proofErr w:type="gramStart"/>
-      <w:r>
-        <w:t>the a</w:t>
-      </w:r>
-      <w:proofErr w:type="gramEnd"/>
-      <w:r>
-        <w:t xml:space="preserve"> number of rows</w:t>
+        <w:t>A simple component to set the current page state to the URL and fetch the a number of rows</w:t>
       </w:r>
     </w:p>
     <w:p>
@@ -318,24 +244,7 @@
           <w:b/>
           <w:bCs/>
         </w:rPr>
-        <w:t>{</w:t>
-      </w:r>
-      <w:proofErr w:type="spellStart"/>
-      <w:r>
-        <w:rPr>
-          <w:b/>
-          <w:bCs/>
-        </w:rPr>
-        <w:t>count:’exact</w:t>
-      </w:r>
-      <w:proofErr w:type="spellEnd"/>
-      <w:proofErr w:type="gramStart"/>
-      <w:r>
-        <w:rPr>
-          <w:b/>
-          <w:bCs/>
-        </w:rPr>
-        <w:t xml:space="preserve">’} </w:t>
+        <w:t xml:space="preserve">{count:’exact’} </w:t>
       </w:r>
       <w:r>
         <w:rPr>
@@ -344,7 +253,6 @@
         </w:rPr>
         <w:t xml:space="preserve"> query</w:t>
       </w:r>
-      <w:proofErr w:type="gramEnd"/>
       <w:r>
         <w:t xml:space="preserve"> to get the number of </w:t>
       </w:r>
@@ -365,26 +273,14 @@
         </w:numPr>
       </w:pPr>
       <w:r>
-        <w:t xml:space="preserve">We </w:t>
-      </w:r>
-      <w:proofErr w:type="gramStart"/>
-      <w:r>
-        <w:t xml:space="preserve">use </w:t>
-      </w:r>
-      <w:r>
-        <w:rPr>
-          <w:b/>
-          <w:bCs/>
-        </w:rPr>
-        <w:t>.range</w:t>
-      </w:r>
-      <w:proofErr w:type="gramEnd"/>
-      <w:r>
-        <w:rPr>
-          <w:b/>
-          <w:bCs/>
-        </w:rPr>
-        <w:t xml:space="preserve">(start, end) to </w:t>
+        <w:t xml:space="preserve">We use </w:t>
+      </w:r>
+      <w:r>
+        <w:rPr>
+          <w:b/>
+          <w:bCs/>
+        </w:rPr>
+        <w:t xml:space="preserve">.range(start, end) to </w:t>
       </w:r>
       <w:r>
         <w:t>get the exact rows we need</w:t>
@@ -410,13 +306,8 @@
         </w:numPr>
       </w:pPr>
       <w:r>
-        <w:t xml:space="preserve">We Fetch the next page before it is </w:t>
-      </w:r>
-      <w:proofErr w:type="gramStart"/>
-      <w:r>
-        <w:t>actually displayed</w:t>
-      </w:r>
-      <w:proofErr w:type="gramEnd"/>
+        <w:t>We Fetch the next page before it is actually displayed</w:t>
+      </w:r>
     </w:p>
     <w:p>
       <w:pPr>
@@ -435,89 +326,47 @@
         </w:numPr>
       </w:pPr>
       <w:r>
-        <w:t xml:space="preserve">We need the </w:t>
-      </w:r>
-      <w:proofErr w:type="spellStart"/>
-      <w:r>
+        <w:t xml:space="preserve">We need the queryClient ( </w:t>
+      </w:r>
+      <w:r>
+        <w:rPr>
+          <w:b/>
+          <w:bCs/>
+        </w:rPr>
+        <w:t>useQueryClient()</w:t>
+      </w:r>
+      <w:r>
+        <w:t>)</w:t>
+      </w:r>
+    </w:p>
+    <w:p>
+      <w:pPr>
+        <w:pStyle w:val="ListParagraph"/>
+        <w:numPr>
+          <w:ilvl w:val="0"/>
+          <w:numId w:val="1"/>
+        </w:numPr>
+      </w:pPr>
+      <w:r>
+        <w:t xml:space="preserve">We call </w:t>
+      </w:r>
+      <w:r>
+        <w:rPr>
+          <w:b/>
+          <w:bCs/>
+        </w:rPr>
+        <w:t xml:space="preserve">prefetchQuery() </w:t>
+      </w:r>
+      <w:r>
+        <w:t xml:space="preserve">on the </w:t>
+      </w:r>
+      <w:r>
+        <w:rPr>
+          <w:b/>
+          <w:bCs/>
+        </w:rPr>
         <w:t>queryClient</w:t>
       </w:r>
-      <w:proofErr w:type="spellEnd"/>
-      <w:r>
-        <w:t xml:space="preserve"> </w:t>
-      </w:r>
-      <w:proofErr w:type="gramStart"/>
-      <w:r>
-        <w:t xml:space="preserve">( </w:t>
-      </w:r>
-      <w:proofErr w:type="spellStart"/>
-      <w:r>
-        <w:rPr>
-          <w:b/>
-          <w:bCs/>
-        </w:rPr>
-        <w:t>useQueryClient</w:t>
-      </w:r>
-      <w:proofErr w:type="spellEnd"/>
-      <w:proofErr w:type="gramEnd"/>
-      <w:r>
-        <w:rPr>
-          <w:b/>
-          <w:bCs/>
-        </w:rPr>
-        <w:t>()</w:t>
-      </w:r>
-      <w:r>
-        <w:t>)</w:t>
-      </w:r>
-    </w:p>
-    <w:p>
-      <w:pPr>
-        <w:pStyle w:val="ListParagraph"/>
-        <w:numPr>
-          <w:ilvl w:val="0"/>
-          <w:numId w:val="1"/>
-        </w:numPr>
-      </w:pPr>
-      <w:r>
-        <w:t xml:space="preserve">We call </w:t>
-      </w:r>
-      <w:proofErr w:type="spellStart"/>
-      <w:proofErr w:type="gramStart"/>
-      <w:r>
-        <w:rPr>
-          <w:b/>
-          <w:bCs/>
-        </w:rPr>
-        <w:t>prefetchQuery</w:t>
-      </w:r>
-      <w:proofErr w:type="spellEnd"/>
-      <w:r>
-        <w:rPr>
-          <w:b/>
-          <w:bCs/>
-        </w:rPr>
-        <w:t>(</w:t>
-      </w:r>
-      <w:proofErr w:type="gramEnd"/>
-      <w:r>
-        <w:rPr>
-          <w:b/>
-          <w:bCs/>
-        </w:rPr>
-        <w:t xml:space="preserve">) </w:t>
-      </w:r>
-      <w:r>
-        <w:t xml:space="preserve">on the </w:t>
-      </w:r>
-      <w:proofErr w:type="spellStart"/>
-      <w:r>
-        <w:rPr>
-          <w:b/>
-          <w:bCs/>
-        </w:rPr>
-        <w:t>queryClient</w:t>
-      </w:r>
-      <w:proofErr w:type="spellEnd"/>
     </w:p>
     <w:p>
       <w:pPr>
@@ -527,21 +376,12 @@
           <w:numId w:val="1"/>
         </w:numPr>
       </w:pPr>
-      <w:proofErr w:type="spellStart"/>
-      <w:r>
-        <w:rPr>
-          <w:b/>
-          <w:bCs/>
-        </w:rPr>
-        <w:t>queryClient.prefetchQuery</w:t>
-      </w:r>
-      <w:proofErr w:type="spellEnd"/>
-      <w:r>
-        <w:rPr>
-          <w:b/>
-          <w:bCs/>
-        </w:rPr>
-        <w:t>()</w:t>
+      <w:r>
+        <w:rPr>
+          <w:b/>
+          <w:bCs/>
+        </w:rPr>
+        <w:t>queryClient.prefetchQuery()</w:t>
       </w:r>
     </w:p>
     <w:p>
@@ -621,15 +461,7 @@
         <w:t>Menu</w:t>
       </w:r>
       <w:r>
-        <w:t xml:space="preserve"> for each </w:t>
-      </w:r>
-      <w:proofErr w:type="spellStart"/>
-      <w:r>
-        <w:t>Boooking</w:t>
-      </w:r>
-      <w:proofErr w:type="spellEnd"/>
-      <w:r>
-        <w:t xml:space="preserve">, and one of the options will take us to the </w:t>
+        <w:t xml:space="preserve"> for each Boooking, and one of the options will take us to the </w:t>
       </w:r>
       <w:r>
         <w:rPr>
@@ -881,15 +713,7 @@
         </w:numPr>
       </w:pPr>
       <w:r>
-        <w:t xml:space="preserve">We will use </w:t>
-      </w:r>
-      <w:proofErr w:type="spellStart"/>
-      <w:r>
-        <w:t>Supabase</w:t>
-      </w:r>
-      <w:proofErr w:type="spellEnd"/>
-      <w:r>
-        <w:t xml:space="preserve"> to </w:t>
+        <w:t xml:space="preserve">We will use Supabase to </w:t>
       </w:r>
       <w:r>
         <w:rPr>
@@ -923,13 +747,8 @@
         <w:t>st</w:t>
       </w:r>
       <w:r>
-        <w:t xml:space="preserve"> user in </w:t>
-      </w:r>
-      <w:proofErr w:type="spellStart"/>
-      <w:r>
-        <w:t>Supabase</w:t>
-      </w:r>
-      <w:proofErr w:type="spellEnd"/>
+        <w:t xml:space="preserve"> user in Supabase</w:t>
+      </w:r>
     </w:p>
     <w:p>
       <w:pPr>
@@ -1050,15 +869,7 @@
         </w:numPr>
       </w:pPr>
       <w:r>
-        <w:t xml:space="preserve">After success login, </w:t>
-      </w:r>
-      <w:proofErr w:type="spellStart"/>
-      <w:r>
-        <w:t>supabase</w:t>
-      </w:r>
-      <w:proofErr w:type="spellEnd"/>
-      <w:r>
-        <w:t xml:space="preserve"> stores the user data in </w:t>
+        <w:t xml:space="preserve">After success login, supabase stores the user data in </w:t>
       </w:r>
       <w:r>
         <w:rPr>
@@ -1079,21 +890,12 @@
       <w:r>
         <w:t xml:space="preserve">We create a new custom hook – </w:t>
       </w:r>
-      <w:proofErr w:type="spellStart"/>
-      <w:r>
-        <w:rPr>
-          <w:b/>
-          <w:bCs/>
-        </w:rPr>
-        <w:t>useLogin</w:t>
-      </w:r>
-      <w:proofErr w:type="spellEnd"/>
-      <w:r>
-        <w:rPr>
-          <w:b/>
-          <w:bCs/>
-        </w:rPr>
-        <w:t xml:space="preserve"> </w:t>
+      <w:r>
+        <w:rPr>
+          <w:b/>
+          <w:bCs/>
+        </w:rPr>
+        <w:t xml:space="preserve">useLogin </w:t>
       </w:r>
       <w:r>
         <w:t>for all the React Query login logic</w:t>
@@ -1119,23 +921,7 @@
           <w:b/>
           <w:bCs/>
         </w:rPr>
-        <w:t xml:space="preserve">MUTATION (something changes in the </w:t>
-      </w:r>
-      <w:proofErr w:type="gramStart"/>
-      <w:r>
-        <w:rPr>
-          <w:b/>
-          <w:bCs/>
-        </w:rPr>
-        <w:t>server,</w:t>
-      </w:r>
-      <w:proofErr w:type="gramEnd"/>
-      <w:r>
-        <w:rPr>
-          <w:b/>
-          <w:bCs/>
-        </w:rPr>
-        <w:t xml:space="preserve"> the user gets authenticated)</w:t>
+        <w:t>MUTATION (something changes in the server, the user gets authenticated)</w:t>
       </w:r>
       <w:r>
         <w:rPr>
@@ -1180,40 +966,15 @@
       <w:r>
         <w:t xml:space="preserve">On the </w:t>
       </w:r>
-      <w:proofErr w:type="spellStart"/>
-      <w:r>
-        <w:rPr>
-          <w:b/>
-          <w:bCs/>
-        </w:rPr>
-        <w:t>onSuccess</w:t>
-      </w:r>
-      <w:proofErr w:type="spellEnd"/>
-      <w:r>
-        <w:rPr>
-          <w:b/>
-          <w:bCs/>
-        </w:rPr>
-        <w:t xml:space="preserve">, </w:t>
-      </w:r>
-      <w:r>
-        <w:t xml:space="preserve">we receive the data from the </w:t>
-      </w:r>
-      <w:proofErr w:type="spellStart"/>
-      <w:r>
-        <w:t>apiLogin</w:t>
-      </w:r>
-      <w:proofErr w:type="spellEnd"/>
-      <w:r>
-        <w:t xml:space="preserve"> </w:t>
-      </w:r>
-      <w:proofErr w:type="spellStart"/>
-      <w:r>
-        <w:t>loginFn</w:t>
-      </w:r>
-      <w:proofErr w:type="spellEnd"/>
-      <w:r>
-        <w:t>, and we can use it</w:t>
+      <w:r>
+        <w:rPr>
+          <w:b/>
+          <w:bCs/>
+        </w:rPr>
+        <w:t xml:space="preserve">onSuccess, </w:t>
+      </w:r>
+      <w:r>
+        <w:t>we receive the data from the apiLogin loginFn, and we can use it</w:t>
       </w:r>
     </w:p>
     <w:p>
@@ -1231,21 +992,12 @@
       <w:r>
         <w:t xml:space="preserve">On the </w:t>
       </w:r>
-      <w:proofErr w:type="spellStart"/>
-      <w:r>
-        <w:rPr>
-          <w:b/>
-          <w:bCs/>
-        </w:rPr>
-        <w:t>onError</w:t>
-      </w:r>
-      <w:proofErr w:type="spellEnd"/>
-      <w:r>
-        <w:rPr>
-          <w:b/>
-          <w:bCs/>
-        </w:rPr>
-        <w:t xml:space="preserve">, </w:t>
+      <w:r>
+        <w:rPr>
+          <w:b/>
+          <w:bCs/>
+        </w:rPr>
+        <w:t xml:space="preserve">onError, </w:t>
       </w:r>
       <w:r>
         <w:t xml:space="preserve">we receive the </w:t>
@@ -1258,21 +1010,8 @@
         <w:t>error</w:t>
       </w:r>
       <w:r>
-        <w:t xml:space="preserve"> from the </w:t>
-      </w:r>
-      <w:proofErr w:type="spellStart"/>
-      <w:r>
-        <w:t>apiLogin</w:t>
-      </w:r>
-      <w:proofErr w:type="spellEnd"/>
-      <w:r>
-        <w:t xml:space="preserve"> (Error) </w:t>
-      </w:r>
-      <w:proofErr w:type="spellStart"/>
-      <w:r>
-        <w:t>fn</w:t>
-      </w:r>
-      <w:proofErr w:type="spellEnd"/>
+        <w:t xml:space="preserve"> from the apiLogin (Error) fn</w:t>
+      </w:r>
     </w:p>
     <w:p>
       <w:pPr>
@@ -1325,17 +1064,8 @@
         </w:numPr>
       </w:pPr>
       <w:r>
-        <w:t xml:space="preserve">We </w:t>
-      </w:r>
-      <w:proofErr w:type="gramStart"/>
-      <w:r>
-        <w:t>actually wrap</w:t>
-      </w:r>
-      <w:proofErr w:type="gramEnd"/>
-      <w:r>
-        <w:t xml:space="preserve"> only the </w:t>
-      </w:r>
-      <w:proofErr w:type="spellStart"/>
+        <w:t xml:space="preserve">We actually wrap only the </w:t>
+      </w:r>
       <w:r>
         <w:rPr>
           <w:b/>
@@ -1343,7 +1073,6 @@
         </w:rPr>
         <w:t>AppLayout</w:t>
       </w:r>
-      <w:proofErr w:type="spellEnd"/>
     </w:p>
     <w:p>
       <w:pPr>
@@ -1399,6 +1128,9 @@
         </w:numPr>
       </w:pPr>
       <w:r>
+        <w:rPr>
+          <w:noProof/>
+        </w:rPr>
         <w:drawing>
           <wp:inline distT="0" distB="0" distL="0" distR="0" wp14:anchorId="0A08C596" wp14:editId="68C072A3">
             <wp:extent cx="3870960" cy="2953799"/>
@@ -1445,23 +1177,7 @@
         </w:numPr>
       </w:pPr>
       <w:r>
-        <w:t xml:space="preserve">Like this, all routes in </w:t>
-      </w:r>
-      <w:proofErr w:type="spellStart"/>
-      <w:r>
-        <w:t>AppLayout</w:t>
-      </w:r>
-      <w:proofErr w:type="spellEnd"/>
-      <w:r>
-        <w:t xml:space="preserve"> are also the </w:t>
-      </w:r>
-      <w:proofErr w:type="spellStart"/>
-      <w:r>
-        <w:t>childrens</w:t>
-      </w:r>
-      <w:proofErr w:type="spellEnd"/>
-      <w:r>
-        <w:t xml:space="preserve"> of </w:t>
+        <w:t xml:space="preserve">Like this, all routes in AppLayout are also the childrens of </w:t>
       </w:r>
       <w:r>
         <w:rPr>
@@ -1496,13 +1212,8 @@
         </w:numPr>
       </w:pPr>
       <w:r>
-        <w:t xml:space="preserve">We load the user from </w:t>
-      </w:r>
-      <w:proofErr w:type="spellStart"/>
-      <w:r>
-        <w:t>supabase</w:t>
-      </w:r>
-      <w:proofErr w:type="spellEnd"/>
+        <w:t>We load the user from supabase</w:t>
+      </w:r>
       <w:r>
         <w:t xml:space="preserve"> with a new </w:t>
       </w:r>
@@ -1511,17 +1222,8 @@
           <w:b/>
           <w:bCs/>
         </w:rPr>
-        <w:t xml:space="preserve">function in the </w:t>
-      </w:r>
-      <w:proofErr w:type="spellStart"/>
-      <w:r>
-        <w:rPr>
-          <w:b/>
-          <w:bCs/>
-        </w:rPr>
-        <w:t>apiLogin</w:t>
-      </w:r>
-      <w:proofErr w:type="spellEnd"/>
+        <w:t>function in the apiLogin</w:t>
+      </w:r>
     </w:p>
     <w:p>
       <w:pPr>
@@ -1538,15 +1240,7 @@
         <w:t xml:space="preserve">data </w:t>
       </w:r>
       <w:r>
-        <w:t xml:space="preserve">will be </w:t>
-      </w:r>
-      <w:proofErr w:type="spellStart"/>
-      <w:r>
-        <w:t>refetched</w:t>
-      </w:r>
-      <w:proofErr w:type="spellEnd"/>
-      <w:r>
-        <w:t xml:space="preserve"> from the API</w:t>
+        <w:t>will be refetched from the API</w:t>
       </w:r>
     </w:p>
     <w:p>
@@ -1573,6 +1267,9 @@
         </w:numPr>
       </w:pPr>
       <w:r>
+        <w:rPr>
+          <w:noProof/>
+        </w:rPr>
         <w:drawing>
           <wp:inline distT="0" distB="0" distL="0" distR="0" wp14:anchorId="0BE1B56E" wp14:editId="6CF9E2B9">
             <wp:extent cx="4296375" cy="409632"/>
@@ -1621,37 +1318,12 @@
       <w:r>
         <w:t xml:space="preserve">If there is an active session, we </w:t>
       </w:r>
-      <w:proofErr w:type="spellStart"/>
-      <w:r>
-        <w:rPr>
-          <w:b/>
-          <w:bCs/>
-        </w:rPr>
-        <w:t>refetch</w:t>
-      </w:r>
-      <w:proofErr w:type="spellEnd"/>
-      <w:r>
-        <w:rPr>
-          <w:b/>
-          <w:bCs/>
-        </w:rPr>
-        <w:t xml:space="preserve"> the data from </w:t>
-      </w:r>
-      <w:proofErr w:type="spellStart"/>
-      <w:r>
-        <w:rPr>
-          <w:b/>
-          <w:bCs/>
-        </w:rPr>
-        <w:t>supabase</w:t>
-      </w:r>
-      <w:proofErr w:type="spellEnd"/>
-      <w:r>
-        <w:rPr>
-          <w:b/>
-          <w:bCs/>
-        </w:rPr>
-        <w:t xml:space="preserve"> </w:t>
+      <w:r>
+        <w:rPr>
+          <w:b/>
+          <w:bCs/>
+        </w:rPr>
+        <w:t xml:space="preserve">refetch the data from supabase </w:t>
       </w:r>
       <w:r>
         <w:t>– MORE SECURE</w:t>
@@ -1666,6 +1338,9 @@
         </w:numPr>
       </w:pPr>
       <w:r>
+        <w:rPr>
+          <w:noProof/>
+        </w:rPr>
         <w:drawing>
           <wp:inline distT="0" distB="0" distL="0" distR="0" wp14:anchorId="04B10D5C" wp14:editId="78C1A205">
             <wp:extent cx="4610743" cy="1867161"/>
@@ -1727,11 +1402,9 @@
         <w:lastRenderedPageBreak/>
         <w:t xml:space="preserve">We will manage this using React Query and </w:t>
       </w:r>
-      <w:proofErr w:type="spellStart"/>
       <w:r>
         <w:t>useQuery</w:t>
       </w:r>
-      <w:proofErr w:type="spellEnd"/>
       <w:r>
         <w:t xml:space="preserve">, so a new custom hook – </w:t>
       </w:r>
@@ -1761,7 +1434,6 @@
       <w:r>
         <w:t xml:space="preserve">We use </w:t>
       </w:r>
-      <w:proofErr w:type="spellStart"/>
       <w:r>
         <w:rPr>
           <w:b/>
@@ -1769,7 +1441,6 @@
         </w:rPr>
         <w:t>useQuery</w:t>
       </w:r>
-      <w:proofErr w:type="spellEnd"/>
       <w:r>
         <w:t xml:space="preserve"> to store the user data into the cache</w:t>
       </w:r>
@@ -1783,15 +1454,7 @@
         </w:numPr>
       </w:pPr>
       <w:r>
-        <w:t xml:space="preserve">And we also create here the </w:t>
-      </w:r>
-      <w:proofErr w:type="spellStart"/>
-      <w:r>
-        <w:t>isAuthenticated</w:t>
-      </w:r>
-      <w:proofErr w:type="spellEnd"/>
-      <w:r>
-        <w:t xml:space="preserve"> flag</w:t>
+        <w:t>And we also create here the isAuthenticated flag</w:t>
       </w:r>
     </w:p>
     <w:p>
@@ -1803,6 +1466,9 @@
         </w:numPr>
       </w:pPr>
       <w:r>
+        <w:rPr>
+          <w:noProof/>
+        </w:rPr>
         <w:drawing>
           <wp:inline distT="0" distB="0" distL="0" distR="0" wp14:anchorId="3DDB2408" wp14:editId="46533ED3">
             <wp:extent cx="5943600" cy="2995295"/>
@@ -1868,6 +1534,7 @@
         <w:rPr>
           <w:b/>
           <w:bCs/>
+          <w:noProof/>
         </w:rPr>
         <w:drawing>
           <wp:inline distT="0" distB="0" distL="0" distR="0" wp14:anchorId="1B66BE22" wp14:editId="38B015E8">
@@ -1940,6 +1607,9 @@
         </w:numPr>
       </w:pPr>
       <w:r>
+        <w:rPr>
+          <w:noProof/>
+        </w:rPr>
         <w:drawing>
           <wp:inline distT="0" distB="0" distL="0" distR="0" wp14:anchorId="6C9FE54A" wp14:editId="40389FF5">
             <wp:extent cx="5943600" cy="1666875"/>
@@ -1994,22 +1664,10 @@
           <w:b/>
           <w:bCs/>
         </w:rPr>
-        <w:t xml:space="preserve">Not </w:t>
-      </w:r>
-      <w:proofErr w:type="gramStart"/>
-      <w:r>
-        <w:rPr>
-          <w:b/>
-          <w:bCs/>
-        </w:rPr>
-        <w:t xml:space="preserve">AUTH </w:t>
-      </w:r>
-      <w:r>
-        <w:t xml:space="preserve"> and</w:t>
-      </w:r>
-      <w:proofErr w:type="gramEnd"/>
-      <w:r>
-        <w:t xml:space="preserve"> the </w:t>
+        <w:t xml:space="preserve">Not AUTH </w:t>
+      </w:r>
+      <w:r>
+        <w:t xml:space="preserve"> and the </w:t>
       </w:r>
       <w:r>
         <w:rPr>
@@ -2046,6 +1704,116 @@
           <w:bCs/>
         </w:rPr>
         <w:t>If there is a user, render the app</w:t>
+      </w:r>
+    </w:p>
+    <w:p>
+      <w:pPr>
+        <w:pStyle w:val="Heading1"/>
+      </w:pPr>
+      <w:r>
+        <w:t>User Sign O</w:t>
+      </w:r>
+      <w:r>
+        <w:t>ut</w:t>
+      </w:r>
+    </w:p>
+    <w:p>
+      <w:pPr>
+        <w:pStyle w:val="ListParagraph"/>
+        <w:numPr>
+          <w:ilvl w:val="0"/>
+          <w:numId w:val="2"/>
+        </w:numPr>
+      </w:pPr>
+      <w:r>
+        <w:t>A small button into the header and like that the user will log out</w:t>
+      </w:r>
+    </w:p>
+    <w:p>
+      <w:pPr>
+        <w:pStyle w:val="ListParagraph"/>
+        <w:numPr>
+          <w:ilvl w:val="0"/>
+          <w:numId w:val="2"/>
+        </w:numPr>
+      </w:pPr>
+      <w:r>
+        <w:t xml:space="preserve">We create a new </w:t>
+      </w:r>
+      <w:r>
+        <w:rPr>
+          <w:b/>
+          <w:bCs/>
+        </w:rPr>
+        <w:t>apiAuth</w:t>
+      </w:r>
+      <w:r>
+        <w:t xml:space="preserve"> function for the logout API call</w:t>
+      </w:r>
+    </w:p>
+    <w:p>
+      <w:pPr>
+        <w:pStyle w:val="ListParagraph"/>
+        <w:numPr>
+          <w:ilvl w:val="0"/>
+          <w:numId w:val="2"/>
+        </w:numPr>
+      </w:pPr>
+      <w:r>
+        <w:t xml:space="preserve">We create a new custom hook </w:t>
+      </w:r>
+      <w:r>
+        <w:rPr>
+          <w:b/>
+          <w:bCs/>
+        </w:rPr>
+        <w:t>useLogout()</w:t>
+      </w:r>
+    </w:p>
+    <w:p>
+      <w:pPr>
+        <w:pStyle w:val="ListParagraph"/>
+        <w:numPr>
+          <w:ilvl w:val="1"/>
+          <w:numId w:val="2"/>
+        </w:numPr>
+      </w:pPr>
+      <w:r>
+        <w:t>We are using the mutation</w:t>
+      </w:r>
+    </w:p>
+    <w:p>
+      <w:pPr>
+        <w:pStyle w:val="ListParagraph"/>
+        <w:numPr>
+          <w:ilvl w:val="1"/>
+          <w:numId w:val="2"/>
+        </w:numPr>
+      </w:pPr>
+      <w:r>
+        <w:t xml:space="preserve">Also </w:t>
+      </w:r>
+      <w:r>
+        <w:rPr>
+          <w:b/>
+          <w:bCs/>
+        </w:rPr>
+        <w:t>REMOVE</w:t>
+      </w:r>
+      <w:r>
+        <w:t xml:space="preserve"> the queries</w:t>
+      </w:r>
+    </w:p>
+    <w:p>
+      <w:pPr>
+        <w:pStyle w:val="ListParagraph"/>
+        <w:numPr>
+          <w:ilvl w:val="1"/>
+          <w:numId w:val="2"/>
+        </w:numPr>
+      </w:pPr>
+      <w:r>
+        <w:t>Navigate to the ‘/login’ page</w:t>
       </w:r>
     </w:p>
     <w:sectPr>
@@ -2988,6 +2756,7 @@
   <w:style w:type="character" w:default="1" w:styleId="DefaultParagraphFont">
     <w:name w:val="Default Paragraph Font"/>
     <w:uiPriority w:val="1"/>
+    <w:semiHidden/>
     <w:unhideWhenUsed/>
   </w:style>
   <w:style w:type="table" w:default="1" w:styleId="TableNormal">

</xml_diff>

<commit_message>
22.Extra Features - Signup form - 50%
</commit_message>
<xml_diff>
--- a/18. Wild Oasis App/Extra Features.docx
+++ b/18. Wild Oasis App/Extra Features.docx
@@ -1814,6 +1814,96 @@
       </w:pPr>
       <w:r>
         <w:t>Navigate to the ‘/login’ page</w:t>
+      </w:r>
+    </w:p>
+    <w:p>
+      <w:pPr>
+        <w:pStyle w:val="Heading1"/>
+      </w:pPr>
+      <w:r>
+        <w:t>Sign Up Form</w:t>
+      </w:r>
+    </w:p>
+    <w:p>
+      <w:pPr>
+        <w:pStyle w:val="ListParagraph"/>
+        <w:numPr>
+          <w:ilvl w:val="0"/>
+          <w:numId w:val="2"/>
+        </w:numPr>
+      </w:pPr>
+      <w:r>
+        <w:t>In this app, new users can only be created from inside the APP</w:t>
+      </w:r>
+    </w:p>
+    <w:p>
+      <w:pPr>
+        <w:pStyle w:val="ListParagraph"/>
+        <w:numPr>
+          <w:ilvl w:val="0"/>
+          <w:numId w:val="2"/>
+        </w:numPr>
+      </w:pPr>
+      <w:r>
+        <w:t xml:space="preserve">Like this, only </w:t>
+      </w:r>
+      <w:r>
+        <w:rPr>
+          <w:b/>
+          <w:bCs/>
+        </w:rPr>
+        <w:t xml:space="preserve">hotel employees </w:t>
+      </w:r>
+      <w:r>
+        <w:t>will have access</w:t>
+      </w:r>
+    </w:p>
+    <w:p>
+      <w:pPr>
+        <w:pStyle w:val="ListParagraph"/>
+        <w:numPr>
+          <w:ilvl w:val="0"/>
+          <w:numId w:val="2"/>
+        </w:numPr>
+      </w:pPr>
+      <w:r>
+        <w:t xml:space="preserve">We are using the </w:t>
+      </w:r>
+      <w:r>
+        <w:rPr>
+          <w:b/>
+          <w:bCs/>
+        </w:rPr>
+        <w:t>Users page</w:t>
+      </w:r>
+    </w:p>
+    <w:p>
+      <w:pPr>
+        <w:pStyle w:val="ListParagraph"/>
+        <w:numPr>
+          <w:ilvl w:val="0"/>
+          <w:numId w:val="2"/>
+        </w:numPr>
+      </w:pPr>
+      <w:r>
+        <w:t xml:space="preserve">For </w:t>
+      </w:r>
+      <w:r>
+        <w:rPr>
+          <w:b/>
+          <w:bCs/>
+        </w:rPr>
+        <w:t xml:space="preserve">Improved error handling -  react Hook Form </w:t>
+      </w:r>
+      <w:r>
+        <w:t>library</w:t>
+      </w:r>
+      <w:r>
+        <w:rPr>
+          <w:b/>
+          <w:bCs/>
+        </w:rPr>
+        <w:t xml:space="preserve"> </w:t>
       </w:r>
     </w:p>
     <w:sectPr>
@@ -2756,7 +2846,6 @@
   <w:style w:type="character" w:default="1" w:styleId="DefaultParagraphFont">
     <w:name w:val="Default Paragraph Font"/>
     <w:uiPriority w:val="1"/>
-    <w:semiHidden/>
     <w:unhideWhenUsed/>
   </w:style>
   <w:style w:type="table" w:default="1" w:styleId="TableNormal">

</xml_diff>

<commit_message>
22.Extra Features - RLS update
</commit_message>
<xml_diff>
--- a/18. Wild Oasis App/Extra Features.docx
+++ b/18. Wild Oasis App/Extra Features.docx
@@ -64,8 +64,13 @@
         </w:numPr>
       </w:pPr>
       <w:r>
-        <w:t>I will use the MENUS compound component to build this !!!</w:t>
-      </w:r>
+        <w:t xml:space="preserve">I will use the MENUS compound component to build </w:t>
+      </w:r>
+      <w:proofErr w:type="gramStart"/>
+      <w:r>
+        <w:t>this !!!</w:t>
+      </w:r>
+      <w:proofErr w:type="gramEnd"/>
     </w:p>
     <w:p/>
     <w:p>
@@ -85,7 +90,15 @@
         </w:numPr>
       </w:pPr>
       <w:r>
-        <w:t>We get the Bookings table data from Supabase into the app</w:t>
+        <w:t xml:space="preserve">We get the Bookings table data from </w:t>
+      </w:r>
+      <w:proofErr w:type="spellStart"/>
+      <w:r>
+        <w:t>Supabase</w:t>
+      </w:r>
+      <w:proofErr w:type="spellEnd"/>
+      <w:r>
+        <w:t xml:space="preserve"> into the app</w:t>
       </w:r>
     </w:p>
     <w:p/>
@@ -124,7 +137,20 @@
         </w:numPr>
       </w:pPr>
       <w:r>
-        <w:t>We will adjust the getBookings() API call to get only the filtered data</w:t>
+        <w:t xml:space="preserve">We will adjust the </w:t>
+      </w:r>
+      <w:proofErr w:type="spellStart"/>
+      <w:proofErr w:type="gramStart"/>
+      <w:r>
+        <w:t>getBookings</w:t>
+      </w:r>
+      <w:proofErr w:type="spellEnd"/>
+      <w:r>
+        <w:t>(</w:t>
+      </w:r>
+      <w:proofErr w:type="gramEnd"/>
+      <w:r>
+        <w:t>) API call to get only the filtered data</w:t>
       </w:r>
     </w:p>
     <w:p>
@@ -158,7 +184,23 @@
           <w:b/>
           <w:bCs/>
         </w:rPr>
-        <w:t xml:space="preserve">PASS the status into the getBookings API call </w:t>
+        <w:t xml:space="preserve">PASS the status into the </w:t>
+      </w:r>
+      <w:proofErr w:type="spellStart"/>
+      <w:r>
+        <w:rPr>
+          <w:b/>
+          <w:bCs/>
+        </w:rPr>
+        <w:t>getBookings</w:t>
+      </w:r>
+      <w:proofErr w:type="spellEnd"/>
+      <w:r>
+        <w:rPr>
+          <w:b/>
+          <w:bCs/>
+        </w:rPr>
+        <w:t xml:space="preserve"> API call </w:t>
       </w:r>
       <w:r>
         <w:t xml:space="preserve">and filter depending on what the status is </w:t>
@@ -181,7 +223,15 @@
         </w:numPr>
       </w:pPr>
       <w:r>
-        <w:t>We are using the same approach as Server Side Filtering</w:t>
+        <w:t xml:space="preserve">We are using the same approach as </w:t>
+      </w:r>
+      <w:proofErr w:type="gramStart"/>
+      <w:r>
+        <w:t>Server Side</w:t>
+      </w:r>
+      <w:proofErr w:type="gramEnd"/>
+      <w:r>
+        <w:t xml:space="preserve"> Filtering</w:t>
       </w:r>
     </w:p>
     <w:p>
@@ -193,7 +243,23 @@
         </w:numPr>
       </w:pPr>
       <w:r>
-        <w:t>We adapt the query for the getBookings with the .order() function</w:t>
+        <w:t xml:space="preserve">We adapt the query for the </w:t>
+      </w:r>
+      <w:proofErr w:type="spellStart"/>
+      <w:r>
+        <w:t>getBookings</w:t>
+      </w:r>
+      <w:proofErr w:type="spellEnd"/>
+      <w:r>
+        <w:t xml:space="preserve"> with </w:t>
+      </w:r>
+      <w:proofErr w:type="gramStart"/>
+      <w:r>
+        <w:t>the .order</w:t>
+      </w:r>
+      <w:proofErr w:type="gramEnd"/>
+      <w:r>
+        <w:t>() function</w:t>
       </w:r>
     </w:p>
     <w:p>
@@ -213,7 +279,15 @@
         </w:numPr>
       </w:pPr>
       <w:r>
-        <w:t>A simple component to set the current page state to the URL and fetch the a number of rows</w:t>
+        <w:t xml:space="preserve">A simple component to set the current page state to the URL and fetch </w:t>
+      </w:r>
+      <w:proofErr w:type="gramStart"/>
+      <w:r>
+        <w:t>the a</w:t>
+      </w:r>
+      <w:proofErr w:type="gramEnd"/>
+      <w:r>
+        <w:t xml:space="preserve"> number of rows</w:t>
       </w:r>
     </w:p>
     <w:p>
@@ -244,7 +318,24 @@
           <w:b/>
           <w:bCs/>
         </w:rPr>
-        <w:t xml:space="preserve">{count:’exact’} </w:t>
+        <w:t>{</w:t>
+      </w:r>
+      <w:proofErr w:type="spellStart"/>
+      <w:r>
+        <w:rPr>
+          <w:b/>
+          <w:bCs/>
+        </w:rPr>
+        <w:t>count:’exact</w:t>
+      </w:r>
+      <w:proofErr w:type="spellEnd"/>
+      <w:proofErr w:type="gramStart"/>
+      <w:r>
+        <w:rPr>
+          <w:b/>
+          <w:bCs/>
+        </w:rPr>
+        <w:t xml:space="preserve">’} </w:t>
       </w:r>
       <w:r>
         <w:rPr>
@@ -253,6 +344,7 @@
         </w:rPr>
         <w:t xml:space="preserve"> query</w:t>
       </w:r>
+      <w:proofErr w:type="gramEnd"/>
       <w:r>
         <w:t xml:space="preserve"> to get the number of </w:t>
       </w:r>
@@ -273,14 +365,26 @@
         </w:numPr>
       </w:pPr>
       <w:r>
-        <w:t xml:space="preserve">We use </w:t>
-      </w:r>
-      <w:r>
-        <w:rPr>
-          <w:b/>
-          <w:bCs/>
-        </w:rPr>
-        <w:t xml:space="preserve">.range(start, end) to </w:t>
+        <w:t xml:space="preserve">We </w:t>
+      </w:r>
+      <w:proofErr w:type="gramStart"/>
+      <w:r>
+        <w:t xml:space="preserve">use </w:t>
+      </w:r>
+      <w:r>
+        <w:rPr>
+          <w:b/>
+          <w:bCs/>
+        </w:rPr>
+        <w:t>.range</w:t>
+      </w:r>
+      <w:proofErr w:type="gramEnd"/>
+      <w:r>
+        <w:rPr>
+          <w:b/>
+          <w:bCs/>
+        </w:rPr>
+        <w:t xml:space="preserve">(start, end) to </w:t>
       </w:r>
       <w:r>
         <w:t>get the exact rows we need</w:t>
@@ -306,8 +410,13 @@
         </w:numPr>
       </w:pPr>
       <w:r>
-        <w:t>We Fetch the next page before it is actually displayed</w:t>
-      </w:r>
+        <w:t xml:space="preserve">We Fetch the next page before it is </w:t>
+      </w:r>
+      <w:proofErr w:type="gramStart"/>
+      <w:r>
+        <w:t>actually displayed</w:t>
+      </w:r>
+      <w:proofErr w:type="gramEnd"/>
     </w:p>
     <w:p>
       <w:pPr>
@@ -326,14 +435,36 @@
         </w:numPr>
       </w:pPr>
       <w:r>
-        <w:t xml:space="preserve">We need the queryClient ( </w:t>
-      </w:r>
-      <w:r>
-        <w:rPr>
-          <w:b/>
-          <w:bCs/>
-        </w:rPr>
-        <w:t>useQueryClient()</w:t>
+        <w:t xml:space="preserve">We need the </w:t>
+      </w:r>
+      <w:proofErr w:type="spellStart"/>
+      <w:r>
+        <w:t>queryClient</w:t>
+      </w:r>
+      <w:proofErr w:type="spellEnd"/>
+      <w:r>
+        <w:t xml:space="preserve"> </w:t>
+      </w:r>
+      <w:proofErr w:type="gramStart"/>
+      <w:r>
+        <w:t xml:space="preserve">( </w:t>
+      </w:r>
+      <w:proofErr w:type="spellStart"/>
+      <w:r>
+        <w:rPr>
+          <w:b/>
+          <w:bCs/>
+        </w:rPr>
+        <w:t>useQueryClient</w:t>
+      </w:r>
+      <w:proofErr w:type="spellEnd"/>
+      <w:proofErr w:type="gramEnd"/>
+      <w:r>
+        <w:rPr>
+          <w:b/>
+          <w:bCs/>
+        </w:rPr>
+        <w:t>()</w:t>
       </w:r>
       <w:r>
         <w:t>)</w:t>
@@ -350,16 +481,35 @@
       <w:r>
         <w:t xml:space="preserve">We call </w:t>
       </w:r>
-      <w:r>
-        <w:rPr>
-          <w:b/>
-          <w:bCs/>
-        </w:rPr>
-        <w:t xml:space="preserve">prefetchQuery() </w:t>
+      <w:proofErr w:type="spellStart"/>
+      <w:proofErr w:type="gramStart"/>
+      <w:r>
+        <w:rPr>
+          <w:b/>
+          <w:bCs/>
+        </w:rPr>
+        <w:t>prefetchQuery</w:t>
+      </w:r>
+      <w:proofErr w:type="spellEnd"/>
+      <w:r>
+        <w:rPr>
+          <w:b/>
+          <w:bCs/>
+        </w:rPr>
+        <w:t>(</w:t>
+      </w:r>
+      <w:proofErr w:type="gramEnd"/>
+      <w:r>
+        <w:rPr>
+          <w:b/>
+          <w:bCs/>
+        </w:rPr>
+        <w:t xml:space="preserve">) </w:t>
       </w:r>
       <w:r>
         <w:t xml:space="preserve">on the </w:t>
       </w:r>
+      <w:proofErr w:type="spellStart"/>
       <w:r>
         <w:rPr>
           <w:b/>
@@ -367,6 +517,7 @@
         </w:rPr>
         <w:t>queryClient</w:t>
       </w:r>
+      <w:proofErr w:type="spellEnd"/>
     </w:p>
     <w:p>
       <w:pPr>
@@ -376,12 +527,21 @@
           <w:numId w:val="1"/>
         </w:numPr>
       </w:pPr>
-      <w:r>
-        <w:rPr>
-          <w:b/>
-          <w:bCs/>
-        </w:rPr>
-        <w:t>queryClient.prefetchQuery()</w:t>
+      <w:proofErr w:type="spellStart"/>
+      <w:r>
+        <w:rPr>
+          <w:b/>
+          <w:bCs/>
+        </w:rPr>
+        <w:t>queryClient.prefetchQuery</w:t>
+      </w:r>
+      <w:proofErr w:type="spellEnd"/>
+      <w:r>
+        <w:rPr>
+          <w:b/>
+          <w:bCs/>
+        </w:rPr>
+        <w:t>()</w:t>
       </w:r>
     </w:p>
     <w:p>
@@ -461,7 +621,15 @@
         <w:t>Menu</w:t>
       </w:r>
       <w:r>
-        <w:t xml:space="preserve"> for each Boooking, and one of the options will take us to the </w:t>
+        <w:t xml:space="preserve"> for each </w:t>
+      </w:r>
+      <w:proofErr w:type="spellStart"/>
+      <w:r>
+        <w:t>Boooking</w:t>
+      </w:r>
+      <w:proofErr w:type="spellEnd"/>
+      <w:r>
+        <w:t xml:space="preserve">, and one of the options will take us to the </w:t>
       </w:r>
       <w:r>
         <w:rPr>
@@ -713,7 +881,15 @@
         </w:numPr>
       </w:pPr>
       <w:r>
-        <w:t xml:space="preserve">We will use Supabase to </w:t>
+        <w:t xml:space="preserve">We will use </w:t>
+      </w:r>
+      <w:proofErr w:type="spellStart"/>
+      <w:r>
+        <w:t>Supabase</w:t>
+      </w:r>
+      <w:proofErr w:type="spellEnd"/>
+      <w:r>
+        <w:t xml:space="preserve"> to </w:t>
       </w:r>
       <w:r>
         <w:rPr>
@@ -747,8 +923,13 @@
         <w:t>st</w:t>
       </w:r>
       <w:r>
-        <w:t xml:space="preserve"> user in Supabase</w:t>
-      </w:r>
+        <w:t xml:space="preserve"> user in </w:t>
+      </w:r>
+      <w:proofErr w:type="spellStart"/>
+      <w:r>
+        <w:t>Supabase</w:t>
+      </w:r>
+      <w:proofErr w:type="spellEnd"/>
     </w:p>
     <w:p>
       <w:pPr>
@@ -869,7 +1050,15 @@
         </w:numPr>
       </w:pPr>
       <w:r>
-        <w:t xml:space="preserve">After success login, supabase stores the user data in </w:t>
+        <w:t xml:space="preserve">After success login, </w:t>
+      </w:r>
+      <w:proofErr w:type="spellStart"/>
+      <w:r>
+        <w:t>supabase</w:t>
+      </w:r>
+      <w:proofErr w:type="spellEnd"/>
+      <w:r>
+        <w:t xml:space="preserve"> stores the user data in </w:t>
       </w:r>
       <w:r>
         <w:rPr>
@@ -890,12 +1079,21 @@
       <w:r>
         <w:t xml:space="preserve">We create a new custom hook – </w:t>
       </w:r>
-      <w:r>
-        <w:rPr>
-          <w:b/>
-          <w:bCs/>
-        </w:rPr>
-        <w:t xml:space="preserve">useLogin </w:t>
+      <w:proofErr w:type="spellStart"/>
+      <w:r>
+        <w:rPr>
+          <w:b/>
+          <w:bCs/>
+        </w:rPr>
+        <w:t>useLogin</w:t>
+      </w:r>
+      <w:proofErr w:type="spellEnd"/>
+      <w:r>
+        <w:rPr>
+          <w:b/>
+          <w:bCs/>
+        </w:rPr>
+        <w:t xml:space="preserve"> </w:t>
       </w:r>
       <w:r>
         <w:t>for all the React Query login logic</w:t>
@@ -921,7 +1119,23 @@
           <w:b/>
           <w:bCs/>
         </w:rPr>
-        <w:t>MUTATION (something changes in the server, the user gets authenticated)</w:t>
+        <w:t xml:space="preserve">MUTATION (something changes in the </w:t>
+      </w:r>
+      <w:proofErr w:type="gramStart"/>
+      <w:r>
+        <w:rPr>
+          <w:b/>
+          <w:bCs/>
+        </w:rPr>
+        <w:t>server,</w:t>
+      </w:r>
+      <w:proofErr w:type="gramEnd"/>
+      <w:r>
+        <w:rPr>
+          <w:b/>
+          <w:bCs/>
+        </w:rPr>
+        <w:t xml:space="preserve"> the user gets authenticated)</w:t>
       </w:r>
       <w:r>
         <w:rPr>
@@ -966,15 +1180,40 @@
       <w:r>
         <w:t xml:space="preserve">On the </w:t>
       </w:r>
-      <w:r>
-        <w:rPr>
-          <w:b/>
-          <w:bCs/>
-        </w:rPr>
-        <w:t xml:space="preserve">onSuccess, </w:t>
-      </w:r>
-      <w:r>
-        <w:t>we receive the data from the apiLogin loginFn, and we can use it</w:t>
+      <w:proofErr w:type="spellStart"/>
+      <w:r>
+        <w:rPr>
+          <w:b/>
+          <w:bCs/>
+        </w:rPr>
+        <w:t>onSuccess</w:t>
+      </w:r>
+      <w:proofErr w:type="spellEnd"/>
+      <w:r>
+        <w:rPr>
+          <w:b/>
+          <w:bCs/>
+        </w:rPr>
+        <w:t xml:space="preserve">, </w:t>
+      </w:r>
+      <w:r>
+        <w:t xml:space="preserve">we receive the data from the </w:t>
+      </w:r>
+      <w:proofErr w:type="spellStart"/>
+      <w:r>
+        <w:t>apiLogin</w:t>
+      </w:r>
+      <w:proofErr w:type="spellEnd"/>
+      <w:r>
+        <w:t xml:space="preserve"> </w:t>
+      </w:r>
+      <w:proofErr w:type="spellStart"/>
+      <w:r>
+        <w:t>loginFn</w:t>
+      </w:r>
+      <w:proofErr w:type="spellEnd"/>
+      <w:r>
+        <w:t>, and we can use it</w:t>
       </w:r>
     </w:p>
     <w:p>
@@ -992,12 +1231,21 @@
       <w:r>
         <w:t xml:space="preserve">On the </w:t>
       </w:r>
-      <w:r>
-        <w:rPr>
-          <w:b/>
-          <w:bCs/>
-        </w:rPr>
-        <w:t xml:space="preserve">onError, </w:t>
+      <w:proofErr w:type="spellStart"/>
+      <w:r>
+        <w:rPr>
+          <w:b/>
+          <w:bCs/>
+        </w:rPr>
+        <w:t>onError</w:t>
+      </w:r>
+      <w:proofErr w:type="spellEnd"/>
+      <w:r>
+        <w:rPr>
+          <w:b/>
+          <w:bCs/>
+        </w:rPr>
+        <w:t xml:space="preserve">, </w:t>
       </w:r>
       <w:r>
         <w:t xml:space="preserve">we receive the </w:t>
@@ -1010,8 +1258,21 @@
         <w:t>error</w:t>
       </w:r>
       <w:r>
-        <w:t xml:space="preserve"> from the apiLogin (Error) fn</w:t>
-      </w:r>
+        <w:t xml:space="preserve"> from the </w:t>
+      </w:r>
+      <w:proofErr w:type="spellStart"/>
+      <w:r>
+        <w:t>apiLogin</w:t>
+      </w:r>
+      <w:proofErr w:type="spellEnd"/>
+      <w:r>
+        <w:t xml:space="preserve"> (Error) </w:t>
+      </w:r>
+      <w:proofErr w:type="spellStart"/>
+      <w:r>
+        <w:t>fn</w:t>
+      </w:r>
+      <w:proofErr w:type="spellEnd"/>
     </w:p>
     <w:p>
       <w:pPr>
@@ -1064,8 +1325,17 @@
         </w:numPr>
       </w:pPr>
       <w:r>
-        <w:t xml:space="preserve">We actually wrap only the </w:t>
-      </w:r>
+        <w:t xml:space="preserve">We </w:t>
+      </w:r>
+      <w:proofErr w:type="gramStart"/>
+      <w:r>
+        <w:t>actually wrap</w:t>
+      </w:r>
+      <w:proofErr w:type="gramEnd"/>
+      <w:r>
+        <w:t xml:space="preserve"> only the </w:t>
+      </w:r>
+      <w:proofErr w:type="spellStart"/>
       <w:r>
         <w:rPr>
           <w:b/>
@@ -1073,6 +1343,7 @@
         </w:rPr>
         <w:t>AppLayout</w:t>
       </w:r>
+      <w:proofErr w:type="spellEnd"/>
     </w:p>
     <w:p>
       <w:pPr>
@@ -1177,7 +1448,23 @@
         </w:numPr>
       </w:pPr>
       <w:r>
-        <w:t xml:space="preserve">Like this, all routes in AppLayout are also the childrens of </w:t>
+        <w:t xml:space="preserve">Like this, all routes in </w:t>
+      </w:r>
+      <w:proofErr w:type="spellStart"/>
+      <w:r>
+        <w:t>AppLayout</w:t>
+      </w:r>
+      <w:proofErr w:type="spellEnd"/>
+      <w:r>
+        <w:t xml:space="preserve"> are also the </w:t>
+      </w:r>
+      <w:proofErr w:type="spellStart"/>
+      <w:r>
+        <w:t>childrens</w:t>
+      </w:r>
+      <w:proofErr w:type="spellEnd"/>
+      <w:r>
+        <w:t xml:space="preserve"> of </w:t>
       </w:r>
       <w:r>
         <w:rPr>
@@ -1212,8 +1499,13 @@
         </w:numPr>
       </w:pPr>
       <w:r>
-        <w:t>We load the user from supabase</w:t>
-      </w:r>
+        <w:t xml:space="preserve">We load the user from </w:t>
+      </w:r>
+      <w:proofErr w:type="spellStart"/>
+      <w:r>
+        <w:t>supabase</w:t>
+      </w:r>
+      <w:proofErr w:type="spellEnd"/>
       <w:r>
         <w:t xml:space="preserve"> with a new </w:t>
       </w:r>
@@ -1222,8 +1514,17 @@
           <w:b/>
           <w:bCs/>
         </w:rPr>
-        <w:t>function in the apiLogin</w:t>
-      </w:r>
+        <w:t xml:space="preserve">function in the </w:t>
+      </w:r>
+      <w:proofErr w:type="spellStart"/>
+      <w:r>
+        <w:rPr>
+          <w:b/>
+          <w:bCs/>
+        </w:rPr>
+        <w:t>apiLogin</w:t>
+      </w:r>
+      <w:proofErr w:type="spellEnd"/>
     </w:p>
     <w:p>
       <w:pPr>
@@ -1240,7 +1541,15 @@
         <w:t xml:space="preserve">data </w:t>
       </w:r>
       <w:r>
-        <w:t>will be refetched from the API</w:t>
+        <w:t xml:space="preserve">will be </w:t>
+      </w:r>
+      <w:proofErr w:type="spellStart"/>
+      <w:r>
+        <w:t>refetched</w:t>
+      </w:r>
+      <w:proofErr w:type="spellEnd"/>
+      <w:r>
+        <w:t xml:space="preserve"> from the API</w:t>
       </w:r>
     </w:p>
     <w:p>
@@ -1318,12 +1627,37 @@
       <w:r>
         <w:t xml:space="preserve">If there is an active session, we </w:t>
       </w:r>
-      <w:r>
-        <w:rPr>
-          <w:b/>
-          <w:bCs/>
-        </w:rPr>
-        <w:t xml:space="preserve">refetch the data from supabase </w:t>
+      <w:proofErr w:type="spellStart"/>
+      <w:r>
+        <w:rPr>
+          <w:b/>
+          <w:bCs/>
+        </w:rPr>
+        <w:t>refetch</w:t>
+      </w:r>
+      <w:proofErr w:type="spellEnd"/>
+      <w:r>
+        <w:rPr>
+          <w:b/>
+          <w:bCs/>
+        </w:rPr>
+        <w:t xml:space="preserve"> the data from </w:t>
+      </w:r>
+      <w:proofErr w:type="spellStart"/>
+      <w:r>
+        <w:rPr>
+          <w:b/>
+          <w:bCs/>
+        </w:rPr>
+        <w:t>supabase</w:t>
+      </w:r>
+      <w:proofErr w:type="spellEnd"/>
+      <w:r>
+        <w:rPr>
+          <w:b/>
+          <w:bCs/>
+        </w:rPr>
+        <w:t xml:space="preserve"> </w:t>
       </w:r>
       <w:r>
         <w:t>– MORE SECURE</w:t>
@@ -1402,9 +1736,11 @@
         <w:lastRenderedPageBreak/>
         <w:t xml:space="preserve">We will manage this using React Query and </w:t>
       </w:r>
+      <w:proofErr w:type="spellStart"/>
       <w:r>
         <w:t>useQuery</w:t>
       </w:r>
+      <w:proofErr w:type="spellEnd"/>
       <w:r>
         <w:t xml:space="preserve">, so a new custom hook – </w:t>
       </w:r>
@@ -1434,6 +1770,7 @@
       <w:r>
         <w:t xml:space="preserve">We use </w:t>
       </w:r>
+      <w:proofErr w:type="spellStart"/>
       <w:r>
         <w:rPr>
           <w:b/>
@@ -1441,6 +1778,7 @@
         </w:rPr>
         <w:t>useQuery</w:t>
       </w:r>
+      <w:proofErr w:type="spellEnd"/>
       <w:r>
         <w:t xml:space="preserve"> to store the user data into the cache</w:t>
       </w:r>
@@ -1454,7 +1792,15 @@
         </w:numPr>
       </w:pPr>
       <w:r>
-        <w:t>And we also create here the isAuthenticated flag</w:t>
+        <w:t xml:space="preserve">And we also create here the </w:t>
+      </w:r>
+      <w:proofErr w:type="spellStart"/>
+      <w:r>
+        <w:t>isAuthenticated</w:t>
+      </w:r>
+      <w:proofErr w:type="spellEnd"/>
+      <w:r>
+        <w:t xml:space="preserve"> flag</w:t>
       </w:r>
     </w:p>
     <w:p>
@@ -1664,10 +2010,22 @@
           <w:b/>
           <w:bCs/>
         </w:rPr>
-        <w:t xml:space="preserve">Not AUTH </w:t>
-      </w:r>
-      <w:r>
-        <w:t xml:space="preserve"> and the </w:t>
+        <w:t xml:space="preserve">Not </w:t>
+      </w:r>
+      <w:proofErr w:type="gramStart"/>
+      <w:r>
+        <w:rPr>
+          <w:b/>
+          <w:bCs/>
+        </w:rPr>
+        <w:t xml:space="preserve">AUTH </w:t>
+      </w:r>
+      <w:r>
+        <w:t xml:space="preserve"> and</w:t>
+      </w:r>
+      <w:proofErr w:type="gramEnd"/>
+      <w:r>
+        <w:t xml:space="preserve"> the </w:t>
       </w:r>
       <w:r>
         <w:rPr>
@@ -1740,6 +2098,7 @@
       <w:r>
         <w:t xml:space="preserve">We create a new </w:t>
       </w:r>
+      <w:proofErr w:type="spellStart"/>
       <w:r>
         <w:rPr>
           <w:b/>
@@ -1747,6 +2106,7 @@
         </w:rPr>
         <w:t>apiAuth</w:t>
       </w:r>
+      <w:proofErr w:type="spellEnd"/>
       <w:r>
         <w:t xml:space="preserve"> function for the logout API call</w:t>
       </w:r>
@@ -1762,12 +2122,30 @@
       <w:r>
         <w:t xml:space="preserve">We create a new custom hook </w:t>
       </w:r>
-      <w:r>
-        <w:rPr>
-          <w:b/>
-          <w:bCs/>
-        </w:rPr>
-        <w:t>useLogout()</w:t>
+      <w:proofErr w:type="spellStart"/>
+      <w:proofErr w:type="gramStart"/>
+      <w:r>
+        <w:rPr>
+          <w:b/>
+          <w:bCs/>
+        </w:rPr>
+        <w:t>useLogout</w:t>
+      </w:r>
+      <w:proofErr w:type="spellEnd"/>
+      <w:r>
+        <w:rPr>
+          <w:b/>
+          <w:bCs/>
+        </w:rPr>
+        <w:t>(</w:t>
+      </w:r>
+      <w:proofErr w:type="gramEnd"/>
+      <w:r>
+        <w:rPr>
+          <w:b/>
+          <w:bCs/>
+        </w:rPr>
+        <w:t>)</w:t>
       </w:r>
     </w:p>
     <w:p>
@@ -1893,7 +2271,23 @@
           <w:b/>
           <w:bCs/>
         </w:rPr>
-        <w:t xml:space="preserve">Improved error handling -  react Hook Form </w:t>
+        <w:t xml:space="preserve">Improved error handling </w:t>
+      </w:r>
+      <w:proofErr w:type="gramStart"/>
+      <w:r>
+        <w:rPr>
+          <w:b/>
+          <w:bCs/>
+        </w:rPr>
+        <w:t>-  react</w:t>
+      </w:r>
+      <w:proofErr w:type="gramEnd"/>
+      <w:r>
+        <w:rPr>
+          <w:b/>
+          <w:bCs/>
+        </w:rPr>
+        <w:t xml:space="preserve"> Hook Form </w:t>
       </w:r>
       <w:r>
         <w:t>library</w:t>
@@ -1904,6 +2298,46 @@
           <w:bCs/>
         </w:rPr>
         <w:t xml:space="preserve"> </w:t>
+      </w:r>
+    </w:p>
+    <w:p/>
+    <w:p>
+      <w:pPr>
+        <w:pStyle w:val="Heading1"/>
+      </w:pPr>
+      <w:r>
+        <w:t>RLS – Authorization policies</w:t>
+      </w:r>
+    </w:p>
+    <w:p>
+      <w:pPr>
+        <w:pStyle w:val="ListParagraph"/>
+        <w:numPr>
+          <w:ilvl w:val="0"/>
+          <w:numId w:val="2"/>
+        </w:numPr>
+      </w:pPr>
+      <w:r>
+        <w:t xml:space="preserve"> We need to update all ROW LEVEL SECURITY policies</w:t>
+      </w:r>
+    </w:p>
+    <w:p>
+      <w:pPr>
+        <w:pStyle w:val="ListParagraph"/>
+        <w:numPr>
+          <w:ilvl w:val="0"/>
+          <w:numId w:val="2"/>
+        </w:numPr>
+      </w:pPr>
+      <w:r>
+        <w:t xml:space="preserve">Update ALL policies to </w:t>
+      </w:r>
+      <w:r>
+        <w:rPr>
+          <w:b/>
+          <w:bCs/>
+        </w:rPr>
+        <w:t>APPLY TO AUTHENTICATED USERS ONLY</w:t>
       </w:r>
     </w:p>
     <w:sectPr>

</xml_diff>

<commit_message>
22.Extra Features - Header Menu
</commit_message>
<xml_diff>
--- a/18. Wild Oasis App/Extra Features.docx
+++ b/18. Wild Oasis App/Extra Features.docx
@@ -64,13 +64,8 @@
         </w:numPr>
       </w:pPr>
       <w:r>
-        <w:t xml:space="preserve">I will use the MENUS compound component to build </w:t>
-      </w:r>
-      <w:proofErr w:type="gramStart"/>
-      <w:r>
-        <w:t>this !!!</w:t>
-      </w:r>
-      <w:proofErr w:type="gramEnd"/>
+        <w:t>I will use the MENUS compound component to build this !!!</w:t>
+      </w:r>
     </w:p>
     <w:p/>
     <w:p>
@@ -90,15 +85,7 @@
         </w:numPr>
       </w:pPr>
       <w:r>
-        <w:t xml:space="preserve">We get the Bookings table data from </w:t>
-      </w:r>
-      <w:proofErr w:type="spellStart"/>
-      <w:r>
-        <w:t>Supabase</w:t>
-      </w:r>
-      <w:proofErr w:type="spellEnd"/>
-      <w:r>
-        <w:t xml:space="preserve"> into the app</w:t>
+        <w:t>We get the Bookings table data from Supabase into the app</w:t>
       </w:r>
     </w:p>
     <w:p/>
@@ -137,20 +124,7 @@
         </w:numPr>
       </w:pPr>
       <w:r>
-        <w:t xml:space="preserve">We will adjust the </w:t>
-      </w:r>
-      <w:proofErr w:type="spellStart"/>
-      <w:proofErr w:type="gramStart"/>
-      <w:r>
-        <w:t>getBookings</w:t>
-      </w:r>
-      <w:proofErr w:type="spellEnd"/>
-      <w:r>
-        <w:t>(</w:t>
-      </w:r>
-      <w:proofErr w:type="gramEnd"/>
-      <w:r>
-        <w:t>) API call to get only the filtered data</w:t>
+        <w:t>We will adjust the getBookings() API call to get only the filtered data</w:t>
       </w:r>
     </w:p>
     <w:p>
@@ -184,23 +158,7 @@
           <w:b/>
           <w:bCs/>
         </w:rPr>
-        <w:t xml:space="preserve">PASS the status into the </w:t>
-      </w:r>
-      <w:proofErr w:type="spellStart"/>
-      <w:r>
-        <w:rPr>
-          <w:b/>
-          <w:bCs/>
-        </w:rPr>
-        <w:t>getBookings</w:t>
-      </w:r>
-      <w:proofErr w:type="spellEnd"/>
-      <w:r>
-        <w:rPr>
-          <w:b/>
-          <w:bCs/>
-        </w:rPr>
-        <w:t xml:space="preserve"> API call </w:t>
+        <w:t xml:space="preserve">PASS the status into the getBookings API call </w:t>
       </w:r>
       <w:r>
         <w:t xml:space="preserve">and filter depending on what the status is </w:t>
@@ -223,15 +181,7 @@
         </w:numPr>
       </w:pPr>
       <w:r>
-        <w:t xml:space="preserve">We are using the same approach as </w:t>
-      </w:r>
-      <w:proofErr w:type="gramStart"/>
-      <w:r>
-        <w:t>Server Side</w:t>
-      </w:r>
-      <w:proofErr w:type="gramEnd"/>
-      <w:r>
-        <w:t xml:space="preserve"> Filtering</w:t>
+        <w:t>We are using the same approach as Server Side Filtering</w:t>
       </w:r>
     </w:p>
     <w:p>
@@ -243,23 +193,7 @@
         </w:numPr>
       </w:pPr>
       <w:r>
-        <w:t xml:space="preserve">We adapt the query for the </w:t>
-      </w:r>
-      <w:proofErr w:type="spellStart"/>
-      <w:r>
-        <w:t>getBookings</w:t>
-      </w:r>
-      <w:proofErr w:type="spellEnd"/>
-      <w:r>
-        <w:t xml:space="preserve"> with </w:t>
-      </w:r>
-      <w:proofErr w:type="gramStart"/>
-      <w:r>
-        <w:t>the .order</w:t>
-      </w:r>
-      <w:proofErr w:type="gramEnd"/>
-      <w:r>
-        <w:t>() function</w:t>
+        <w:t>We adapt the query for the getBookings with the .order() function</w:t>
       </w:r>
     </w:p>
     <w:p>
@@ -279,15 +213,7 @@
         </w:numPr>
       </w:pPr>
       <w:r>
-        <w:t xml:space="preserve">A simple component to set the current page state to the URL and fetch </w:t>
-      </w:r>
-      <w:proofErr w:type="gramStart"/>
-      <w:r>
-        <w:t>the a</w:t>
-      </w:r>
-      <w:proofErr w:type="gramEnd"/>
-      <w:r>
-        <w:t xml:space="preserve"> number of rows</w:t>
+        <w:t>A simple component to set the current page state to the URL and fetch the a number of rows</w:t>
       </w:r>
     </w:p>
     <w:p>
@@ -318,24 +244,7 @@
           <w:b/>
           <w:bCs/>
         </w:rPr>
-        <w:t>{</w:t>
-      </w:r>
-      <w:proofErr w:type="spellStart"/>
-      <w:r>
-        <w:rPr>
-          <w:b/>
-          <w:bCs/>
-        </w:rPr>
-        <w:t>count:’exact</w:t>
-      </w:r>
-      <w:proofErr w:type="spellEnd"/>
-      <w:proofErr w:type="gramStart"/>
-      <w:r>
-        <w:rPr>
-          <w:b/>
-          <w:bCs/>
-        </w:rPr>
-        <w:t xml:space="preserve">’} </w:t>
+        <w:t xml:space="preserve">{count:’exact’} </w:t>
       </w:r>
       <w:r>
         <w:rPr>
@@ -344,7 +253,6 @@
         </w:rPr>
         <w:t xml:space="preserve"> query</w:t>
       </w:r>
-      <w:proofErr w:type="gramEnd"/>
       <w:r>
         <w:t xml:space="preserve"> to get the number of </w:t>
       </w:r>
@@ -365,26 +273,14 @@
         </w:numPr>
       </w:pPr>
       <w:r>
-        <w:t xml:space="preserve">We </w:t>
-      </w:r>
-      <w:proofErr w:type="gramStart"/>
-      <w:r>
-        <w:t xml:space="preserve">use </w:t>
-      </w:r>
-      <w:r>
-        <w:rPr>
-          <w:b/>
-          <w:bCs/>
-        </w:rPr>
-        <w:t>.range</w:t>
-      </w:r>
-      <w:proofErr w:type="gramEnd"/>
-      <w:r>
-        <w:rPr>
-          <w:b/>
-          <w:bCs/>
-        </w:rPr>
-        <w:t xml:space="preserve">(start, end) to </w:t>
+        <w:t xml:space="preserve">We use </w:t>
+      </w:r>
+      <w:r>
+        <w:rPr>
+          <w:b/>
+          <w:bCs/>
+        </w:rPr>
+        <w:t xml:space="preserve">.range(start, end) to </w:t>
       </w:r>
       <w:r>
         <w:t>get the exact rows we need</w:t>
@@ -410,13 +306,8 @@
         </w:numPr>
       </w:pPr>
       <w:r>
-        <w:t xml:space="preserve">We Fetch the next page before it is </w:t>
-      </w:r>
-      <w:proofErr w:type="gramStart"/>
-      <w:r>
-        <w:t>actually displayed</w:t>
-      </w:r>
-      <w:proofErr w:type="gramEnd"/>
+        <w:t>We Fetch the next page before it is actually displayed</w:t>
+      </w:r>
     </w:p>
     <w:p>
       <w:pPr>
@@ -435,89 +326,47 @@
         </w:numPr>
       </w:pPr>
       <w:r>
-        <w:t xml:space="preserve">We need the </w:t>
-      </w:r>
-      <w:proofErr w:type="spellStart"/>
-      <w:r>
+        <w:t xml:space="preserve">We need the queryClient ( </w:t>
+      </w:r>
+      <w:r>
+        <w:rPr>
+          <w:b/>
+          <w:bCs/>
+        </w:rPr>
+        <w:t>useQueryClient()</w:t>
+      </w:r>
+      <w:r>
+        <w:t>)</w:t>
+      </w:r>
+    </w:p>
+    <w:p>
+      <w:pPr>
+        <w:pStyle w:val="ListParagraph"/>
+        <w:numPr>
+          <w:ilvl w:val="0"/>
+          <w:numId w:val="1"/>
+        </w:numPr>
+      </w:pPr>
+      <w:r>
+        <w:t xml:space="preserve">We call </w:t>
+      </w:r>
+      <w:r>
+        <w:rPr>
+          <w:b/>
+          <w:bCs/>
+        </w:rPr>
+        <w:t xml:space="preserve">prefetchQuery() </w:t>
+      </w:r>
+      <w:r>
+        <w:t xml:space="preserve">on the </w:t>
+      </w:r>
+      <w:r>
+        <w:rPr>
+          <w:b/>
+          <w:bCs/>
+        </w:rPr>
         <w:t>queryClient</w:t>
       </w:r>
-      <w:proofErr w:type="spellEnd"/>
-      <w:r>
-        <w:t xml:space="preserve"> </w:t>
-      </w:r>
-      <w:proofErr w:type="gramStart"/>
-      <w:r>
-        <w:t xml:space="preserve">( </w:t>
-      </w:r>
-      <w:proofErr w:type="spellStart"/>
-      <w:r>
-        <w:rPr>
-          <w:b/>
-          <w:bCs/>
-        </w:rPr>
-        <w:t>useQueryClient</w:t>
-      </w:r>
-      <w:proofErr w:type="spellEnd"/>
-      <w:proofErr w:type="gramEnd"/>
-      <w:r>
-        <w:rPr>
-          <w:b/>
-          <w:bCs/>
-        </w:rPr>
-        <w:t>()</w:t>
-      </w:r>
-      <w:r>
-        <w:t>)</w:t>
-      </w:r>
-    </w:p>
-    <w:p>
-      <w:pPr>
-        <w:pStyle w:val="ListParagraph"/>
-        <w:numPr>
-          <w:ilvl w:val="0"/>
-          <w:numId w:val="1"/>
-        </w:numPr>
-      </w:pPr>
-      <w:r>
-        <w:t xml:space="preserve">We call </w:t>
-      </w:r>
-      <w:proofErr w:type="spellStart"/>
-      <w:proofErr w:type="gramStart"/>
-      <w:r>
-        <w:rPr>
-          <w:b/>
-          <w:bCs/>
-        </w:rPr>
-        <w:t>prefetchQuery</w:t>
-      </w:r>
-      <w:proofErr w:type="spellEnd"/>
-      <w:r>
-        <w:rPr>
-          <w:b/>
-          <w:bCs/>
-        </w:rPr>
-        <w:t>(</w:t>
-      </w:r>
-      <w:proofErr w:type="gramEnd"/>
-      <w:r>
-        <w:rPr>
-          <w:b/>
-          <w:bCs/>
-        </w:rPr>
-        <w:t xml:space="preserve">) </w:t>
-      </w:r>
-      <w:r>
-        <w:t xml:space="preserve">on the </w:t>
-      </w:r>
-      <w:proofErr w:type="spellStart"/>
-      <w:r>
-        <w:rPr>
-          <w:b/>
-          <w:bCs/>
-        </w:rPr>
-        <w:t>queryClient</w:t>
-      </w:r>
-      <w:proofErr w:type="spellEnd"/>
     </w:p>
     <w:p>
       <w:pPr>
@@ -527,21 +376,12 @@
           <w:numId w:val="1"/>
         </w:numPr>
       </w:pPr>
-      <w:proofErr w:type="spellStart"/>
-      <w:r>
-        <w:rPr>
-          <w:b/>
-          <w:bCs/>
-        </w:rPr>
-        <w:t>queryClient.prefetchQuery</w:t>
-      </w:r>
-      <w:proofErr w:type="spellEnd"/>
-      <w:r>
-        <w:rPr>
-          <w:b/>
-          <w:bCs/>
-        </w:rPr>
-        <w:t>()</w:t>
+      <w:r>
+        <w:rPr>
+          <w:b/>
+          <w:bCs/>
+        </w:rPr>
+        <w:t>queryClient.prefetchQuery()</w:t>
       </w:r>
     </w:p>
     <w:p>
@@ -621,15 +461,7 @@
         <w:t>Menu</w:t>
       </w:r>
       <w:r>
-        <w:t xml:space="preserve"> for each </w:t>
-      </w:r>
-      <w:proofErr w:type="spellStart"/>
-      <w:r>
-        <w:t>Boooking</w:t>
-      </w:r>
-      <w:proofErr w:type="spellEnd"/>
-      <w:r>
-        <w:t xml:space="preserve">, and one of the options will take us to the </w:t>
+        <w:t xml:space="preserve"> for each Boooking, and one of the options will take us to the </w:t>
       </w:r>
       <w:r>
         <w:rPr>
@@ -881,15 +713,7 @@
         </w:numPr>
       </w:pPr>
       <w:r>
-        <w:t xml:space="preserve">We will use </w:t>
-      </w:r>
-      <w:proofErr w:type="spellStart"/>
-      <w:r>
-        <w:t>Supabase</w:t>
-      </w:r>
-      <w:proofErr w:type="spellEnd"/>
-      <w:r>
-        <w:t xml:space="preserve"> to </w:t>
+        <w:t xml:space="preserve">We will use Supabase to </w:t>
       </w:r>
       <w:r>
         <w:rPr>
@@ -923,13 +747,8 @@
         <w:t>st</w:t>
       </w:r>
       <w:r>
-        <w:t xml:space="preserve"> user in </w:t>
-      </w:r>
-      <w:proofErr w:type="spellStart"/>
-      <w:r>
-        <w:t>Supabase</w:t>
-      </w:r>
-      <w:proofErr w:type="spellEnd"/>
+        <w:t xml:space="preserve"> user in Supabase</w:t>
+      </w:r>
     </w:p>
     <w:p>
       <w:pPr>
@@ -1050,15 +869,7 @@
         </w:numPr>
       </w:pPr>
       <w:r>
-        <w:t xml:space="preserve">After success login, </w:t>
-      </w:r>
-      <w:proofErr w:type="spellStart"/>
-      <w:r>
-        <w:t>supabase</w:t>
-      </w:r>
-      <w:proofErr w:type="spellEnd"/>
-      <w:r>
-        <w:t xml:space="preserve"> stores the user data in </w:t>
+        <w:t xml:space="preserve">After success login, supabase stores the user data in </w:t>
       </w:r>
       <w:r>
         <w:rPr>
@@ -1079,21 +890,12 @@
       <w:r>
         <w:t xml:space="preserve">We create a new custom hook – </w:t>
       </w:r>
-      <w:proofErr w:type="spellStart"/>
-      <w:r>
-        <w:rPr>
-          <w:b/>
-          <w:bCs/>
-        </w:rPr>
-        <w:t>useLogin</w:t>
-      </w:r>
-      <w:proofErr w:type="spellEnd"/>
-      <w:r>
-        <w:rPr>
-          <w:b/>
-          <w:bCs/>
-        </w:rPr>
-        <w:t xml:space="preserve"> </w:t>
+      <w:r>
+        <w:rPr>
+          <w:b/>
+          <w:bCs/>
+        </w:rPr>
+        <w:t xml:space="preserve">useLogin </w:t>
       </w:r>
       <w:r>
         <w:t>for all the React Query login logic</w:t>
@@ -1119,23 +921,7 @@
           <w:b/>
           <w:bCs/>
         </w:rPr>
-        <w:t xml:space="preserve">MUTATION (something changes in the </w:t>
-      </w:r>
-      <w:proofErr w:type="gramStart"/>
-      <w:r>
-        <w:rPr>
-          <w:b/>
-          <w:bCs/>
-        </w:rPr>
-        <w:t>server,</w:t>
-      </w:r>
-      <w:proofErr w:type="gramEnd"/>
-      <w:r>
-        <w:rPr>
-          <w:b/>
-          <w:bCs/>
-        </w:rPr>
-        <w:t xml:space="preserve"> the user gets authenticated)</w:t>
+        <w:t>MUTATION (something changes in the server, the user gets authenticated)</w:t>
       </w:r>
       <w:r>
         <w:rPr>
@@ -1180,40 +966,15 @@
       <w:r>
         <w:t xml:space="preserve">On the </w:t>
       </w:r>
-      <w:proofErr w:type="spellStart"/>
-      <w:r>
-        <w:rPr>
-          <w:b/>
-          <w:bCs/>
-        </w:rPr>
-        <w:t>onSuccess</w:t>
-      </w:r>
-      <w:proofErr w:type="spellEnd"/>
-      <w:r>
-        <w:rPr>
-          <w:b/>
-          <w:bCs/>
-        </w:rPr>
-        <w:t xml:space="preserve">, </w:t>
-      </w:r>
-      <w:r>
-        <w:t xml:space="preserve">we receive the data from the </w:t>
-      </w:r>
-      <w:proofErr w:type="spellStart"/>
-      <w:r>
-        <w:t>apiLogin</w:t>
-      </w:r>
-      <w:proofErr w:type="spellEnd"/>
-      <w:r>
-        <w:t xml:space="preserve"> </w:t>
-      </w:r>
-      <w:proofErr w:type="spellStart"/>
-      <w:r>
-        <w:t>loginFn</w:t>
-      </w:r>
-      <w:proofErr w:type="spellEnd"/>
-      <w:r>
-        <w:t>, and we can use it</w:t>
+      <w:r>
+        <w:rPr>
+          <w:b/>
+          <w:bCs/>
+        </w:rPr>
+        <w:t xml:space="preserve">onSuccess, </w:t>
+      </w:r>
+      <w:r>
+        <w:t>we receive the data from the apiLogin loginFn, and we can use it</w:t>
       </w:r>
     </w:p>
     <w:p>
@@ -1231,21 +992,12 @@
       <w:r>
         <w:t xml:space="preserve">On the </w:t>
       </w:r>
-      <w:proofErr w:type="spellStart"/>
-      <w:r>
-        <w:rPr>
-          <w:b/>
-          <w:bCs/>
-        </w:rPr>
-        <w:t>onError</w:t>
-      </w:r>
-      <w:proofErr w:type="spellEnd"/>
-      <w:r>
-        <w:rPr>
-          <w:b/>
-          <w:bCs/>
-        </w:rPr>
-        <w:t xml:space="preserve">, </w:t>
+      <w:r>
+        <w:rPr>
+          <w:b/>
+          <w:bCs/>
+        </w:rPr>
+        <w:t xml:space="preserve">onError, </w:t>
       </w:r>
       <w:r>
         <w:t xml:space="preserve">we receive the </w:t>
@@ -1258,21 +1010,8 @@
         <w:t>error</w:t>
       </w:r>
       <w:r>
-        <w:t xml:space="preserve"> from the </w:t>
-      </w:r>
-      <w:proofErr w:type="spellStart"/>
-      <w:r>
-        <w:t>apiLogin</w:t>
-      </w:r>
-      <w:proofErr w:type="spellEnd"/>
-      <w:r>
-        <w:t xml:space="preserve"> (Error) </w:t>
-      </w:r>
-      <w:proofErr w:type="spellStart"/>
-      <w:r>
-        <w:t>fn</w:t>
-      </w:r>
-      <w:proofErr w:type="spellEnd"/>
+        <w:t xml:space="preserve"> from the apiLogin (Error) fn</w:t>
+      </w:r>
     </w:p>
     <w:p>
       <w:pPr>
@@ -1325,17 +1064,8 @@
         </w:numPr>
       </w:pPr>
       <w:r>
-        <w:t xml:space="preserve">We </w:t>
-      </w:r>
-      <w:proofErr w:type="gramStart"/>
-      <w:r>
-        <w:t>actually wrap</w:t>
-      </w:r>
-      <w:proofErr w:type="gramEnd"/>
-      <w:r>
-        <w:t xml:space="preserve"> only the </w:t>
-      </w:r>
-      <w:proofErr w:type="spellStart"/>
+        <w:t xml:space="preserve">We actually wrap only the </w:t>
+      </w:r>
       <w:r>
         <w:rPr>
           <w:b/>
@@ -1343,7 +1073,6 @@
         </w:rPr>
         <w:t>AppLayout</w:t>
       </w:r>
-      <w:proofErr w:type="spellEnd"/>
     </w:p>
     <w:p>
       <w:pPr>
@@ -1448,23 +1177,7 @@
         </w:numPr>
       </w:pPr>
       <w:r>
-        <w:t xml:space="preserve">Like this, all routes in </w:t>
-      </w:r>
-      <w:proofErr w:type="spellStart"/>
-      <w:r>
-        <w:t>AppLayout</w:t>
-      </w:r>
-      <w:proofErr w:type="spellEnd"/>
-      <w:r>
-        <w:t xml:space="preserve"> are also the </w:t>
-      </w:r>
-      <w:proofErr w:type="spellStart"/>
-      <w:r>
-        <w:t>childrens</w:t>
-      </w:r>
-      <w:proofErr w:type="spellEnd"/>
-      <w:r>
-        <w:t xml:space="preserve"> of </w:t>
+        <w:t xml:space="preserve">Like this, all routes in AppLayout are also the childrens of </w:t>
       </w:r>
       <w:r>
         <w:rPr>
@@ -1499,13 +1212,8 @@
         </w:numPr>
       </w:pPr>
       <w:r>
-        <w:t xml:space="preserve">We load the user from </w:t>
-      </w:r>
-      <w:proofErr w:type="spellStart"/>
-      <w:r>
-        <w:t>supabase</w:t>
-      </w:r>
-      <w:proofErr w:type="spellEnd"/>
+        <w:t>We load the user from supabase</w:t>
+      </w:r>
       <w:r>
         <w:t xml:space="preserve"> with a new </w:t>
       </w:r>
@@ -1514,17 +1222,8 @@
           <w:b/>
           <w:bCs/>
         </w:rPr>
-        <w:t xml:space="preserve">function in the </w:t>
-      </w:r>
-      <w:proofErr w:type="spellStart"/>
-      <w:r>
-        <w:rPr>
-          <w:b/>
-          <w:bCs/>
-        </w:rPr>
-        <w:t>apiLogin</w:t>
-      </w:r>
-      <w:proofErr w:type="spellEnd"/>
+        <w:t>function in the apiLogin</w:t>
+      </w:r>
     </w:p>
     <w:p>
       <w:pPr>
@@ -1541,15 +1240,7 @@
         <w:t xml:space="preserve">data </w:t>
       </w:r>
       <w:r>
-        <w:t xml:space="preserve">will be </w:t>
-      </w:r>
-      <w:proofErr w:type="spellStart"/>
-      <w:r>
-        <w:t>refetched</w:t>
-      </w:r>
-      <w:proofErr w:type="spellEnd"/>
-      <w:r>
-        <w:t xml:space="preserve"> from the API</w:t>
+        <w:t>will be refetched from the API</w:t>
       </w:r>
     </w:p>
     <w:p>
@@ -1627,37 +1318,12 @@
       <w:r>
         <w:t xml:space="preserve">If there is an active session, we </w:t>
       </w:r>
-      <w:proofErr w:type="spellStart"/>
-      <w:r>
-        <w:rPr>
-          <w:b/>
-          <w:bCs/>
-        </w:rPr>
-        <w:t>refetch</w:t>
-      </w:r>
-      <w:proofErr w:type="spellEnd"/>
-      <w:r>
-        <w:rPr>
-          <w:b/>
-          <w:bCs/>
-        </w:rPr>
-        <w:t xml:space="preserve"> the data from </w:t>
-      </w:r>
-      <w:proofErr w:type="spellStart"/>
-      <w:r>
-        <w:rPr>
-          <w:b/>
-          <w:bCs/>
-        </w:rPr>
-        <w:t>supabase</w:t>
-      </w:r>
-      <w:proofErr w:type="spellEnd"/>
-      <w:r>
-        <w:rPr>
-          <w:b/>
-          <w:bCs/>
-        </w:rPr>
-        <w:t xml:space="preserve"> </w:t>
+      <w:r>
+        <w:rPr>
+          <w:b/>
+          <w:bCs/>
+        </w:rPr>
+        <w:t xml:space="preserve">refetch the data from supabase </w:t>
       </w:r>
       <w:r>
         <w:t>– MORE SECURE</w:t>
@@ -1736,11 +1402,9 @@
         <w:lastRenderedPageBreak/>
         <w:t xml:space="preserve">We will manage this using React Query and </w:t>
       </w:r>
-      <w:proofErr w:type="spellStart"/>
       <w:r>
         <w:t>useQuery</w:t>
       </w:r>
-      <w:proofErr w:type="spellEnd"/>
       <w:r>
         <w:t xml:space="preserve">, so a new custom hook – </w:t>
       </w:r>
@@ -1770,7 +1434,6 @@
       <w:r>
         <w:t xml:space="preserve">We use </w:t>
       </w:r>
-      <w:proofErr w:type="spellStart"/>
       <w:r>
         <w:rPr>
           <w:b/>
@@ -1778,7 +1441,6 @@
         </w:rPr>
         <w:t>useQuery</w:t>
       </w:r>
-      <w:proofErr w:type="spellEnd"/>
       <w:r>
         <w:t xml:space="preserve"> to store the user data into the cache</w:t>
       </w:r>
@@ -1792,15 +1454,7 @@
         </w:numPr>
       </w:pPr>
       <w:r>
-        <w:t xml:space="preserve">And we also create here the </w:t>
-      </w:r>
-      <w:proofErr w:type="spellStart"/>
-      <w:r>
-        <w:t>isAuthenticated</w:t>
-      </w:r>
-      <w:proofErr w:type="spellEnd"/>
-      <w:r>
-        <w:t xml:space="preserve"> flag</w:t>
+        <w:t>And we also create here the isAuthenticated flag</w:t>
       </w:r>
     </w:p>
     <w:p>
@@ -2010,22 +1664,10 @@
           <w:b/>
           <w:bCs/>
         </w:rPr>
-        <w:t xml:space="preserve">Not </w:t>
-      </w:r>
-      <w:proofErr w:type="gramStart"/>
-      <w:r>
-        <w:rPr>
-          <w:b/>
-          <w:bCs/>
-        </w:rPr>
-        <w:t xml:space="preserve">AUTH </w:t>
-      </w:r>
-      <w:r>
-        <w:t xml:space="preserve"> and</w:t>
-      </w:r>
-      <w:proofErr w:type="gramEnd"/>
-      <w:r>
-        <w:t xml:space="preserve"> the </w:t>
+        <w:t xml:space="preserve">Not AUTH </w:t>
+      </w:r>
+      <w:r>
+        <w:t xml:space="preserve"> and the </w:t>
       </w:r>
       <w:r>
         <w:rPr>
@@ -2098,7 +1740,6 @@
       <w:r>
         <w:t xml:space="preserve">We create a new </w:t>
       </w:r>
-      <w:proofErr w:type="spellStart"/>
       <w:r>
         <w:rPr>
           <w:b/>
@@ -2106,7 +1747,6 @@
         </w:rPr>
         <w:t>apiAuth</w:t>
       </w:r>
-      <w:proofErr w:type="spellEnd"/>
       <w:r>
         <w:t xml:space="preserve"> function for the logout API call</w:t>
       </w:r>
@@ -2122,30 +1762,12 @@
       <w:r>
         <w:t xml:space="preserve">We create a new custom hook </w:t>
       </w:r>
-      <w:proofErr w:type="spellStart"/>
-      <w:proofErr w:type="gramStart"/>
-      <w:r>
-        <w:rPr>
-          <w:b/>
-          <w:bCs/>
-        </w:rPr>
-        <w:t>useLogout</w:t>
-      </w:r>
-      <w:proofErr w:type="spellEnd"/>
-      <w:r>
-        <w:rPr>
-          <w:b/>
-          <w:bCs/>
-        </w:rPr>
-        <w:t>(</w:t>
-      </w:r>
-      <w:proofErr w:type="gramEnd"/>
-      <w:r>
-        <w:rPr>
-          <w:b/>
-          <w:bCs/>
-        </w:rPr>
-        <w:t>)</w:t>
+      <w:r>
+        <w:rPr>
+          <w:b/>
+          <w:bCs/>
+        </w:rPr>
+        <w:t>useLogout()</w:t>
       </w:r>
     </w:p>
     <w:p>
@@ -2271,23 +1893,7 @@
           <w:b/>
           <w:bCs/>
         </w:rPr>
-        <w:t xml:space="preserve">Improved error handling </w:t>
-      </w:r>
-      <w:proofErr w:type="gramStart"/>
-      <w:r>
-        <w:rPr>
-          <w:b/>
-          <w:bCs/>
-        </w:rPr>
-        <w:t>-  react</w:t>
-      </w:r>
-      <w:proofErr w:type="gramEnd"/>
-      <w:r>
-        <w:rPr>
-          <w:b/>
-          <w:bCs/>
-        </w:rPr>
-        <w:t xml:space="preserve"> Hook Form </w:t>
+        <w:t xml:space="preserve">Improved error handling -  react Hook Form </w:t>
       </w:r>
       <w:r>
         <w:t>library</w:t>
@@ -2339,6 +1945,98 @@
         </w:rPr>
         <w:t>APPLY TO AUTHENTICATED USERS ONLY</w:t>
       </w:r>
+    </w:p>
+    <w:p>
+      <w:pPr>
+        <w:pStyle w:val="Heading1"/>
+      </w:pPr>
+      <w:r>
+        <w:t>App Header</w:t>
+      </w:r>
+    </w:p>
+    <w:p>
+      <w:pPr>
+        <w:pStyle w:val="ListParagraph"/>
+        <w:numPr>
+          <w:ilvl w:val="0"/>
+          <w:numId w:val="2"/>
+        </w:numPr>
+      </w:pPr>
+      <w:r>
+        <w:t xml:space="preserve">This will contain the </w:t>
+      </w:r>
+    </w:p>
+    <w:p>
+      <w:pPr>
+        <w:pStyle w:val="ListParagraph"/>
+        <w:numPr>
+          <w:ilvl w:val="1"/>
+          <w:numId w:val="2"/>
+        </w:numPr>
+      </w:pPr>
+      <w:r>
+        <w:t>Username</w:t>
+      </w:r>
+      <w:r>
+        <w:t xml:space="preserve"> of the user</w:t>
+      </w:r>
+    </w:p>
+    <w:p>
+      <w:pPr>
+        <w:pStyle w:val="ListParagraph"/>
+        <w:numPr>
+          <w:ilvl w:val="1"/>
+          <w:numId w:val="2"/>
+        </w:numPr>
+      </w:pPr>
+      <w:r>
+        <w:t>An avatar picture</w:t>
+      </w:r>
+    </w:p>
+    <w:p>
+      <w:pPr>
+        <w:pStyle w:val="ListParagraph"/>
+        <w:numPr>
+          <w:ilvl w:val="1"/>
+          <w:numId w:val="2"/>
+        </w:numPr>
+      </w:pPr>
+      <w:r>
+        <w:t>A small Menu</w:t>
+      </w:r>
+    </w:p>
+    <w:p>
+      <w:pPr>
+        <w:pStyle w:val="ListParagraph"/>
+        <w:numPr>
+          <w:ilvl w:val="2"/>
+          <w:numId w:val="2"/>
+        </w:numPr>
+      </w:pPr>
+      <w:r>
+        <w:t>Button for the user to update the Profile</w:t>
+      </w:r>
+    </w:p>
+    <w:p>
+      <w:pPr>
+        <w:pStyle w:val="ListParagraph"/>
+        <w:numPr>
+          <w:ilvl w:val="2"/>
+          <w:numId w:val="2"/>
+        </w:numPr>
+      </w:pPr>
+      <w:r>
+        <w:t>Logout button</w:t>
+      </w:r>
+    </w:p>
+    <w:p>
+      <w:pPr>
+        <w:pStyle w:val="ListParagraph"/>
+        <w:numPr>
+          <w:ilvl w:val="0"/>
+          <w:numId w:val="2"/>
+        </w:numPr>
+      </w:pPr>
     </w:p>
     <w:sectPr>
       <w:pgSz w:w="12240" w:h="15840"/>

</xml_diff>

<commit_message>
22.Extra Features - Update user name, avatar and password
</commit_message>
<xml_diff>
--- a/18. Wild Oasis App/Extra Features.docx
+++ b/18. Wild Oasis App/Extra Features.docx
@@ -64,8 +64,13 @@
         </w:numPr>
       </w:pPr>
       <w:r>
-        <w:t>I will use the MENUS compound component to build this !!!</w:t>
-      </w:r>
+        <w:t xml:space="preserve">I will use the MENUS compound component to build </w:t>
+      </w:r>
+      <w:proofErr w:type="gramStart"/>
+      <w:r>
+        <w:t>this !!!</w:t>
+      </w:r>
+      <w:proofErr w:type="gramEnd"/>
     </w:p>
     <w:p/>
     <w:p>
@@ -85,7 +90,15 @@
         </w:numPr>
       </w:pPr>
       <w:r>
-        <w:t>We get the Bookings table data from Supabase into the app</w:t>
+        <w:t xml:space="preserve">We get the Bookings table data from </w:t>
+      </w:r>
+      <w:proofErr w:type="spellStart"/>
+      <w:r>
+        <w:t>Supabase</w:t>
+      </w:r>
+      <w:proofErr w:type="spellEnd"/>
+      <w:r>
+        <w:t xml:space="preserve"> into the app</w:t>
       </w:r>
     </w:p>
     <w:p/>
@@ -124,7 +137,20 @@
         </w:numPr>
       </w:pPr>
       <w:r>
-        <w:t>We will adjust the getBookings() API call to get only the filtered data</w:t>
+        <w:t xml:space="preserve">We will adjust the </w:t>
+      </w:r>
+      <w:proofErr w:type="spellStart"/>
+      <w:proofErr w:type="gramStart"/>
+      <w:r>
+        <w:t>getBookings</w:t>
+      </w:r>
+      <w:proofErr w:type="spellEnd"/>
+      <w:r>
+        <w:t>(</w:t>
+      </w:r>
+      <w:proofErr w:type="gramEnd"/>
+      <w:r>
+        <w:t>) API call to get only the filtered data</w:t>
       </w:r>
     </w:p>
     <w:p>
@@ -158,7 +184,23 @@
           <w:b/>
           <w:bCs/>
         </w:rPr>
-        <w:t xml:space="preserve">PASS the status into the getBookings API call </w:t>
+        <w:t xml:space="preserve">PASS the status into the </w:t>
+      </w:r>
+      <w:proofErr w:type="spellStart"/>
+      <w:r>
+        <w:rPr>
+          <w:b/>
+          <w:bCs/>
+        </w:rPr>
+        <w:t>getBookings</w:t>
+      </w:r>
+      <w:proofErr w:type="spellEnd"/>
+      <w:r>
+        <w:rPr>
+          <w:b/>
+          <w:bCs/>
+        </w:rPr>
+        <w:t xml:space="preserve"> API call </w:t>
       </w:r>
       <w:r>
         <w:t xml:space="preserve">and filter depending on what the status is </w:t>
@@ -181,7 +223,15 @@
         </w:numPr>
       </w:pPr>
       <w:r>
-        <w:t>We are using the same approach as Server Side Filtering</w:t>
+        <w:t xml:space="preserve">We are using the same approach as </w:t>
+      </w:r>
+      <w:proofErr w:type="gramStart"/>
+      <w:r>
+        <w:t>Server Side</w:t>
+      </w:r>
+      <w:proofErr w:type="gramEnd"/>
+      <w:r>
+        <w:t xml:space="preserve"> Filtering</w:t>
       </w:r>
     </w:p>
     <w:p>
@@ -193,7 +243,23 @@
         </w:numPr>
       </w:pPr>
       <w:r>
-        <w:t>We adapt the query for the getBookings with the .order() function</w:t>
+        <w:t xml:space="preserve">We adapt the query for the </w:t>
+      </w:r>
+      <w:proofErr w:type="spellStart"/>
+      <w:r>
+        <w:t>getBookings</w:t>
+      </w:r>
+      <w:proofErr w:type="spellEnd"/>
+      <w:r>
+        <w:t xml:space="preserve"> with </w:t>
+      </w:r>
+      <w:proofErr w:type="gramStart"/>
+      <w:r>
+        <w:t>the .order</w:t>
+      </w:r>
+      <w:proofErr w:type="gramEnd"/>
+      <w:r>
+        <w:t>() function</w:t>
       </w:r>
     </w:p>
     <w:p>
@@ -213,7 +279,15 @@
         </w:numPr>
       </w:pPr>
       <w:r>
-        <w:t>A simple component to set the current page state to the URL and fetch the a number of rows</w:t>
+        <w:t xml:space="preserve">A simple component to set the current page state to the URL and fetch </w:t>
+      </w:r>
+      <w:proofErr w:type="gramStart"/>
+      <w:r>
+        <w:t>the a</w:t>
+      </w:r>
+      <w:proofErr w:type="gramEnd"/>
+      <w:r>
+        <w:t xml:space="preserve"> number of rows</w:t>
       </w:r>
     </w:p>
     <w:p>
@@ -244,7 +318,24 @@
           <w:b/>
           <w:bCs/>
         </w:rPr>
-        <w:t xml:space="preserve">{count:’exact’} </w:t>
+        <w:t>{</w:t>
+      </w:r>
+      <w:proofErr w:type="spellStart"/>
+      <w:r>
+        <w:rPr>
+          <w:b/>
+          <w:bCs/>
+        </w:rPr>
+        <w:t>count:’exact</w:t>
+      </w:r>
+      <w:proofErr w:type="spellEnd"/>
+      <w:proofErr w:type="gramStart"/>
+      <w:r>
+        <w:rPr>
+          <w:b/>
+          <w:bCs/>
+        </w:rPr>
+        <w:t xml:space="preserve">’} </w:t>
       </w:r>
       <w:r>
         <w:rPr>
@@ -253,6 +344,7 @@
         </w:rPr>
         <w:t xml:space="preserve"> query</w:t>
       </w:r>
+      <w:proofErr w:type="gramEnd"/>
       <w:r>
         <w:t xml:space="preserve"> to get the number of </w:t>
       </w:r>
@@ -273,14 +365,26 @@
         </w:numPr>
       </w:pPr>
       <w:r>
-        <w:t xml:space="preserve">We use </w:t>
-      </w:r>
-      <w:r>
-        <w:rPr>
-          <w:b/>
-          <w:bCs/>
-        </w:rPr>
-        <w:t xml:space="preserve">.range(start, end) to </w:t>
+        <w:t xml:space="preserve">We </w:t>
+      </w:r>
+      <w:proofErr w:type="gramStart"/>
+      <w:r>
+        <w:t xml:space="preserve">use </w:t>
+      </w:r>
+      <w:r>
+        <w:rPr>
+          <w:b/>
+          <w:bCs/>
+        </w:rPr>
+        <w:t>.range</w:t>
+      </w:r>
+      <w:proofErr w:type="gramEnd"/>
+      <w:r>
+        <w:rPr>
+          <w:b/>
+          <w:bCs/>
+        </w:rPr>
+        <w:t xml:space="preserve">(start, end) to </w:t>
       </w:r>
       <w:r>
         <w:t>get the exact rows we need</w:t>
@@ -306,8 +410,13 @@
         </w:numPr>
       </w:pPr>
       <w:r>
-        <w:t>We Fetch the next page before it is actually displayed</w:t>
-      </w:r>
+        <w:t xml:space="preserve">We Fetch the next page before it is </w:t>
+      </w:r>
+      <w:proofErr w:type="gramStart"/>
+      <w:r>
+        <w:t>actually displayed</w:t>
+      </w:r>
+      <w:proofErr w:type="gramEnd"/>
     </w:p>
     <w:p>
       <w:pPr>
@@ -326,14 +435,36 @@
         </w:numPr>
       </w:pPr>
       <w:r>
-        <w:t xml:space="preserve">We need the queryClient ( </w:t>
-      </w:r>
-      <w:r>
-        <w:rPr>
-          <w:b/>
-          <w:bCs/>
-        </w:rPr>
-        <w:t>useQueryClient()</w:t>
+        <w:t xml:space="preserve">We need the </w:t>
+      </w:r>
+      <w:proofErr w:type="spellStart"/>
+      <w:r>
+        <w:t>queryClient</w:t>
+      </w:r>
+      <w:proofErr w:type="spellEnd"/>
+      <w:r>
+        <w:t xml:space="preserve"> </w:t>
+      </w:r>
+      <w:proofErr w:type="gramStart"/>
+      <w:r>
+        <w:t xml:space="preserve">( </w:t>
+      </w:r>
+      <w:proofErr w:type="spellStart"/>
+      <w:r>
+        <w:rPr>
+          <w:b/>
+          <w:bCs/>
+        </w:rPr>
+        <w:t>useQueryClient</w:t>
+      </w:r>
+      <w:proofErr w:type="spellEnd"/>
+      <w:proofErr w:type="gramEnd"/>
+      <w:r>
+        <w:rPr>
+          <w:b/>
+          <w:bCs/>
+        </w:rPr>
+        <w:t>()</w:t>
       </w:r>
       <w:r>
         <w:t>)</w:t>
@@ -350,16 +481,35 @@
       <w:r>
         <w:t xml:space="preserve">We call </w:t>
       </w:r>
-      <w:r>
-        <w:rPr>
-          <w:b/>
-          <w:bCs/>
-        </w:rPr>
-        <w:t xml:space="preserve">prefetchQuery() </w:t>
+      <w:proofErr w:type="spellStart"/>
+      <w:proofErr w:type="gramStart"/>
+      <w:r>
+        <w:rPr>
+          <w:b/>
+          <w:bCs/>
+        </w:rPr>
+        <w:t>prefetchQuery</w:t>
+      </w:r>
+      <w:proofErr w:type="spellEnd"/>
+      <w:r>
+        <w:rPr>
+          <w:b/>
+          <w:bCs/>
+        </w:rPr>
+        <w:t>(</w:t>
+      </w:r>
+      <w:proofErr w:type="gramEnd"/>
+      <w:r>
+        <w:rPr>
+          <w:b/>
+          <w:bCs/>
+        </w:rPr>
+        <w:t xml:space="preserve">) </w:t>
       </w:r>
       <w:r>
         <w:t xml:space="preserve">on the </w:t>
       </w:r>
+      <w:proofErr w:type="spellStart"/>
       <w:r>
         <w:rPr>
           <w:b/>
@@ -367,6 +517,7 @@
         </w:rPr>
         <w:t>queryClient</w:t>
       </w:r>
+      <w:proofErr w:type="spellEnd"/>
     </w:p>
     <w:p>
       <w:pPr>
@@ -376,12 +527,21 @@
           <w:numId w:val="1"/>
         </w:numPr>
       </w:pPr>
-      <w:r>
-        <w:rPr>
-          <w:b/>
-          <w:bCs/>
-        </w:rPr>
-        <w:t>queryClient.prefetchQuery()</w:t>
+      <w:proofErr w:type="spellStart"/>
+      <w:r>
+        <w:rPr>
+          <w:b/>
+          <w:bCs/>
+        </w:rPr>
+        <w:t>queryClient.prefetchQuery</w:t>
+      </w:r>
+      <w:proofErr w:type="spellEnd"/>
+      <w:r>
+        <w:rPr>
+          <w:b/>
+          <w:bCs/>
+        </w:rPr>
+        <w:t>()</w:t>
       </w:r>
     </w:p>
     <w:p>
@@ -461,7 +621,15 @@
         <w:t>Menu</w:t>
       </w:r>
       <w:r>
-        <w:t xml:space="preserve"> for each Boooking, and one of the options will take us to the </w:t>
+        <w:t xml:space="preserve"> for each </w:t>
+      </w:r>
+      <w:proofErr w:type="spellStart"/>
+      <w:r>
+        <w:t>Boooking</w:t>
+      </w:r>
+      <w:proofErr w:type="spellEnd"/>
+      <w:r>
+        <w:t xml:space="preserve">, and one of the options will take us to the </w:t>
       </w:r>
       <w:r>
         <w:rPr>
@@ -713,7 +881,15 @@
         </w:numPr>
       </w:pPr>
       <w:r>
-        <w:t xml:space="preserve">We will use Supabase to </w:t>
+        <w:t xml:space="preserve">We will use </w:t>
+      </w:r>
+      <w:proofErr w:type="spellStart"/>
+      <w:r>
+        <w:t>Supabase</w:t>
+      </w:r>
+      <w:proofErr w:type="spellEnd"/>
+      <w:r>
+        <w:t xml:space="preserve"> to </w:t>
       </w:r>
       <w:r>
         <w:rPr>
@@ -747,8 +923,13 @@
         <w:t>st</w:t>
       </w:r>
       <w:r>
-        <w:t xml:space="preserve"> user in Supabase</w:t>
-      </w:r>
+        <w:t xml:space="preserve"> user in </w:t>
+      </w:r>
+      <w:proofErr w:type="spellStart"/>
+      <w:r>
+        <w:t>Supabase</w:t>
+      </w:r>
+      <w:proofErr w:type="spellEnd"/>
     </w:p>
     <w:p>
       <w:pPr>
@@ -869,7 +1050,15 @@
         </w:numPr>
       </w:pPr>
       <w:r>
-        <w:t xml:space="preserve">After success login, supabase stores the user data in </w:t>
+        <w:t xml:space="preserve">After success login, </w:t>
+      </w:r>
+      <w:proofErr w:type="spellStart"/>
+      <w:r>
+        <w:t>supabase</w:t>
+      </w:r>
+      <w:proofErr w:type="spellEnd"/>
+      <w:r>
+        <w:t xml:space="preserve"> stores the user data in </w:t>
       </w:r>
       <w:r>
         <w:rPr>
@@ -890,12 +1079,21 @@
       <w:r>
         <w:t xml:space="preserve">We create a new custom hook – </w:t>
       </w:r>
-      <w:r>
-        <w:rPr>
-          <w:b/>
-          <w:bCs/>
-        </w:rPr>
-        <w:t xml:space="preserve">useLogin </w:t>
+      <w:proofErr w:type="spellStart"/>
+      <w:r>
+        <w:rPr>
+          <w:b/>
+          <w:bCs/>
+        </w:rPr>
+        <w:t>useLogin</w:t>
+      </w:r>
+      <w:proofErr w:type="spellEnd"/>
+      <w:r>
+        <w:rPr>
+          <w:b/>
+          <w:bCs/>
+        </w:rPr>
+        <w:t xml:space="preserve"> </w:t>
       </w:r>
       <w:r>
         <w:t>for all the React Query login logic</w:t>
@@ -921,7 +1119,23 @@
           <w:b/>
           <w:bCs/>
         </w:rPr>
-        <w:t>MUTATION (something changes in the server, the user gets authenticated)</w:t>
+        <w:t xml:space="preserve">MUTATION (something changes in the </w:t>
+      </w:r>
+      <w:proofErr w:type="gramStart"/>
+      <w:r>
+        <w:rPr>
+          <w:b/>
+          <w:bCs/>
+        </w:rPr>
+        <w:t>server,</w:t>
+      </w:r>
+      <w:proofErr w:type="gramEnd"/>
+      <w:r>
+        <w:rPr>
+          <w:b/>
+          <w:bCs/>
+        </w:rPr>
+        <w:t xml:space="preserve"> the user gets authenticated)</w:t>
       </w:r>
       <w:r>
         <w:rPr>
@@ -966,15 +1180,40 @@
       <w:r>
         <w:t xml:space="preserve">On the </w:t>
       </w:r>
-      <w:r>
-        <w:rPr>
-          <w:b/>
-          <w:bCs/>
-        </w:rPr>
-        <w:t xml:space="preserve">onSuccess, </w:t>
-      </w:r>
-      <w:r>
-        <w:t>we receive the data from the apiLogin loginFn, and we can use it</w:t>
+      <w:proofErr w:type="spellStart"/>
+      <w:r>
+        <w:rPr>
+          <w:b/>
+          <w:bCs/>
+        </w:rPr>
+        <w:t>onSuccess</w:t>
+      </w:r>
+      <w:proofErr w:type="spellEnd"/>
+      <w:r>
+        <w:rPr>
+          <w:b/>
+          <w:bCs/>
+        </w:rPr>
+        <w:t xml:space="preserve">, </w:t>
+      </w:r>
+      <w:r>
+        <w:t xml:space="preserve">we receive the data from the </w:t>
+      </w:r>
+      <w:proofErr w:type="spellStart"/>
+      <w:r>
+        <w:t>apiLogin</w:t>
+      </w:r>
+      <w:proofErr w:type="spellEnd"/>
+      <w:r>
+        <w:t xml:space="preserve"> </w:t>
+      </w:r>
+      <w:proofErr w:type="spellStart"/>
+      <w:r>
+        <w:t>loginFn</w:t>
+      </w:r>
+      <w:proofErr w:type="spellEnd"/>
+      <w:r>
+        <w:t>, and we can use it</w:t>
       </w:r>
     </w:p>
     <w:p>
@@ -992,12 +1231,21 @@
       <w:r>
         <w:t xml:space="preserve">On the </w:t>
       </w:r>
-      <w:r>
-        <w:rPr>
-          <w:b/>
-          <w:bCs/>
-        </w:rPr>
-        <w:t xml:space="preserve">onError, </w:t>
+      <w:proofErr w:type="spellStart"/>
+      <w:r>
+        <w:rPr>
+          <w:b/>
+          <w:bCs/>
+        </w:rPr>
+        <w:t>onError</w:t>
+      </w:r>
+      <w:proofErr w:type="spellEnd"/>
+      <w:r>
+        <w:rPr>
+          <w:b/>
+          <w:bCs/>
+        </w:rPr>
+        <w:t xml:space="preserve">, </w:t>
       </w:r>
       <w:r>
         <w:t xml:space="preserve">we receive the </w:t>
@@ -1010,8 +1258,21 @@
         <w:t>error</w:t>
       </w:r>
       <w:r>
-        <w:t xml:space="preserve"> from the apiLogin (Error) fn</w:t>
-      </w:r>
+        <w:t xml:space="preserve"> from the </w:t>
+      </w:r>
+      <w:proofErr w:type="spellStart"/>
+      <w:r>
+        <w:t>apiLogin</w:t>
+      </w:r>
+      <w:proofErr w:type="spellEnd"/>
+      <w:r>
+        <w:t xml:space="preserve"> (Error) </w:t>
+      </w:r>
+      <w:proofErr w:type="spellStart"/>
+      <w:r>
+        <w:t>fn</w:t>
+      </w:r>
+      <w:proofErr w:type="spellEnd"/>
     </w:p>
     <w:p>
       <w:pPr>
@@ -1064,8 +1325,17 @@
         </w:numPr>
       </w:pPr>
       <w:r>
-        <w:t xml:space="preserve">We actually wrap only the </w:t>
-      </w:r>
+        <w:t xml:space="preserve">We </w:t>
+      </w:r>
+      <w:proofErr w:type="gramStart"/>
+      <w:r>
+        <w:t>actually wrap</w:t>
+      </w:r>
+      <w:proofErr w:type="gramEnd"/>
+      <w:r>
+        <w:t xml:space="preserve"> only the </w:t>
+      </w:r>
+      <w:proofErr w:type="spellStart"/>
       <w:r>
         <w:rPr>
           <w:b/>
@@ -1073,6 +1343,7 @@
         </w:rPr>
         <w:t>AppLayout</w:t>
       </w:r>
+      <w:proofErr w:type="spellEnd"/>
     </w:p>
     <w:p>
       <w:pPr>
@@ -1177,7 +1448,23 @@
         </w:numPr>
       </w:pPr>
       <w:r>
-        <w:t xml:space="preserve">Like this, all routes in AppLayout are also the childrens of </w:t>
+        <w:t xml:space="preserve">Like this, all routes in </w:t>
+      </w:r>
+      <w:proofErr w:type="spellStart"/>
+      <w:r>
+        <w:t>AppLayout</w:t>
+      </w:r>
+      <w:proofErr w:type="spellEnd"/>
+      <w:r>
+        <w:t xml:space="preserve"> are also the </w:t>
+      </w:r>
+      <w:proofErr w:type="spellStart"/>
+      <w:r>
+        <w:t>childrens</w:t>
+      </w:r>
+      <w:proofErr w:type="spellEnd"/>
+      <w:r>
+        <w:t xml:space="preserve"> of </w:t>
       </w:r>
       <w:r>
         <w:rPr>
@@ -1212,8 +1499,13 @@
         </w:numPr>
       </w:pPr>
       <w:r>
-        <w:t>We load the user from supabase</w:t>
-      </w:r>
+        <w:t xml:space="preserve">We load the user from </w:t>
+      </w:r>
+      <w:proofErr w:type="spellStart"/>
+      <w:r>
+        <w:t>supabase</w:t>
+      </w:r>
+      <w:proofErr w:type="spellEnd"/>
       <w:r>
         <w:t xml:space="preserve"> with a new </w:t>
       </w:r>
@@ -1222,8 +1514,17 @@
           <w:b/>
           <w:bCs/>
         </w:rPr>
-        <w:t>function in the apiLogin</w:t>
-      </w:r>
+        <w:t xml:space="preserve">function in the </w:t>
+      </w:r>
+      <w:proofErr w:type="spellStart"/>
+      <w:r>
+        <w:rPr>
+          <w:b/>
+          <w:bCs/>
+        </w:rPr>
+        <w:t>apiLogin</w:t>
+      </w:r>
+      <w:proofErr w:type="spellEnd"/>
     </w:p>
     <w:p>
       <w:pPr>
@@ -1240,7 +1541,15 @@
         <w:t xml:space="preserve">data </w:t>
       </w:r>
       <w:r>
-        <w:t>will be refetched from the API</w:t>
+        <w:t xml:space="preserve">will be </w:t>
+      </w:r>
+      <w:proofErr w:type="spellStart"/>
+      <w:r>
+        <w:t>refetched</w:t>
+      </w:r>
+      <w:proofErr w:type="spellEnd"/>
+      <w:r>
+        <w:t xml:space="preserve"> from the API</w:t>
       </w:r>
     </w:p>
     <w:p>
@@ -1318,12 +1627,37 @@
       <w:r>
         <w:t xml:space="preserve">If there is an active session, we </w:t>
       </w:r>
-      <w:r>
-        <w:rPr>
-          <w:b/>
-          <w:bCs/>
-        </w:rPr>
-        <w:t xml:space="preserve">refetch the data from supabase </w:t>
+      <w:proofErr w:type="spellStart"/>
+      <w:r>
+        <w:rPr>
+          <w:b/>
+          <w:bCs/>
+        </w:rPr>
+        <w:t>refetch</w:t>
+      </w:r>
+      <w:proofErr w:type="spellEnd"/>
+      <w:r>
+        <w:rPr>
+          <w:b/>
+          <w:bCs/>
+        </w:rPr>
+        <w:t xml:space="preserve"> the data from </w:t>
+      </w:r>
+      <w:proofErr w:type="spellStart"/>
+      <w:r>
+        <w:rPr>
+          <w:b/>
+          <w:bCs/>
+        </w:rPr>
+        <w:t>supabase</w:t>
+      </w:r>
+      <w:proofErr w:type="spellEnd"/>
+      <w:r>
+        <w:rPr>
+          <w:b/>
+          <w:bCs/>
+        </w:rPr>
+        <w:t xml:space="preserve"> </w:t>
       </w:r>
       <w:r>
         <w:t>– MORE SECURE</w:t>
@@ -1402,9 +1736,11 @@
         <w:lastRenderedPageBreak/>
         <w:t xml:space="preserve">We will manage this using React Query and </w:t>
       </w:r>
+      <w:proofErr w:type="spellStart"/>
       <w:r>
         <w:t>useQuery</w:t>
       </w:r>
+      <w:proofErr w:type="spellEnd"/>
       <w:r>
         <w:t xml:space="preserve">, so a new custom hook – </w:t>
       </w:r>
@@ -1434,6 +1770,7 @@
       <w:r>
         <w:t xml:space="preserve">We use </w:t>
       </w:r>
+      <w:proofErr w:type="spellStart"/>
       <w:r>
         <w:rPr>
           <w:b/>
@@ -1441,6 +1778,7 @@
         </w:rPr>
         <w:t>useQuery</w:t>
       </w:r>
+      <w:proofErr w:type="spellEnd"/>
       <w:r>
         <w:t xml:space="preserve"> to store the user data into the cache</w:t>
       </w:r>
@@ -1454,7 +1792,15 @@
         </w:numPr>
       </w:pPr>
       <w:r>
-        <w:t>And we also create here the isAuthenticated flag</w:t>
+        <w:t xml:space="preserve">And we also create here the </w:t>
+      </w:r>
+      <w:proofErr w:type="spellStart"/>
+      <w:r>
+        <w:t>isAuthenticated</w:t>
+      </w:r>
+      <w:proofErr w:type="spellEnd"/>
+      <w:r>
+        <w:t xml:space="preserve"> flag</w:t>
       </w:r>
     </w:p>
     <w:p>
@@ -1664,10 +2010,22 @@
           <w:b/>
           <w:bCs/>
         </w:rPr>
-        <w:t xml:space="preserve">Not AUTH </w:t>
-      </w:r>
-      <w:r>
-        <w:t xml:space="preserve"> and the </w:t>
+        <w:t xml:space="preserve">Not </w:t>
+      </w:r>
+      <w:proofErr w:type="gramStart"/>
+      <w:r>
+        <w:rPr>
+          <w:b/>
+          <w:bCs/>
+        </w:rPr>
+        <w:t xml:space="preserve">AUTH </w:t>
+      </w:r>
+      <w:r>
+        <w:t xml:space="preserve"> and</w:t>
+      </w:r>
+      <w:proofErr w:type="gramEnd"/>
+      <w:r>
+        <w:t xml:space="preserve"> the </w:t>
       </w:r>
       <w:r>
         <w:rPr>
@@ -1740,6 +2098,7 @@
       <w:r>
         <w:t xml:space="preserve">We create a new </w:t>
       </w:r>
+      <w:proofErr w:type="spellStart"/>
       <w:r>
         <w:rPr>
           <w:b/>
@@ -1747,6 +2106,7 @@
         </w:rPr>
         <w:t>apiAuth</w:t>
       </w:r>
+      <w:proofErr w:type="spellEnd"/>
       <w:r>
         <w:t xml:space="preserve"> function for the logout API call</w:t>
       </w:r>
@@ -1762,12 +2122,30 @@
       <w:r>
         <w:t xml:space="preserve">We create a new custom hook </w:t>
       </w:r>
-      <w:r>
-        <w:rPr>
-          <w:b/>
-          <w:bCs/>
-        </w:rPr>
-        <w:t>useLogout()</w:t>
+      <w:proofErr w:type="spellStart"/>
+      <w:proofErr w:type="gramStart"/>
+      <w:r>
+        <w:rPr>
+          <w:b/>
+          <w:bCs/>
+        </w:rPr>
+        <w:t>useLogout</w:t>
+      </w:r>
+      <w:proofErr w:type="spellEnd"/>
+      <w:r>
+        <w:rPr>
+          <w:b/>
+          <w:bCs/>
+        </w:rPr>
+        <w:t>(</w:t>
+      </w:r>
+      <w:proofErr w:type="gramEnd"/>
+      <w:r>
+        <w:rPr>
+          <w:b/>
+          <w:bCs/>
+        </w:rPr>
+        <w:t>)</w:t>
       </w:r>
     </w:p>
     <w:p>
@@ -1893,7 +2271,23 @@
           <w:b/>
           <w:bCs/>
         </w:rPr>
-        <w:t xml:space="preserve">Improved error handling -  react Hook Form </w:t>
+        <w:t xml:space="preserve">Improved error handling </w:t>
+      </w:r>
+      <w:proofErr w:type="gramStart"/>
+      <w:r>
+        <w:rPr>
+          <w:b/>
+          <w:bCs/>
+        </w:rPr>
+        <w:t>-  react</w:t>
+      </w:r>
+      <w:proofErr w:type="gramEnd"/>
+      <w:r>
+        <w:rPr>
+          <w:b/>
+          <w:bCs/>
+        </w:rPr>
+        <w:t xml:space="preserve"> Hook Form </w:t>
       </w:r>
       <w:r>
         <w:t>library</w:t>
@@ -2014,7 +2408,15 @@
         </w:numPr>
       </w:pPr>
       <w:r>
-        <w:t>Button for the user to update the Profile</w:t>
+        <w:t xml:space="preserve">Button for the user </w:t>
+      </w:r>
+      <w:proofErr w:type="spellStart"/>
+      <w:r>
+        <w:t>toupdate</w:t>
+      </w:r>
+      <w:proofErr w:type="spellEnd"/>
+      <w:r>
+        <w:t xml:space="preserve"> the Profile</w:t>
       </w:r>
     </w:p>
     <w:p>
@@ -2027,6 +2429,216 @@
       </w:pPr>
       <w:r>
         <w:t>Logout button</w:t>
+      </w:r>
+    </w:p>
+    <w:p>
+      <w:pPr>
+        <w:pStyle w:val="Heading1"/>
+      </w:pPr>
+      <w:r>
+        <w:t>Update User Details</w:t>
+      </w:r>
+    </w:p>
+    <w:p>
+      <w:pPr>
+        <w:pStyle w:val="ListParagraph"/>
+        <w:numPr>
+          <w:ilvl w:val="0"/>
+          <w:numId w:val="2"/>
+        </w:numPr>
+      </w:pPr>
+      <w:r>
+        <w:t xml:space="preserve">We have 2 forms </w:t>
+      </w:r>
+    </w:p>
+    <w:p>
+      <w:pPr>
+        <w:pStyle w:val="ListParagraph"/>
+        <w:numPr>
+          <w:ilvl w:val="1"/>
+          <w:numId w:val="2"/>
+        </w:numPr>
+      </w:pPr>
+      <w:r>
+        <w:t xml:space="preserve">One for </w:t>
+      </w:r>
+      <w:proofErr w:type="gramStart"/>
+      <w:r>
+        <w:t>user Name</w:t>
+      </w:r>
+      <w:proofErr w:type="gramEnd"/>
+      <w:r>
+        <w:t xml:space="preserve"> and Avatar</w:t>
+      </w:r>
+    </w:p>
+    <w:p>
+      <w:pPr>
+        <w:pStyle w:val="ListParagraph"/>
+        <w:numPr>
+          <w:ilvl w:val="1"/>
+          <w:numId w:val="2"/>
+        </w:numPr>
+      </w:pPr>
+      <w:r>
+        <w:t>One for Password</w:t>
+      </w:r>
+    </w:p>
+    <w:p>
+      <w:pPr>
+        <w:pStyle w:val="ListParagraph"/>
+        <w:numPr>
+          <w:ilvl w:val="0"/>
+          <w:numId w:val="2"/>
+        </w:numPr>
+      </w:pPr>
+      <w:r>
+        <w:t xml:space="preserve">Both will use the same </w:t>
+      </w:r>
+      <w:r>
+        <w:rPr>
+          <w:b/>
+          <w:bCs/>
+        </w:rPr>
+        <w:t xml:space="preserve">custom hook </w:t>
+      </w:r>
+      <w:proofErr w:type="spellStart"/>
+      <w:proofErr w:type="gramStart"/>
+      <w:r>
+        <w:rPr>
+          <w:b/>
+          <w:bCs/>
+        </w:rPr>
+        <w:t>useUpdateUser</w:t>
+      </w:r>
+      <w:proofErr w:type="spellEnd"/>
+      <w:r>
+        <w:rPr>
+          <w:b/>
+          <w:bCs/>
+        </w:rPr>
+        <w:t>(</w:t>
+      </w:r>
+      <w:proofErr w:type="gramEnd"/>
+      <w:r>
+        <w:rPr>
+          <w:b/>
+          <w:bCs/>
+        </w:rPr>
+        <w:t>)</w:t>
+      </w:r>
+    </w:p>
+    <w:p>
+      <w:pPr>
+        <w:pStyle w:val="ListParagraph"/>
+        <w:numPr>
+          <w:ilvl w:val="0"/>
+          <w:numId w:val="2"/>
+        </w:numPr>
+      </w:pPr>
+      <w:r>
+        <w:t xml:space="preserve">This hook is using the </w:t>
+      </w:r>
+      <w:proofErr w:type="spellStart"/>
+      <w:proofErr w:type="gramStart"/>
+      <w:r>
+        <w:rPr>
+          <w:b/>
+          <w:bCs/>
+        </w:rPr>
+        <w:t>updateCurrentUser</w:t>
+      </w:r>
+      <w:proofErr w:type="spellEnd"/>
+      <w:r>
+        <w:rPr>
+          <w:b/>
+          <w:bCs/>
+        </w:rPr>
+        <w:t>(</w:t>
+      </w:r>
+      <w:proofErr w:type="gramEnd"/>
+      <w:r>
+        <w:rPr>
+          <w:b/>
+          <w:bCs/>
+        </w:rPr>
+        <w:t xml:space="preserve">) </w:t>
+      </w:r>
+      <w:proofErr w:type="spellStart"/>
+      <w:r>
+        <w:rPr>
+          <w:b/>
+          <w:bCs/>
+        </w:rPr>
+        <w:t>api</w:t>
+      </w:r>
+      <w:proofErr w:type="spellEnd"/>
+      <w:r>
+        <w:rPr>
+          <w:b/>
+          <w:bCs/>
+        </w:rPr>
+        <w:t xml:space="preserve"> call </w:t>
+      </w:r>
+    </w:p>
+    <w:p>
+      <w:pPr>
+        <w:pStyle w:val="ListParagraph"/>
+        <w:numPr>
+          <w:ilvl w:val="0"/>
+          <w:numId w:val="2"/>
+        </w:numPr>
+      </w:pPr>
+      <w:r>
+        <w:lastRenderedPageBreak/>
+        <w:t>Where depending, we either update the Full Name or the Password. But not both at the same time</w:t>
+      </w:r>
+    </w:p>
+    <w:p>
+      <w:pPr>
+        <w:pStyle w:val="ListParagraph"/>
+        <w:numPr>
+          <w:ilvl w:val="0"/>
+          <w:numId w:val="2"/>
+        </w:numPr>
+      </w:pPr>
+      <w:r>
+        <w:t>We also update the avatar, if the is a new image uploaded</w:t>
+      </w:r>
+    </w:p>
+    <w:p>
+      <w:pPr>
+        <w:pStyle w:val="ListParagraph"/>
+        <w:numPr>
+          <w:ilvl w:val="1"/>
+          <w:numId w:val="2"/>
+        </w:numPr>
+      </w:pPr>
+      <w:r>
+        <w:t>Create a unique name for the avatar</w:t>
+      </w:r>
+    </w:p>
+    <w:p>
+      <w:pPr>
+        <w:pStyle w:val="ListParagraph"/>
+        <w:numPr>
+          <w:ilvl w:val="1"/>
+          <w:numId w:val="2"/>
+        </w:numPr>
+      </w:pPr>
+      <w:r>
+        <w:t>Upload to the storage</w:t>
+      </w:r>
+    </w:p>
+    <w:p>
+      <w:pPr>
+        <w:pStyle w:val="ListParagraph"/>
+        <w:numPr>
+          <w:ilvl w:val="1"/>
+          <w:numId w:val="2"/>
+        </w:numPr>
+      </w:pPr>
+      <w:r>
+        <w:t>Re UPDATE the user with the new avatar file name</w:t>
       </w:r>
     </w:p>
     <w:p>

</xml_diff>

<commit_message>
22.Extra Features - User Update details - bug fixing
</commit_message>
<xml_diff>
--- a/18. Wild Oasis App/Extra Features.docx
+++ b/18. Wild Oasis App/Extra Features.docx
@@ -64,13 +64,8 @@
         </w:numPr>
       </w:pPr>
       <w:r>
-        <w:t xml:space="preserve">I will use the MENUS compound component to build </w:t>
-      </w:r>
-      <w:proofErr w:type="gramStart"/>
-      <w:r>
-        <w:t>this !!!</w:t>
-      </w:r>
-      <w:proofErr w:type="gramEnd"/>
+        <w:t>I will use the MENUS compound component to build this !!!</w:t>
+      </w:r>
     </w:p>
     <w:p/>
     <w:p>
@@ -140,17 +135,12 @@
         <w:t xml:space="preserve">We will adjust the </w:t>
       </w:r>
       <w:proofErr w:type="spellStart"/>
-      <w:proofErr w:type="gramStart"/>
       <w:r>
         <w:t>getBookings</w:t>
       </w:r>
       <w:proofErr w:type="spellEnd"/>
       <w:r>
-        <w:t>(</w:t>
-      </w:r>
-      <w:proofErr w:type="gramEnd"/>
-      <w:r>
-        <w:t>) API call to get only the filtered data</w:t>
+        <w:t>() API call to get only the filtered data</w:t>
       </w:r>
     </w:p>
     <w:p>
@@ -223,15 +213,7 @@
         </w:numPr>
       </w:pPr>
       <w:r>
-        <w:t xml:space="preserve">We are using the same approach as </w:t>
-      </w:r>
-      <w:proofErr w:type="gramStart"/>
-      <w:r>
-        <w:t>Server Side</w:t>
-      </w:r>
-      <w:proofErr w:type="gramEnd"/>
-      <w:r>
-        <w:t xml:space="preserve"> Filtering</w:t>
+        <w:t>We are using the same approach as Server Side Filtering</w:t>
       </w:r>
     </w:p>
     <w:p>
@@ -251,15 +233,7 @@
       </w:r>
       <w:proofErr w:type="spellEnd"/>
       <w:r>
-        <w:t xml:space="preserve"> with </w:t>
-      </w:r>
-      <w:proofErr w:type="gramStart"/>
-      <w:r>
-        <w:t>the .order</w:t>
-      </w:r>
-      <w:proofErr w:type="gramEnd"/>
-      <w:r>
-        <w:t>() function</w:t>
+        <w:t xml:space="preserve"> with the .order() function</w:t>
       </w:r>
     </w:p>
     <w:p>
@@ -279,15 +253,7 @@
         </w:numPr>
       </w:pPr>
       <w:r>
-        <w:t xml:space="preserve">A simple component to set the current page state to the URL and fetch </w:t>
-      </w:r>
-      <w:proofErr w:type="gramStart"/>
-      <w:r>
-        <w:t>the a</w:t>
-      </w:r>
-      <w:proofErr w:type="gramEnd"/>
-      <w:r>
-        <w:t xml:space="preserve"> number of rows</w:t>
+        <w:t>A simple component to set the current page state to the URL and fetch the a number of rows</w:t>
       </w:r>
     </w:p>
     <w:p>
@@ -329,7 +295,6 @@
         <w:t>count:’exact</w:t>
       </w:r>
       <w:proofErr w:type="spellEnd"/>
-      <w:proofErr w:type="gramStart"/>
       <w:r>
         <w:rPr>
           <w:b/>
@@ -344,7 +309,6 @@
         </w:rPr>
         <w:t xml:space="preserve"> query</w:t>
       </w:r>
-      <w:proofErr w:type="gramEnd"/>
       <w:r>
         <w:t xml:space="preserve"> to get the number of </w:t>
       </w:r>
@@ -365,26 +329,14 @@
         </w:numPr>
       </w:pPr>
       <w:r>
-        <w:t xml:space="preserve">We </w:t>
-      </w:r>
-      <w:proofErr w:type="gramStart"/>
-      <w:r>
-        <w:t xml:space="preserve">use </w:t>
-      </w:r>
-      <w:r>
-        <w:rPr>
-          <w:b/>
-          <w:bCs/>
-        </w:rPr>
-        <w:t>.range</w:t>
-      </w:r>
-      <w:proofErr w:type="gramEnd"/>
-      <w:r>
-        <w:rPr>
-          <w:b/>
-          <w:bCs/>
-        </w:rPr>
-        <w:t xml:space="preserve">(start, end) to </w:t>
+        <w:t xml:space="preserve">We use </w:t>
+      </w:r>
+      <w:r>
+        <w:rPr>
+          <w:b/>
+          <w:bCs/>
+        </w:rPr>
+        <w:t xml:space="preserve">.range(start, end) to </w:t>
       </w:r>
       <w:r>
         <w:t>get the exact rows we need</w:t>
@@ -410,13 +362,8 @@
         </w:numPr>
       </w:pPr>
       <w:r>
-        <w:t xml:space="preserve">We Fetch the next page before it is </w:t>
-      </w:r>
-      <w:proofErr w:type="gramStart"/>
-      <w:r>
-        <w:t>actually displayed</w:t>
-      </w:r>
-      <w:proofErr w:type="gramEnd"/>
+        <w:t>We Fetch the next page before it is actually displayed</w:t>
+      </w:r>
     </w:p>
     <w:p>
       <w:pPr>
@@ -443,11 +390,7 @@
       </w:r>
       <w:proofErr w:type="spellEnd"/>
       <w:r>
-        <w:t xml:space="preserve"> </w:t>
-      </w:r>
-      <w:proofErr w:type="gramStart"/>
-      <w:r>
-        <w:t xml:space="preserve">( </w:t>
+        <w:t xml:space="preserve"> ( </w:t>
       </w:r>
       <w:proofErr w:type="spellStart"/>
       <w:r>
@@ -458,7 +401,6 @@
         <w:t>useQueryClient</w:t>
       </w:r>
       <w:proofErr w:type="spellEnd"/>
-      <w:proofErr w:type="gramEnd"/>
       <w:r>
         <w:rPr>
           <w:b/>
@@ -482,7 +424,6 @@
         <w:t xml:space="preserve">We call </w:t>
       </w:r>
       <w:proofErr w:type="spellStart"/>
-      <w:proofErr w:type="gramStart"/>
       <w:r>
         <w:rPr>
           <w:b/>
@@ -496,15 +437,7 @@
           <w:b/>
           <w:bCs/>
         </w:rPr>
-        <w:t>(</w:t>
-      </w:r>
-      <w:proofErr w:type="gramEnd"/>
-      <w:r>
-        <w:rPr>
-          <w:b/>
-          <w:bCs/>
-        </w:rPr>
-        <w:t xml:space="preserve">) </w:t>
+        <w:t xml:space="preserve">() </w:t>
       </w:r>
       <w:r>
         <w:t xml:space="preserve">on the </w:t>
@@ -1119,23 +1052,7 @@
           <w:b/>
           <w:bCs/>
         </w:rPr>
-        <w:t xml:space="preserve">MUTATION (something changes in the </w:t>
-      </w:r>
-      <w:proofErr w:type="gramStart"/>
-      <w:r>
-        <w:rPr>
-          <w:b/>
-          <w:bCs/>
-        </w:rPr>
-        <w:t>server,</w:t>
-      </w:r>
-      <w:proofErr w:type="gramEnd"/>
-      <w:r>
-        <w:rPr>
-          <w:b/>
-          <w:bCs/>
-        </w:rPr>
-        <w:t xml:space="preserve"> the user gets authenticated)</w:t>
+        <w:t>MUTATION (something changes in the server, the user gets authenticated)</w:t>
       </w:r>
       <w:r>
         <w:rPr>
@@ -1325,15 +1242,7 @@
         </w:numPr>
       </w:pPr>
       <w:r>
-        <w:t xml:space="preserve">We </w:t>
-      </w:r>
-      <w:proofErr w:type="gramStart"/>
-      <w:r>
-        <w:t>actually wrap</w:t>
-      </w:r>
-      <w:proofErr w:type="gramEnd"/>
-      <w:r>
-        <w:t xml:space="preserve"> only the </w:t>
+        <w:t xml:space="preserve">We actually wrap only the </w:t>
       </w:r>
       <w:proofErr w:type="spellStart"/>
       <w:r>
@@ -2010,22 +1919,10 @@
           <w:b/>
           <w:bCs/>
         </w:rPr>
-        <w:t xml:space="preserve">Not </w:t>
-      </w:r>
-      <w:proofErr w:type="gramStart"/>
-      <w:r>
-        <w:rPr>
-          <w:b/>
-          <w:bCs/>
-        </w:rPr>
-        <w:t xml:space="preserve">AUTH </w:t>
-      </w:r>
-      <w:r>
-        <w:t xml:space="preserve"> and</w:t>
-      </w:r>
-      <w:proofErr w:type="gramEnd"/>
-      <w:r>
-        <w:t xml:space="preserve"> the </w:t>
+        <w:t xml:space="preserve">Not AUTH </w:t>
+      </w:r>
+      <w:r>
+        <w:t xml:space="preserve"> and the </w:t>
       </w:r>
       <w:r>
         <w:rPr>
@@ -2123,7 +2020,6 @@
         <w:t xml:space="preserve">We create a new custom hook </w:t>
       </w:r>
       <w:proofErr w:type="spellStart"/>
-      <w:proofErr w:type="gramStart"/>
       <w:r>
         <w:rPr>
           <w:b/>
@@ -2137,15 +2033,7 @@
           <w:b/>
           <w:bCs/>
         </w:rPr>
-        <w:t>(</w:t>
-      </w:r>
-      <w:proofErr w:type="gramEnd"/>
-      <w:r>
-        <w:rPr>
-          <w:b/>
-          <w:bCs/>
-        </w:rPr>
-        <w:t>)</w:t>
+        <w:t>()</w:t>
       </w:r>
     </w:p>
     <w:p>
@@ -2271,23 +2159,7 @@
           <w:b/>
           <w:bCs/>
         </w:rPr>
-        <w:t xml:space="preserve">Improved error handling </w:t>
-      </w:r>
-      <w:proofErr w:type="gramStart"/>
-      <w:r>
-        <w:rPr>
-          <w:b/>
-          <w:bCs/>
-        </w:rPr>
-        <w:t>-  react</w:t>
-      </w:r>
-      <w:proofErr w:type="gramEnd"/>
-      <w:r>
-        <w:rPr>
-          <w:b/>
-          <w:bCs/>
-        </w:rPr>
-        <w:t xml:space="preserve"> Hook Form </w:t>
+        <w:t xml:space="preserve">Improved error handling -  react Hook Form </w:t>
       </w:r>
       <w:r>
         <w:t>library</w:t>
@@ -2460,15 +2332,7 @@
         </w:numPr>
       </w:pPr>
       <w:r>
-        <w:t xml:space="preserve">One for </w:t>
-      </w:r>
-      <w:proofErr w:type="gramStart"/>
-      <w:r>
-        <w:t>user Name</w:t>
-      </w:r>
-      <w:proofErr w:type="gramEnd"/>
-      <w:r>
-        <w:t xml:space="preserve"> and Avatar</w:t>
+        <w:t>One for user Name and Avatar</w:t>
       </w:r>
     </w:p>
     <w:p>
@@ -2502,7 +2366,6 @@
         <w:t xml:space="preserve">custom hook </w:t>
       </w:r>
       <w:proofErr w:type="spellStart"/>
-      <w:proofErr w:type="gramStart"/>
       <w:r>
         <w:rPr>
           <w:b/>
@@ -2516,15 +2379,7 @@
           <w:b/>
           <w:bCs/>
         </w:rPr>
-        <w:t>(</w:t>
-      </w:r>
-      <w:proofErr w:type="gramEnd"/>
-      <w:r>
-        <w:rPr>
-          <w:b/>
-          <w:bCs/>
-        </w:rPr>
-        <w:t>)</w:t>
+        <w:t>()</w:t>
       </w:r>
     </w:p>
     <w:p>
@@ -2539,7 +2394,6 @@
         <w:t xml:space="preserve">This hook is using the </w:t>
       </w:r>
       <w:proofErr w:type="spellStart"/>
-      <w:proofErr w:type="gramStart"/>
       <w:r>
         <w:rPr>
           <w:b/>
@@ -2553,15 +2407,7 @@
           <w:b/>
           <w:bCs/>
         </w:rPr>
-        <w:t>(</w:t>
-      </w:r>
-      <w:proofErr w:type="gramEnd"/>
-      <w:r>
-        <w:rPr>
-          <w:b/>
-          <w:bCs/>
-        </w:rPr>
-        <w:t xml:space="preserve">) </w:t>
+        <w:t xml:space="preserve">() </w:t>
       </w:r>
       <w:proofErr w:type="spellStart"/>
       <w:r>
@@ -2641,14 +2487,14 @@
         <w:t>Re UPDATE the user with the new avatar file name</w:t>
       </w:r>
     </w:p>
-    <w:p>
-      <w:pPr>
-        <w:pStyle w:val="ListParagraph"/>
-        <w:numPr>
-          <w:ilvl w:val="0"/>
-          <w:numId w:val="2"/>
-        </w:numPr>
-      </w:pPr>
+    <w:p/>
+    <w:p>
+      <w:pPr>
+        <w:pStyle w:val="Heading1"/>
+      </w:pPr>
+      <w:r>
+        <w:t xml:space="preserve">Dark Mode using CSS Variables </w:t>
+      </w:r>
     </w:p>
     <w:sectPr>
       <w:pgSz w:w="12240" w:h="15840"/>

</xml_diff>

<commit_message>
22.Extra Features - Dark Mode toggle and Context
</commit_message>
<xml_diff>
--- a/18. Wild Oasis App/Extra Features.docx
+++ b/18. Wild Oasis App/Extra Features.docx
@@ -85,15 +85,7 @@
         </w:numPr>
       </w:pPr>
       <w:r>
-        <w:t xml:space="preserve">We get the Bookings table data from </w:t>
-      </w:r>
-      <w:proofErr w:type="spellStart"/>
-      <w:r>
-        <w:t>Supabase</w:t>
-      </w:r>
-      <w:proofErr w:type="spellEnd"/>
-      <w:r>
-        <w:t xml:space="preserve"> into the app</w:t>
+        <w:t>We get the Bookings table data from Supabase into the app</w:t>
       </w:r>
     </w:p>
     <w:p/>
@@ -132,15 +124,7 @@
         </w:numPr>
       </w:pPr>
       <w:r>
-        <w:t xml:space="preserve">We will adjust the </w:t>
-      </w:r>
-      <w:proofErr w:type="spellStart"/>
-      <w:r>
-        <w:t>getBookings</w:t>
-      </w:r>
-      <w:proofErr w:type="spellEnd"/>
-      <w:r>
-        <w:t>() API call to get only the filtered data</w:t>
+        <w:t>We will adjust the getBookings() API call to get only the filtered data</w:t>
       </w:r>
     </w:p>
     <w:p>
@@ -174,23 +158,7 @@
           <w:b/>
           <w:bCs/>
         </w:rPr>
-        <w:t xml:space="preserve">PASS the status into the </w:t>
-      </w:r>
-      <w:proofErr w:type="spellStart"/>
-      <w:r>
-        <w:rPr>
-          <w:b/>
-          <w:bCs/>
-        </w:rPr>
-        <w:t>getBookings</w:t>
-      </w:r>
-      <w:proofErr w:type="spellEnd"/>
-      <w:r>
-        <w:rPr>
-          <w:b/>
-          <w:bCs/>
-        </w:rPr>
-        <w:t xml:space="preserve"> API call </w:t>
+        <w:t xml:space="preserve">PASS the status into the getBookings API call </w:t>
       </w:r>
       <w:r>
         <w:t xml:space="preserve">and filter depending on what the status is </w:t>
@@ -225,15 +193,7 @@
         </w:numPr>
       </w:pPr>
       <w:r>
-        <w:t xml:space="preserve">We adapt the query for the </w:t>
-      </w:r>
-      <w:proofErr w:type="spellStart"/>
-      <w:r>
-        <w:t>getBookings</w:t>
-      </w:r>
-      <w:proofErr w:type="spellEnd"/>
-      <w:r>
-        <w:t xml:space="preserve"> with the .order() function</w:t>
+        <w:t>We adapt the query for the getBookings with the .order() function</w:t>
       </w:r>
     </w:p>
     <w:p>
@@ -284,23 +244,7 @@
           <w:b/>
           <w:bCs/>
         </w:rPr>
-        <w:t>{</w:t>
-      </w:r>
-      <w:proofErr w:type="spellStart"/>
-      <w:r>
-        <w:rPr>
-          <w:b/>
-          <w:bCs/>
-        </w:rPr>
-        <w:t>count:’exact</w:t>
-      </w:r>
-      <w:proofErr w:type="spellEnd"/>
-      <w:r>
-        <w:rPr>
-          <w:b/>
-          <w:bCs/>
-        </w:rPr>
-        <w:t xml:space="preserve">’} </w:t>
+        <w:t xml:space="preserve">{count:’exact’} </w:t>
       </w:r>
       <w:r>
         <w:rPr>
@@ -382,99 +326,62 @@
         </w:numPr>
       </w:pPr>
       <w:r>
-        <w:t xml:space="preserve">We need the </w:t>
-      </w:r>
-      <w:proofErr w:type="spellStart"/>
-      <w:r>
+        <w:t xml:space="preserve">We need the queryClient ( </w:t>
+      </w:r>
+      <w:r>
+        <w:rPr>
+          <w:b/>
+          <w:bCs/>
+        </w:rPr>
+        <w:t>useQueryClient()</w:t>
+      </w:r>
+      <w:r>
+        <w:t>)</w:t>
+      </w:r>
+    </w:p>
+    <w:p>
+      <w:pPr>
+        <w:pStyle w:val="ListParagraph"/>
+        <w:numPr>
+          <w:ilvl w:val="0"/>
+          <w:numId w:val="1"/>
+        </w:numPr>
+      </w:pPr>
+      <w:r>
+        <w:t xml:space="preserve">We call </w:t>
+      </w:r>
+      <w:r>
+        <w:rPr>
+          <w:b/>
+          <w:bCs/>
+        </w:rPr>
+        <w:t xml:space="preserve">prefetchQuery() </w:t>
+      </w:r>
+      <w:r>
+        <w:t xml:space="preserve">on the </w:t>
+      </w:r>
+      <w:r>
+        <w:rPr>
+          <w:b/>
+          <w:bCs/>
+        </w:rPr>
         <w:t>queryClient</w:t>
       </w:r>
-      <w:proofErr w:type="spellEnd"/>
-      <w:r>
-        <w:t xml:space="preserve"> ( </w:t>
-      </w:r>
-      <w:proofErr w:type="spellStart"/>
-      <w:r>
-        <w:rPr>
-          <w:b/>
-          <w:bCs/>
-        </w:rPr>
-        <w:t>useQueryClient</w:t>
-      </w:r>
-      <w:proofErr w:type="spellEnd"/>
-      <w:r>
-        <w:rPr>
-          <w:b/>
-          <w:bCs/>
-        </w:rPr>
-        <w:t>()</w:t>
-      </w:r>
-      <w:r>
-        <w:t>)</w:t>
-      </w:r>
-    </w:p>
-    <w:p>
-      <w:pPr>
-        <w:pStyle w:val="ListParagraph"/>
-        <w:numPr>
-          <w:ilvl w:val="0"/>
+    </w:p>
+    <w:p>
+      <w:pPr>
+        <w:pStyle w:val="ListParagraph"/>
+        <w:numPr>
+          <w:ilvl w:val="1"/>
           <w:numId w:val="1"/>
         </w:numPr>
       </w:pPr>
       <w:r>
-        <w:t xml:space="preserve">We call </w:t>
-      </w:r>
-      <w:proofErr w:type="spellStart"/>
-      <w:r>
-        <w:rPr>
-          <w:b/>
-          <w:bCs/>
-        </w:rPr>
-        <w:t>prefetchQuery</w:t>
-      </w:r>
-      <w:proofErr w:type="spellEnd"/>
-      <w:r>
-        <w:rPr>
-          <w:b/>
-          <w:bCs/>
-        </w:rPr>
-        <w:t xml:space="preserve">() </w:t>
-      </w:r>
-      <w:r>
-        <w:t xml:space="preserve">on the </w:t>
-      </w:r>
-      <w:proofErr w:type="spellStart"/>
-      <w:r>
-        <w:rPr>
-          <w:b/>
-          <w:bCs/>
-        </w:rPr>
-        <w:t>queryClient</w:t>
-      </w:r>
-      <w:proofErr w:type="spellEnd"/>
-    </w:p>
-    <w:p>
-      <w:pPr>
-        <w:pStyle w:val="ListParagraph"/>
-        <w:numPr>
-          <w:ilvl w:val="1"/>
-          <w:numId w:val="1"/>
-        </w:numPr>
-      </w:pPr>
-      <w:proofErr w:type="spellStart"/>
-      <w:r>
-        <w:rPr>
-          <w:b/>
-          <w:bCs/>
-        </w:rPr>
-        <w:t>queryClient.prefetchQuery</w:t>
-      </w:r>
-      <w:proofErr w:type="spellEnd"/>
-      <w:r>
-        <w:rPr>
-          <w:b/>
-          <w:bCs/>
-        </w:rPr>
-        <w:t>()</w:t>
+        <w:rPr>
+          <w:b/>
+          <w:bCs/>
+        </w:rPr>
+        <w:t>queryClient.prefetchQuery()</w:t>
       </w:r>
     </w:p>
     <w:p>
@@ -554,15 +461,7 @@
         <w:t>Menu</w:t>
       </w:r>
       <w:r>
-        <w:t xml:space="preserve"> for each </w:t>
-      </w:r>
-      <w:proofErr w:type="spellStart"/>
-      <w:r>
-        <w:t>Boooking</w:t>
-      </w:r>
-      <w:proofErr w:type="spellEnd"/>
-      <w:r>
-        <w:t xml:space="preserve">, and one of the options will take us to the </w:t>
+        <w:t xml:space="preserve"> for each Boooking, and one of the options will take us to the </w:t>
       </w:r>
       <w:r>
         <w:rPr>
@@ -814,15 +713,7 @@
         </w:numPr>
       </w:pPr>
       <w:r>
-        <w:t xml:space="preserve">We will use </w:t>
-      </w:r>
-      <w:proofErr w:type="spellStart"/>
-      <w:r>
-        <w:t>Supabase</w:t>
-      </w:r>
-      <w:proofErr w:type="spellEnd"/>
-      <w:r>
-        <w:t xml:space="preserve"> to </w:t>
+        <w:t xml:space="preserve">We will use Supabase to </w:t>
       </w:r>
       <w:r>
         <w:rPr>
@@ -856,13 +747,8 @@
         <w:t>st</w:t>
       </w:r>
       <w:r>
-        <w:t xml:space="preserve"> user in </w:t>
-      </w:r>
-      <w:proofErr w:type="spellStart"/>
-      <w:r>
-        <w:t>Supabase</w:t>
-      </w:r>
-      <w:proofErr w:type="spellEnd"/>
+        <w:t xml:space="preserve"> user in Supabase</w:t>
+      </w:r>
     </w:p>
     <w:p>
       <w:pPr>
@@ -983,15 +869,7 @@
         </w:numPr>
       </w:pPr>
       <w:r>
-        <w:t xml:space="preserve">After success login, </w:t>
-      </w:r>
-      <w:proofErr w:type="spellStart"/>
-      <w:r>
-        <w:t>supabase</w:t>
-      </w:r>
-      <w:proofErr w:type="spellEnd"/>
-      <w:r>
-        <w:t xml:space="preserve"> stores the user data in </w:t>
+        <w:t xml:space="preserve">After success login, supabase stores the user data in </w:t>
       </w:r>
       <w:r>
         <w:rPr>
@@ -1012,21 +890,12 @@
       <w:r>
         <w:t xml:space="preserve">We create a new custom hook – </w:t>
       </w:r>
-      <w:proofErr w:type="spellStart"/>
-      <w:r>
-        <w:rPr>
-          <w:b/>
-          <w:bCs/>
-        </w:rPr>
-        <w:t>useLogin</w:t>
-      </w:r>
-      <w:proofErr w:type="spellEnd"/>
-      <w:r>
-        <w:rPr>
-          <w:b/>
-          <w:bCs/>
-        </w:rPr>
-        <w:t xml:space="preserve"> </w:t>
+      <w:r>
+        <w:rPr>
+          <w:b/>
+          <w:bCs/>
+        </w:rPr>
+        <w:t xml:space="preserve">useLogin </w:t>
       </w:r>
       <w:r>
         <w:t>for all the React Query login logic</w:t>
@@ -1097,40 +966,15 @@
       <w:r>
         <w:t xml:space="preserve">On the </w:t>
       </w:r>
-      <w:proofErr w:type="spellStart"/>
-      <w:r>
-        <w:rPr>
-          <w:b/>
-          <w:bCs/>
-        </w:rPr>
-        <w:t>onSuccess</w:t>
-      </w:r>
-      <w:proofErr w:type="spellEnd"/>
-      <w:r>
-        <w:rPr>
-          <w:b/>
-          <w:bCs/>
-        </w:rPr>
-        <w:t xml:space="preserve">, </w:t>
-      </w:r>
-      <w:r>
-        <w:t xml:space="preserve">we receive the data from the </w:t>
-      </w:r>
-      <w:proofErr w:type="spellStart"/>
-      <w:r>
-        <w:t>apiLogin</w:t>
-      </w:r>
-      <w:proofErr w:type="spellEnd"/>
-      <w:r>
-        <w:t xml:space="preserve"> </w:t>
-      </w:r>
-      <w:proofErr w:type="spellStart"/>
-      <w:r>
-        <w:t>loginFn</w:t>
-      </w:r>
-      <w:proofErr w:type="spellEnd"/>
-      <w:r>
-        <w:t>, and we can use it</w:t>
+      <w:r>
+        <w:rPr>
+          <w:b/>
+          <w:bCs/>
+        </w:rPr>
+        <w:t xml:space="preserve">onSuccess, </w:t>
+      </w:r>
+      <w:r>
+        <w:t>we receive the data from the apiLogin loginFn, and we can use it</w:t>
       </w:r>
     </w:p>
     <w:p>
@@ -1148,21 +992,12 @@
       <w:r>
         <w:t xml:space="preserve">On the </w:t>
       </w:r>
-      <w:proofErr w:type="spellStart"/>
-      <w:r>
-        <w:rPr>
-          <w:b/>
-          <w:bCs/>
-        </w:rPr>
-        <w:t>onError</w:t>
-      </w:r>
-      <w:proofErr w:type="spellEnd"/>
-      <w:r>
-        <w:rPr>
-          <w:b/>
-          <w:bCs/>
-        </w:rPr>
-        <w:t xml:space="preserve">, </w:t>
+      <w:r>
+        <w:rPr>
+          <w:b/>
+          <w:bCs/>
+        </w:rPr>
+        <w:t xml:space="preserve">onError, </w:t>
       </w:r>
       <w:r>
         <w:t xml:space="preserve">we receive the </w:t>
@@ -1175,21 +1010,8 @@
         <w:t>error</w:t>
       </w:r>
       <w:r>
-        <w:t xml:space="preserve"> from the </w:t>
-      </w:r>
-      <w:proofErr w:type="spellStart"/>
-      <w:r>
-        <w:t>apiLogin</w:t>
-      </w:r>
-      <w:proofErr w:type="spellEnd"/>
-      <w:r>
-        <w:t xml:space="preserve"> (Error) </w:t>
-      </w:r>
-      <w:proofErr w:type="spellStart"/>
-      <w:r>
-        <w:t>fn</w:t>
-      </w:r>
-      <w:proofErr w:type="spellEnd"/>
+        <w:t xml:space="preserve"> from the apiLogin (Error) fn</w:t>
+      </w:r>
     </w:p>
     <w:p>
       <w:pPr>
@@ -1244,7 +1066,6 @@
       <w:r>
         <w:t xml:space="preserve">We actually wrap only the </w:t>
       </w:r>
-      <w:proofErr w:type="spellStart"/>
       <w:r>
         <w:rPr>
           <w:b/>
@@ -1252,7 +1073,6 @@
         </w:rPr>
         <w:t>AppLayout</w:t>
       </w:r>
-      <w:proofErr w:type="spellEnd"/>
     </w:p>
     <w:p>
       <w:pPr>
@@ -1357,23 +1177,7 @@
         </w:numPr>
       </w:pPr>
       <w:r>
-        <w:t xml:space="preserve">Like this, all routes in </w:t>
-      </w:r>
-      <w:proofErr w:type="spellStart"/>
-      <w:r>
-        <w:t>AppLayout</w:t>
-      </w:r>
-      <w:proofErr w:type="spellEnd"/>
-      <w:r>
-        <w:t xml:space="preserve"> are also the </w:t>
-      </w:r>
-      <w:proofErr w:type="spellStart"/>
-      <w:r>
-        <w:t>childrens</w:t>
-      </w:r>
-      <w:proofErr w:type="spellEnd"/>
-      <w:r>
-        <w:t xml:space="preserve"> of </w:t>
+        <w:t xml:space="preserve">Like this, all routes in AppLayout are also the childrens of </w:t>
       </w:r>
       <w:r>
         <w:rPr>
@@ -1408,13 +1212,8 @@
         </w:numPr>
       </w:pPr>
       <w:r>
-        <w:t xml:space="preserve">We load the user from </w:t>
-      </w:r>
-      <w:proofErr w:type="spellStart"/>
-      <w:r>
-        <w:t>supabase</w:t>
-      </w:r>
-      <w:proofErr w:type="spellEnd"/>
+        <w:t>We load the user from supabase</w:t>
+      </w:r>
       <w:r>
         <w:t xml:space="preserve"> with a new </w:t>
       </w:r>
@@ -1423,17 +1222,8 @@
           <w:b/>
           <w:bCs/>
         </w:rPr>
-        <w:t xml:space="preserve">function in the </w:t>
-      </w:r>
-      <w:proofErr w:type="spellStart"/>
-      <w:r>
-        <w:rPr>
-          <w:b/>
-          <w:bCs/>
-        </w:rPr>
-        <w:t>apiLogin</w:t>
-      </w:r>
-      <w:proofErr w:type="spellEnd"/>
+        <w:t>function in the apiLogin</w:t>
+      </w:r>
     </w:p>
     <w:p>
       <w:pPr>
@@ -1450,15 +1240,7 @@
         <w:t xml:space="preserve">data </w:t>
       </w:r>
       <w:r>
-        <w:t xml:space="preserve">will be </w:t>
-      </w:r>
-      <w:proofErr w:type="spellStart"/>
-      <w:r>
-        <w:t>refetched</w:t>
-      </w:r>
-      <w:proofErr w:type="spellEnd"/>
-      <w:r>
-        <w:t xml:space="preserve"> from the API</w:t>
+        <w:t>will be refetched from the API</w:t>
       </w:r>
     </w:p>
     <w:p>
@@ -1536,37 +1318,12 @@
       <w:r>
         <w:t xml:space="preserve">If there is an active session, we </w:t>
       </w:r>
-      <w:proofErr w:type="spellStart"/>
-      <w:r>
-        <w:rPr>
-          <w:b/>
-          <w:bCs/>
-        </w:rPr>
-        <w:t>refetch</w:t>
-      </w:r>
-      <w:proofErr w:type="spellEnd"/>
-      <w:r>
-        <w:rPr>
-          <w:b/>
-          <w:bCs/>
-        </w:rPr>
-        <w:t xml:space="preserve"> the data from </w:t>
-      </w:r>
-      <w:proofErr w:type="spellStart"/>
-      <w:r>
-        <w:rPr>
-          <w:b/>
-          <w:bCs/>
-        </w:rPr>
-        <w:t>supabase</w:t>
-      </w:r>
-      <w:proofErr w:type="spellEnd"/>
-      <w:r>
-        <w:rPr>
-          <w:b/>
-          <w:bCs/>
-        </w:rPr>
-        <w:t xml:space="preserve"> </w:t>
+      <w:r>
+        <w:rPr>
+          <w:b/>
+          <w:bCs/>
+        </w:rPr>
+        <w:t xml:space="preserve">refetch the data from supabase </w:t>
       </w:r>
       <w:r>
         <w:t>– MORE SECURE</w:t>
@@ -1645,11 +1402,9 @@
         <w:lastRenderedPageBreak/>
         <w:t xml:space="preserve">We will manage this using React Query and </w:t>
       </w:r>
-      <w:proofErr w:type="spellStart"/>
       <w:r>
         <w:t>useQuery</w:t>
       </w:r>
-      <w:proofErr w:type="spellEnd"/>
       <w:r>
         <w:t xml:space="preserve">, so a new custom hook – </w:t>
       </w:r>
@@ -1679,7 +1434,6 @@
       <w:r>
         <w:t xml:space="preserve">We use </w:t>
       </w:r>
-      <w:proofErr w:type="spellStart"/>
       <w:r>
         <w:rPr>
           <w:b/>
@@ -1687,7 +1441,6 @@
         </w:rPr>
         <w:t>useQuery</w:t>
       </w:r>
-      <w:proofErr w:type="spellEnd"/>
       <w:r>
         <w:t xml:space="preserve"> to store the user data into the cache</w:t>
       </w:r>
@@ -1701,15 +1454,7 @@
         </w:numPr>
       </w:pPr>
       <w:r>
-        <w:t xml:space="preserve">And we also create here the </w:t>
-      </w:r>
-      <w:proofErr w:type="spellStart"/>
-      <w:r>
-        <w:t>isAuthenticated</w:t>
-      </w:r>
-      <w:proofErr w:type="spellEnd"/>
-      <w:r>
-        <w:t xml:space="preserve"> flag</w:t>
+        <w:t>And we also create here the isAuthenticated flag</w:t>
       </w:r>
     </w:p>
     <w:p>
@@ -1995,7 +1740,6 @@
       <w:r>
         <w:t xml:space="preserve">We create a new </w:t>
       </w:r>
-      <w:proofErr w:type="spellStart"/>
       <w:r>
         <w:rPr>
           <w:b/>
@@ -2003,7 +1747,6 @@
         </w:rPr>
         <w:t>apiAuth</w:t>
       </w:r>
-      <w:proofErr w:type="spellEnd"/>
       <w:r>
         <w:t xml:space="preserve"> function for the logout API call</w:t>
       </w:r>
@@ -2019,21 +1762,12 @@
       <w:r>
         <w:t xml:space="preserve">We create a new custom hook </w:t>
       </w:r>
-      <w:proofErr w:type="spellStart"/>
-      <w:r>
-        <w:rPr>
-          <w:b/>
-          <w:bCs/>
-        </w:rPr>
-        <w:t>useLogout</w:t>
-      </w:r>
-      <w:proofErr w:type="spellEnd"/>
-      <w:r>
-        <w:rPr>
-          <w:b/>
-          <w:bCs/>
-        </w:rPr>
-        <w:t>()</w:t>
+      <w:r>
+        <w:rPr>
+          <w:b/>
+          <w:bCs/>
+        </w:rPr>
+        <w:t>useLogout()</w:t>
       </w:r>
     </w:p>
     <w:p>
@@ -2280,15 +2014,7 @@
         </w:numPr>
       </w:pPr>
       <w:r>
-        <w:t xml:space="preserve">Button for the user </w:t>
-      </w:r>
-      <w:proofErr w:type="spellStart"/>
-      <w:r>
-        <w:t>toupdate</w:t>
-      </w:r>
-      <w:proofErr w:type="spellEnd"/>
-      <w:r>
-        <w:t xml:space="preserve"> the Profile</w:t>
+        <w:t>Button for the user toupdate the Profile</w:t>
       </w:r>
     </w:p>
     <w:p>
@@ -2363,23 +2089,7 @@
           <w:b/>
           <w:bCs/>
         </w:rPr>
-        <w:t xml:space="preserve">custom hook </w:t>
-      </w:r>
-      <w:proofErr w:type="spellStart"/>
-      <w:r>
-        <w:rPr>
-          <w:b/>
-          <w:bCs/>
-        </w:rPr>
-        <w:t>useUpdateUser</w:t>
-      </w:r>
-      <w:proofErr w:type="spellEnd"/>
-      <w:r>
-        <w:rPr>
-          <w:b/>
-          <w:bCs/>
-        </w:rPr>
-        <w:t>()</w:t>
+        <w:t>custom hook useUpdateUser()</w:t>
       </w:r>
     </w:p>
     <w:p>
@@ -2393,37 +2103,12 @@
       <w:r>
         <w:t xml:space="preserve">This hook is using the </w:t>
       </w:r>
-      <w:proofErr w:type="spellStart"/>
-      <w:r>
-        <w:rPr>
-          <w:b/>
-          <w:bCs/>
-        </w:rPr>
-        <w:t>updateCurrentUser</w:t>
-      </w:r>
-      <w:proofErr w:type="spellEnd"/>
-      <w:r>
-        <w:rPr>
-          <w:b/>
-          <w:bCs/>
-        </w:rPr>
-        <w:t xml:space="preserve">() </w:t>
-      </w:r>
-      <w:proofErr w:type="spellStart"/>
-      <w:r>
-        <w:rPr>
-          <w:b/>
-          <w:bCs/>
-        </w:rPr>
-        <w:t>api</w:t>
-      </w:r>
-      <w:proofErr w:type="spellEnd"/>
-      <w:r>
-        <w:rPr>
-          <w:b/>
-          <w:bCs/>
-        </w:rPr>
-        <w:t xml:space="preserve"> call </w:t>
+      <w:r>
+        <w:rPr>
+          <w:b/>
+          <w:bCs/>
+        </w:rPr>
+        <w:t xml:space="preserve">updateCurrentUser() api call </w:t>
       </w:r>
     </w:p>
     <w:p>
@@ -2494,6 +2179,340 @@
       </w:pPr>
       <w:r>
         <w:t xml:space="preserve">Dark Mode using CSS Variables </w:t>
+      </w:r>
+    </w:p>
+    <w:p>
+      <w:pPr>
+        <w:pStyle w:val="ListParagraph"/>
+        <w:numPr>
+          <w:ilvl w:val="0"/>
+          <w:numId w:val="2"/>
+        </w:numPr>
+      </w:pPr>
+      <w:r>
+        <w:t xml:space="preserve">We will use the </w:t>
+      </w:r>
+      <w:r>
+        <w:rPr>
+          <w:b/>
+          <w:bCs/>
+        </w:rPr>
+        <w:t xml:space="preserve">DARK MODE css variables </w:t>
+      </w:r>
+      <w:r>
+        <w:t xml:space="preserve"> from the GlobalStyles.css file</w:t>
+      </w:r>
+    </w:p>
+    <w:p>
+      <w:pPr>
+        <w:pStyle w:val="ListParagraph"/>
+        <w:numPr>
+          <w:ilvl w:val="0"/>
+          <w:numId w:val="2"/>
+        </w:numPr>
+      </w:pPr>
+      <w:r>
+        <w:t xml:space="preserve">We are using the </w:t>
+      </w:r>
+      <w:r>
+        <w:rPr>
+          <w:b/>
+          <w:bCs/>
+        </w:rPr>
+        <w:t xml:space="preserve">DARK MODE </w:t>
+      </w:r>
+      <w:r>
+        <w:t xml:space="preserve"> variables when the class of the </w:t>
+      </w:r>
+      <w:r>
+        <w:rPr>
+          <w:b/>
+          <w:bCs/>
+        </w:rPr>
+        <w:t xml:space="preserve">ROOT </w:t>
+      </w:r>
+      <w:r>
+        <w:t>element will be dark</w:t>
+      </w:r>
+    </w:p>
+    <w:p>
+      <w:pPr>
+        <w:pStyle w:val="ListParagraph"/>
+        <w:numPr>
+          <w:ilvl w:val="0"/>
+          <w:numId w:val="2"/>
+        </w:numPr>
+      </w:pPr>
+      <w:r>
+        <w:t xml:space="preserve">In the </w:t>
+      </w:r>
+      <w:r>
+        <w:rPr>
+          <w:b/>
+          <w:bCs/>
+        </w:rPr>
+        <w:t>GlobalStyles.js</w:t>
+      </w:r>
+      <w:r>
+        <w:t xml:space="preserve"> </w:t>
+      </w:r>
+    </w:p>
+    <w:p>
+      <w:pPr>
+        <w:pStyle w:val="ListParagraph"/>
+        <w:numPr>
+          <w:ilvl w:val="1"/>
+          <w:numId w:val="2"/>
+        </w:numPr>
+      </w:pPr>
+      <w:r>
+        <w:t>We have added the &amp;.light-mode {}</w:t>
+      </w:r>
+    </w:p>
+    <w:p>
+      <w:pPr>
+        <w:pStyle w:val="ListParagraph"/>
+        <w:numPr>
+          <w:ilvl w:val="1"/>
+          <w:numId w:val="2"/>
+        </w:numPr>
+      </w:pPr>
+      <w:r>
+        <w:t>And &amp;.dark-mode{}</w:t>
+      </w:r>
+    </w:p>
+    <w:p>
+      <w:r>
+        <w:drawing>
+          <wp:inline distT="0" distB="0" distL="0" distR="0" wp14:anchorId="349D4C75" wp14:editId="184CF5AF">
+            <wp:extent cx="2753109" cy="905001"/>
+            <wp:effectExtent l="0" t="0" r="9525" b="9525"/>
+            <wp:docPr id="366877058" name="Picture 1" descr="A screen shot of a computer&#10;&#10;Description automatically generated"/>
+            <wp:cNvGraphicFramePr>
+              <a:graphicFrameLocks xmlns:a="http://schemas.openxmlformats.org/drawingml/2006/main" noChangeAspect="1"/>
+            </wp:cNvGraphicFramePr>
+            <a:graphic xmlns:a="http://schemas.openxmlformats.org/drawingml/2006/main">
+              <a:graphicData uri="http://schemas.openxmlformats.org/drawingml/2006/picture">
+                <pic:pic xmlns:pic="http://schemas.openxmlformats.org/drawingml/2006/picture">
+                  <pic:nvPicPr>
+                    <pic:cNvPr id="366877058" name="Picture 1" descr="A screen shot of a computer&#10;&#10;Description automatically generated"/>
+                    <pic:cNvPicPr/>
+                  </pic:nvPicPr>
+                  <pic:blipFill>
+                    <a:blip r:embed="rId12"/>
+                    <a:stretch>
+                      <a:fillRect/>
+                    </a:stretch>
+                  </pic:blipFill>
+                  <pic:spPr>
+                    <a:xfrm>
+                      <a:off x="0" y="0"/>
+                      <a:ext cx="2753109" cy="905001"/>
+                    </a:xfrm>
+                    <a:prstGeom prst="rect">
+                      <a:avLst/>
+                    </a:prstGeom>
+                  </pic:spPr>
+                </pic:pic>
+              </a:graphicData>
+            </a:graphic>
+          </wp:inline>
+        </w:drawing>
+      </w:r>
+    </w:p>
+    <w:p>
+      <w:pPr>
+        <w:pStyle w:val="ListParagraph"/>
+        <w:numPr>
+          <w:ilvl w:val="0"/>
+          <w:numId w:val="2"/>
+        </w:numPr>
+      </w:pPr>
+      <w:r>
+        <w:t xml:space="preserve">When there is no class at all </w:t>
+      </w:r>
+      <w:r>
+        <w:sym w:font="Wingdings" w:char="F0E8"/>
+      </w:r>
+      <w:r>
+        <w:t xml:space="preserve"> </w:t>
+      </w:r>
+      <w:r>
+        <w:rPr>
+          <w:b/>
+          <w:bCs/>
+        </w:rPr>
+        <w:t>&amp;</w:t>
+      </w:r>
+    </w:p>
+    <w:p>
+      <w:pPr>
+        <w:pStyle w:val="ListParagraph"/>
+        <w:numPr>
+          <w:ilvl w:val="0"/>
+          <w:numId w:val="2"/>
+        </w:numPr>
+      </w:pPr>
+      <w:r>
+        <w:t xml:space="preserve">When the class Is light-mode </w:t>
+      </w:r>
+      <w:r>
+        <w:sym w:font="Wingdings" w:char="F0E8"/>
+      </w:r>
+      <w:r>
+        <w:t xml:space="preserve"> </w:t>
+      </w:r>
+      <w:r>
+        <w:rPr>
+          <w:b/>
+          <w:bCs/>
+        </w:rPr>
+        <w:t>&amp;.light-mode</w:t>
+      </w:r>
+    </w:p>
+    <w:p>
+      <w:pPr>
+        <w:pStyle w:val="Heading2"/>
+      </w:pPr>
+      <w:r>
+        <w:t>Managing the state</w:t>
+      </w:r>
+    </w:p>
+    <w:p>
+      <w:pPr>
+        <w:pStyle w:val="ListParagraph"/>
+        <w:numPr>
+          <w:ilvl w:val="0"/>
+          <w:numId w:val="2"/>
+        </w:numPr>
+      </w:pPr>
+      <w:r>
+        <w:t xml:space="preserve">We are going to use the Context API to manage the </w:t>
+      </w:r>
+      <w:r>
+        <w:rPr>
+          <w:b/>
+          <w:bCs/>
+        </w:rPr>
+        <w:t xml:space="preserve">GLOBAL STATE of the theme </w:t>
+      </w:r>
+    </w:p>
+    <w:p>
+      <w:pPr>
+        <w:pStyle w:val="ListParagraph"/>
+        <w:numPr>
+          <w:ilvl w:val="0"/>
+          <w:numId w:val="2"/>
+        </w:numPr>
+      </w:pPr>
+      <w:r>
+        <w:t xml:space="preserve">We create a </w:t>
+      </w:r>
+      <w:r>
+        <w:rPr>
+          <w:b/>
+          <w:bCs/>
+        </w:rPr>
+        <w:t>Context Folder</w:t>
+      </w:r>
+      <w:r>
+        <w:rPr>
+          <w:b/>
+          <w:bCs/>
+        </w:rPr>
+        <w:t xml:space="preserve">, </w:t>
+      </w:r>
+      <w:r>
+        <w:t>where we store all the contexts</w:t>
+      </w:r>
+    </w:p>
+    <w:p>
+      <w:pPr>
+        <w:pStyle w:val="ListParagraph"/>
+        <w:numPr>
+          <w:ilvl w:val="1"/>
+          <w:numId w:val="2"/>
+        </w:numPr>
+      </w:pPr>
+      <w:r>
+        <w:t>DarkModeContext</w:t>
+      </w:r>
+    </w:p>
+    <w:p>
+      <w:pPr>
+        <w:pStyle w:val="ListParagraph"/>
+        <w:numPr>
+          <w:ilvl w:val="1"/>
+          <w:numId w:val="2"/>
+        </w:numPr>
+      </w:pPr>
+      <w:r>
+        <w:t>DarkModeProvider</w:t>
+      </w:r>
+    </w:p>
+    <w:p>
+      <w:pPr>
+        <w:pStyle w:val="ListParagraph"/>
+        <w:numPr>
+          <w:ilvl w:val="1"/>
+          <w:numId w:val="2"/>
+        </w:numPr>
+      </w:pPr>
+      <w:r>
+        <w:t xml:space="preserve">Custom hook </w:t>
+      </w:r>
+      <w:r>
+        <w:sym w:font="Wingdings" w:char="F0E0"/>
+      </w:r>
+      <w:r>
+        <w:t xml:space="preserve"> useDarkMode</w:t>
+      </w:r>
+    </w:p>
+    <w:p>
+      <w:pPr>
+        <w:pStyle w:val="Heading2"/>
+      </w:pPr>
+      <w:r>
+        <w:t>To set the className on the :root element</w:t>
+      </w:r>
+    </w:p>
+    <w:p>
+      <w:pPr>
+        <w:pStyle w:val="ListParagraph"/>
+        <w:numPr>
+          <w:ilvl w:val="0"/>
+          <w:numId w:val="2"/>
+        </w:numPr>
+      </w:pPr>
+      <w:r>
+        <w:t xml:space="preserve">We are using an </w:t>
+      </w:r>
+      <w:r>
+        <w:rPr>
+          <w:b/>
+          <w:bCs/>
+        </w:rPr>
+        <w:t>useE</w:t>
+      </w:r>
+      <w:r>
+        <w:rPr>
+          <w:b/>
+          <w:bCs/>
+        </w:rPr>
+        <w:t>ffect</w:t>
+      </w:r>
+      <w:r>
+        <w:t xml:space="preserve"> in the </w:t>
+      </w:r>
+      <w:r>
+        <w:rPr>
+          <w:b/>
+          <w:bCs/>
+        </w:rPr>
+        <w:t xml:space="preserve">context </w:t>
+      </w:r>
+      <w:r>
+        <w:t>to set the className of the root element</w:t>
       </w:r>
     </w:p>
     <w:sectPr>

</xml_diff>

<commit_message>
22.Extra Features - Dashboard - 25%
</commit_message>
<xml_diff>
--- a/18. Wild Oasis App/Extra Features.docx
+++ b/18. Wild Oasis App/Extra Features.docx
@@ -64,8 +64,13 @@
         </w:numPr>
       </w:pPr>
       <w:r>
-        <w:t>I will use the MENUS compound component to build this !!!</w:t>
-      </w:r>
+        <w:t xml:space="preserve">I will use the MENUS compound component to build </w:t>
+      </w:r>
+      <w:proofErr w:type="gramStart"/>
+      <w:r>
+        <w:t>this !!!</w:t>
+      </w:r>
+      <w:proofErr w:type="gramEnd"/>
     </w:p>
     <w:p/>
     <w:p>
@@ -85,7 +90,15 @@
         </w:numPr>
       </w:pPr>
       <w:r>
-        <w:t>We get the Bookings table data from Supabase into the app</w:t>
+        <w:t xml:space="preserve">We get the Bookings table data from </w:t>
+      </w:r>
+      <w:proofErr w:type="spellStart"/>
+      <w:r>
+        <w:t>Supabase</w:t>
+      </w:r>
+      <w:proofErr w:type="spellEnd"/>
+      <w:r>
+        <w:t xml:space="preserve"> into the app</w:t>
       </w:r>
     </w:p>
     <w:p/>
@@ -124,7 +137,20 @@
         </w:numPr>
       </w:pPr>
       <w:r>
-        <w:t>We will adjust the getBookings() API call to get only the filtered data</w:t>
+        <w:t xml:space="preserve">We will adjust the </w:t>
+      </w:r>
+      <w:proofErr w:type="spellStart"/>
+      <w:proofErr w:type="gramStart"/>
+      <w:r>
+        <w:t>getBookings</w:t>
+      </w:r>
+      <w:proofErr w:type="spellEnd"/>
+      <w:r>
+        <w:t>(</w:t>
+      </w:r>
+      <w:proofErr w:type="gramEnd"/>
+      <w:r>
+        <w:t>) API call to get only the filtered data</w:t>
       </w:r>
     </w:p>
     <w:p>
@@ -158,7 +184,23 @@
           <w:b/>
           <w:bCs/>
         </w:rPr>
-        <w:t xml:space="preserve">PASS the status into the getBookings API call </w:t>
+        <w:t xml:space="preserve">PASS the status into the </w:t>
+      </w:r>
+      <w:proofErr w:type="spellStart"/>
+      <w:r>
+        <w:rPr>
+          <w:b/>
+          <w:bCs/>
+        </w:rPr>
+        <w:t>getBookings</w:t>
+      </w:r>
+      <w:proofErr w:type="spellEnd"/>
+      <w:r>
+        <w:rPr>
+          <w:b/>
+          <w:bCs/>
+        </w:rPr>
+        <w:t xml:space="preserve"> API call </w:t>
       </w:r>
       <w:r>
         <w:t xml:space="preserve">and filter depending on what the status is </w:t>
@@ -181,7 +223,15 @@
         </w:numPr>
       </w:pPr>
       <w:r>
-        <w:t>We are using the same approach as Server Side Filtering</w:t>
+        <w:t xml:space="preserve">We are using the same approach as </w:t>
+      </w:r>
+      <w:proofErr w:type="gramStart"/>
+      <w:r>
+        <w:t>Server Side</w:t>
+      </w:r>
+      <w:proofErr w:type="gramEnd"/>
+      <w:r>
+        <w:t xml:space="preserve"> Filtering</w:t>
       </w:r>
     </w:p>
     <w:p>
@@ -193,7 +243,23 @@
         </w:numPr>
       </w:pPr>
       <w:r>
-        <w:t>We adapt the query for the getBookings with the .order() function</w:t>
+        <w:t xml:space="preserve">We adapt the query for the </w:t>
+      </w:r>
+      <w:proofErr w:type="spellStart"/>
+      <w:r>
+        <w:t>getBookings</w:t>
+      </w:r>
+      <w:proofErr w:type="spellEnd"/>
+      <w:r>
+        <w:t xml:space="preserve"> with </w:t>
+      </w:r>
+      <w:proofErr w:type="gramStart"/>
+      <w:r>
+        <w:t>the .order</w:t>
+      </w:r>
+      <w:proofErr w:type="gramEnd"/>
+      <w:r>
+        <w:t>() function</w:t>
       </w:r>
     </w:p>
     <w:p>
@@ -213,7 +279,15 @@
         </w:numPr>
       </w:pPr>
       <w:r>
-        <w:t>A simple component to set the current page state to the URL and fetch the a number of rows</w:t>
+        <w:t xml:space="preserve">A simple component to set the current page state to the URL and fetch </w:t>
+      </w:r>
+      <w:proofErr w:type="gramStart"/>
+      <w:r>
+        <w:t>the a</w:t>
+      </w:r>
+      <w:proofErr w:type="gramEnd"/>
+      <w:r>
+        <w:t xml:space="preserve"> number of rows</w:t>
       </w:r>
     </w:p>
     <w:p>
@@ -244,7 +318,24 @@
           <w:b/>
           <w:bCs/>
         </w:rPr>
-        <w:t xml:space="preserve">{count:’exact’} </w:t>
+        <w:t>{</w:t>
+      </w:r>
+      <w:proofErr w:type="spellStart"/>
+      <w:r>
+        <w:rPr>
+          <w:b/>
+          <w:bCs/>
+        </w:rPr>
+        <w:t>count:’exact</w:t>
+      </w:r>
+      <w:proofErr w:type="spellEnd"/>
+      <w:proofErr w:type="gramStart"/>
+      <w:r>
+        <w:rPr>
+          <w:b/>
+          <w:bCs/>
+        </w:rPr>
+        <w:t xml:space="preserve">’} </w:t>
       </w:r>
       <w:r>
         <w:rPr>
@@ -253,6 +344,7 @@
         </w:rPr>
         <w:t xml:space="preserve"> query</w:t>
       </w:r>
+      <w:proofErr w:type="gramEnd"/>
       <w:r>
         <w:t xml:space="preserve"> to get the number of </w:t>
       </w:r>
@@ -273,14 +365,26 @@
         </w:numPr>
       </w:pPr>
       <w:r>
-        <w:t xml:space="preserve">We use </w:t>
-      </w:r>
-      <w:r>
-        <w:rPr>
-          <w:b/>
-          <w:bCs/>
-        </w:rPr>
-        <w:t xml:space="preserve">.range(start, end) to </w:t>
+        <w:t xml:space="preserve">We </w:t>
+      </w:r>
+      <w:proofErr w:type="gramStart"/>
+      <w:r>
+        <w:t xml:space="preserve">use </w:t>
+      </w:r>
+      <w:r>
+        <w:rPr>
+          <w:b/>
+          <w:bCs/>
+        </w:rPr>
+        <w:t>.range</w:t>
+      </w:r>
+      <w:proofErr w:type="gramEnd"/>
+      <w:r>
+        <w:rPr>
+          <w:b/>
+          <w:bCs/>
+        </w:rPr>
+        <w:t xml:space="preserve">(start, end) to </w:t>
       </w:r>
       <w:r>
         <w:t>get the exact rows we need</w:t>
@@ -306,8 +410,13 @@
         </w:numPr>
       </w:pPr>
       <w:r>
-        <w:t>We Fetch the next page before it is actually displayed</w:t>
-      </w:r>
+        <w:t xml:space="preserve">We Fetch the next page before it is </w:t>
+      </w:r>
+      <w:proofErr w:type="gramStart"/>
+      <w:r>
+        <w:t>actually displayed</w:t>
+      </w:r>
+      <w:proofErr w:type="gramEnd"/>
     </w:p>
     <w:p>
       <w:pPr>
@@ -326,14 +435,36 @@
         </w:numPr>
       </w:pPr>
       <w:r>
-        <w:t xml:space="preserve">We need the queryClient ( </w:t>
-      </w:r>
-      <w:r>
-        <w:rPr>
-          <w:b/>
-          <w:bCs/>
-        </w:rPr>
-        <w:t>useQueryClient()</w:t>
+        <w:t xml:space="preserve">We need the </w:t>
+      </w:r>
+      <w:proofErr w:type="spellStart"/>
+      <w:r>
+        <w:t>queryClient</w:t>
+      </w:r>
+      <w:proofErr w:type="spellEnd"/>
+      <w:r>
+        <w:t xml:space="preserve"> </w:t>
+      </w:r>
+      <w:proofErr w:type="gramStart"/>
+      <w:r>
+        <w:t xml:space="preserve">( </w:t>
+      </w:r>
+      <w:proofErr w:type="spellStart"/>
+      <w:r>
+        <w:rPr>
+          <w:b/>
+          <w:bCs/>
+        </w:rPr>
+        <w:t>useQueryClient</w:t>
+      </w:r>
+      <w:proofErr w:type="spellEnd"/>
+      <w:proofErr w:type="gramEnd"/>
+      <w:r>
+        <w:rPr>
+          <w:b/>
+          <w:bCs/>
+        </w:rPr>
+        <w:t>()</w:t>
       </w:r>
       <w:r>
         <w:t>)</w:t>
@@ -350,16 +481,35 @@
       <w:r>
         <w:t xml:space="preserve">We call </w:t>
       </w:r>
-      <w:r>
-        <w:rPr>
-          <w:b/>
-          <w:bCs/>
-        </w:rPr>
-        <w:t xml:space="preserve">prefetchQuery() </w:t>
+      <w:proofErr w:type="spellStart"/>
+      <w:proofErr w:type="gramStart"/>
+      <w:r>
+        <w:rPr>
+          <w:b/>
+          <w:bCs/>
+        </w:rPr>
+        <w:t>prefetchQuery</w:t>
+      </w:r>
+      <w:proofErr w:type="spellEnd"/>
+      <w:r>
+        <w:rPr>
+          <w:b/>
+          <w:bCs/>
+        </w:rPr>
+        <w:t>(</w:t>
+      </w:r>
+      <w:proofErr w:type="gramEnd"/>
+      <w:r>
+        <w:rPr>
+          <w:b/>
+          <w:bCs/>
+        </w:rPr>
+        <w:t xml:space="preserve">) </w:t>
       </w:r>
       <w:r>
         <w:t xml:space="preserve">on the </w:t>
       </w:r>
+      <w:proofErr w:type="spellStart"/>
       <w:r>
         <w:rPr>
           <w:b/>
@@ -367,6 +517,7 @@
         </w:rPr>
         <w:t>queryClient</w:t>
       </w:r>
+      <w:proofErr w:type="spellEnd"/>
     </w:p>
     <w:p>
       <w:pPr>
@@ -376,12 +527,21 @@
           <w:numId w:val="1"/>
         </w:numPr>
       </w:pPr>
-      <w:r>
-        <w:rPr>
-          <w:b/>
-          <w:bCs/>
-        </w:rPr>
-        <w:t>queryClient.prefetchQuery()</w:t>
+      <w:proofErr w:type="spellStart"/>
+      <w:r>
+        <w:rPr>
+          <w:b/>
+          <w:bCs/>
+        </w:rPr>
+        <w:t>queryClient.prefetchQuery</w:t>
+      </w:r>
+      <w:proofErr w:type="spellEnd"/>
+      <w:r>
+        <w:rPr>
+          <w:b/>
+          <w:bCs/>
+        </w:rPr>
+        <w:t>()</w:t>
       </w:r>
     </w:p>
     <w:p>
@@ -461,7 +621,15 @@
         <w:t>Menu</w:t>
       </w:r>
       <w:r>
-        <w:t xml:space="preserve"> for each Boooking, and one of the options will take us to the </w:t>
+        <w:t xml:space="preserve"> for each </w:t>
+      </w:r>
+      <w:proofErr w:type="spellStart"/>
+      <w:r>
+        <w:t>Boooking</w:t>
+      </w:r>
+      <w:proofErr w:type="spellEnd"/>
+      <w:r>
+        <w:t xml:space="preserve">, and one of the options will take us to the </w:t>
       </w:r>
       <w:r>
         <w:rPr>
@@ -713,7 +881,15 @@
         </w:numPr>
       </w:pPr>
       <w:r>
-        <w:t xml:space="preserve">We will use Supabase to </w:t>
+        <w:t xml:space="preserve">We will use </w:t>
+      </w:r>
+      <w:proofErr w:type="spellStart"/>
+      <w:r>
+        <w:t>Supabase</w:t>
+      </w:r>
+      <w:proofErr w:type="spellEnd"/>
+      <w:r>
+        <w:t xml:space="preserve"> to </w:t>
       </w:r>
       <w:r>
         <w:rPr>
@@ -747,8 +923,13 @@
         <w:t>st</w:t>
       </w:r>
       <w:r>
-        <w:t xml:space="preserve"> user in Supabase</w:t>
-      </w:r>
+        <w:t xml:space="preserve"> user in </w:t>
+      </w:r>
+      <w:proofErr w:type="spellStart"/>
+      <w:r>
+        <w:t>Supabase</w:t>
+      </w:r>
+      <w:proofErr w:type="spellEnd"/>
     </w:p>
     <w:p>
       <w:pPr>
@@ -869,7 +1050,15 @@
         </w:numPr>
       </w:pPr>
       <w:r>
-        <w:t xml:space="preserve">After success login, supabase stores the user data in </w:t>
+        <w:t xml:space="preserve">After success login, </w:t>
+      </w:r>
+      <w:proofErr w:type="spellStart"/>
+      <w:r>
+        <w:t>supabase</w:t>
+      </w:r>
+      <w:proofErr w:type="spellEnd"/>
+      <w:r>
+        <w:t xml:space="preserve"> stores the user data in </w:t>
       </w:r>
       <w:r>
         <w:rPr>
@@ -890,12 +1079,21 @@
       <w:r>
         <w:t xml:space="preserve">We create a new custom hook – </w:t>
       </w:r>
-      <w:r>
-        <w:rPr>
-          <w:b/>
-          <w:bCs/>
-        </w:rPr>
-        <w:t xml:space="preserve">useLogin </w:t>
+      <w:proofErr w:type="spellStart"/>
+      <w:r>
+        <w:rPr>
+          <w:b/>
+          <w:bCs/>
+        </w:rPr>
+        <w:t>useLogin</w:t>
+      </w:r>
+      <w:proofErr w:type="spellEnd"/>
+      <w:r>
+        <w:rPr>
+          <w:b/>
+          <w:bCs/>
+        </w:rPr>
+        <w:t xml:space="preserve"> </w:t>
       </w:r>
       <w:r>
         <w:t>for all the React Query login logic</w:t>
@@ -921,7 +1119,23 @@
           <w:b/>
           <w:bCs/>
         </w:rPr>
-        <w:t>MUTATION (something changes in the server, the user gets authenticated)</w:t>
+        <w:t xml:space="preserve">MUTATION (something changes in the </w:t>
+      </w:r>
+      <w:proofErr w:type="gramStart"/>
+      <w:r>
+        <w:rPr>
+          <w:b/>
+          <w:bCs/>
+        </w:rPr>
+        <w:t>server,</w:t>
+      </w:r>
+      <w:proofErr w:type="gramEnd"/>
+      <w:r>
+        <w:rPr>
+          <w:b/>
+          <w:bCs/>
+        </w:rPr>
+        <w:t xml:space="preserve"> the user gets authenticated)</w:t>
       </w:r>
       <w:r>
         <w:rPr>
@@ -966,15 +1180,40 @@
       <w:r>
         <w:t xml:space="preserve">On the </w:t>
       </w:r>
-      <w:r>
-        <w:rPr>
-          <w:b/>
-          <w:bCs/>
-        </w:rPr>
-        <w:t xml:space="preserve">onSuccess, </w:t>
-      </w:r>
-      <w:r>
-        <w:t>we receive the data from the apiLogin loginFn, and we can use it</w:t>
+      <w:proofErr w:type="spellStart"/>
+      <w:r>
+        <w:rPr>
+          <w:b/>
+          <w:bCs/>
+        </w:rPr>
+        <w:t>onSuccess</w:t>
+      </w:r>
+      <w:proofErr w:type="spellEnd"/>
+      <w:r>
+        <w:rPr>
+          <w:b/>
+          <w:bCs/>
+        </w:rPr>
+        <w:t xml:space="preserve">, </w:t>
+      </w:r>
+      <w:r>
+        <w:t xml:space="preserve">we receive the data from the </w:t>
+      </w:r>
+      <w:proofErr w:type="spellStart"/>
+      <w:r>
+        <w:t>apiLogin</w:t>
+      </w:r>
+      <w:proofErr w:type="spellEnd"/>
+      <w:r>
+        <w:t xml:space="preserve"> </w:t>
+      </w:r>
+      <w:proofErr w:type="spellStart"/>
+      <w:r>
+        <w:t>loginFn</w:t>
+      </w:r>
+      <w:proofErr w:type="spellEnd"/>
+      <w:r>
+        <w:t>, and we can use it</w:t>
       </w:r>
     </w:p>
     <w:p>
@@ -992,12 +1231,21 @@
       <w:r>
         <w:t xml:space="preserve">On the </w:t>
       </w:r>
-      <w:r>
-        <w:rPr>
-          <w:b/>
-          <w:bCs/>
-        </w:rPr>
-        <w:t xml:space="preserve">onError, </w:t>
+      <w:proofErr w:type="spellStart"/>
+      <w:r>
+        <w:rPr>
+          <w:b/>
+          <w:bCs/>
+        </w:rPr>
+        <w:t>onError</w:t>
+      </w:r>
+      <w:proofErr w:type="spellEnd"/>
+      <w:r>
+        <w:rPr>
+          <w:b/>
+          <w:bCs/>
+        </w:rPr>
+        <w:t xml:space="preserve">, </w:t>
       </w:r>
       <w:r>
         <w:t xml:space="preserve">we receive the </w:t>
@@ -1010,8 +1258,21 @@
         <w:t>error</w:t>
       </w:r>
       <w:r>
-        <w:t xml:space="preserve"> from the apiLogin (Error) fn</w:t>
-      </w:r>
+        <w:t xml:space="preserve"> from the </w:t>
+      </w:r>
+      <w:proofErr w:type="spellStart"/>
+      <w:r>
+        <w:t>apiLogin</w:t>
+      </w:r>
+      <w:proofErr w:type="spellEnd"/>
+      <w:r>
+        <w:t xml:space="preserve"> (Error) </w:t>
+      </w:r>
+      <w:proofErr w:type="spellStart"/>
+      <w:r>
+        <w:t>fn</w:t>
+      </w:r>
+      <w:proofErr w:type="spellEnd"/>
     </w:p>
     <w:p>
       <w:pPr>
@@ -1064,8 +1325,17 @@
         </w:numPr>
       </w:pPr>
       <w:r>
-        <w:t xml:space="preserve">We actually wrap only the </w:t>
-      </w:r>
+        <w:t xml:space="preserve">We </w:t>
+      </w:r>
+      <w:proofErr w:type="gramStart"/>
+      <w:r>
+        <w:t>actually wrap</w:t>
+      </w:r>
+      <w:proofErr w:type="gramEnd"/>
+      <w:r>
+        <w:t xml:space="preserve"> only the </w:t>
+      </w:r>
+      <w:proofErr w:type="spellStart"/>
       <w:r>
         <w:rPr>
           <w:b/>
@@ -1073,6 +1343,7 @@
         </w:rPr>
         <w:t>AppLayout</w:t>
       </w:r>
+      <w:proofErr w:type="spellEnd"/>
     </w:p>
     <w:p>
       <w:pPr>
@@ -1177,7 +1448,23 @@
         </w:numPr>
       </w:pPr>
       <w:r>
-        <w:t xml:space="preserve">Like this, all routes in AppLayout are also the childrens of </w:t>
+        <w:t xml:space="preserve">Like this, all routes in </w:t>
+      </w:r>
+      <w:proofErr w:type="spellStart"/>
+      <w:r>
+        <w:t>AppLayout</w:t>
+      </w:r>
+      <w:proofErr w:type="spellEnd"/>
+      <w:r>
+        <w:t xml:space="preserve"> are also the </w:t>
+      </w:r>
+      <w:proofErr w:type="spellStart"/>
+      <w:r>
+        <w:t>childrens</w:t>
+      </w:r>
+      <w:proofErr w:type="spellEnd"/>
+      <w:r>
+        <w:t xml:space="preserve"> of </w:t>
       </w:r>
       <w:r>
         <w:rPr>
@@ -1212,8 +1499,13 @@
         </w:numPr>
       </w:pPr>
       <w:r>
-        <w:t>We load the user from supabase</w:t>
-      </w:r>
+        <w:t xml:space="preserve">We load the user from </w:t>
+      </w:r>
+      <w:proofErr w:type="spellStart"/>
+      <w:r>
+        <w:t>supabase</w:t>
+      </w:r>
+      <w:proofErr w:type="spellEnd"/>
       <w:r>
         <w:t xml:space="preserve"> with a new </w:t>
       </w:r>
@@ -1222,8 +1514,17 @@
           <w:b/>
           <w:bCs/>
         </w:rPr>
-        <w:t>function in the apiLogin</w:t>
-      </w:r>
+        <w:t xml:space="preserve">function in the </w:t>
+      </w:r>
+      <w:proofErr w:type="spellStart"/>
+      <w:r>
+        <w:rPr>
+          <w:b/>
+          <w:bCs/>
+        </w:rPr>
+        <w:t>apiLogin</w:t>
+      </w:r>
+      <w:proofErr w:type="spellEnd"/>
     </w:p>
     <w:p>
       <w:pPr>
@@ -1240,7 +1541,15 @@
         <w:t xml:space="preserve">data </w:t>
       </w:r>
       <w:r>
-        <w:t>will be refetched from the API</w:t>
+        <w:t xml:space="preserve">will be </w:t>
+      </w:r>
+      <w:proofErr w:type="spellStart"/>
+      <w:r>
+        <w:t>refetched</w:t>
+      </w:r>
+      <w:proofErr w:type="spellEnd"/>
+      <w:r>
+        <w:t xml:space="preserve"> from the API</w:t>
       </w:r>
     </w:p>
     <w:p>
@@ -1318,12 +1627,37 @@
       <w:r>
         <w:t xml:space="preserve">If there is an active session, we </w:t>
       </w:r>
-      <w:r>
-        <w:rPr>
-          <w:b/>
-          <w:bCs/>
-        </w:rPr>
-        <w:t xml:space="preserve">refetch the data from supabase </w:t>
+      <w:proofErr w:type="spellStart"/>
+      <w:r>
+        <w:rPr>
+          <w:b/>
+          <w:bCs/>
+        </w:rPr>
+        <w:t>refetch</w:t>
+      </w:r>
+      <w:proofErr w:type="spellEnd"/>
+      <w:r>
+        <w:rPr>
+          <w:b/>
+          <w:bCs/>
+        </w:rPr>
+        <w:t xml:space="preserve"> the data from </w:t>
+      </w:r>
+      <w:proofErr w:type="spellStart"/>
+      <w:r>
+        <w:rPr>
+          <w:b/>
+          <w:bCs/>
+        </w:rPr>
+        <w:t>supabase</w:t>
+      </w:r>
+      <w:proofErr w:type="spellEnd"/>
+      <w:r>
+        <w:rPr>
+          <w:b/>
+          <w:bCs/>
+        </w:rPr>
+        <w:t xml:space="preserve"> </w:t>
       </w:r>
       <w:r>
         <w:t>– MORE SECURE</w:t>
@@ -1402,9 +1736,11 @@
         <w:lastRenderedPageBreak/>
         <w:t xml:space="preserve">We will manage this using React Query and </w:t>
       </w:r>
+      <w:proofErr w:type="spellStart"/>
       <w:r>
         <w:t>useQuery</w:t>
       </w:r>
+      <w:proofErr w:type="spellEnd"/>
       <w:r>
         <w:t xml:space="preserve">, so a new custom hook – </w:t>
       </w:r>
@@ -1434,6 +1770,7 @@
       <w:r>
         <w:t xml:space="preserve">We use </w:t>
       </w:r>
+      <w:proofErr w:type="spellStart"/>
       <w:r>
         <w:rPr>
           <w:b/>
@@ -1441,6 +1778,7 @@
         </w:rPr>
         <w:t>useQuery</w:t>
       </w:r>
+      <w:proofErr w:type="spellEnd"/>
       <w:r>
         <w:t xml:space="preserve"> to store the user data into the cache</w:t>
       </w:r>
@@ -1454,7 +1792,15 @@
         </w:numPr>
       </w:pPr>
       <w:r>
-        <w:t>And we also create here the isAuthenticated flag</w:t>
+        <w:t xml:space="preserve">And we also create here the </w:t>
+      </w:r>
+      <w:proofErr w:type="spellStart"/>
+      <w:r>
+        <w:t>isAuthenticated</w:t>
+      </w:r>
+      <w:proofErr w:type="spellEnd"/>
+      <w:r>
+        <w:t xml:space="preserve"> flag</w:t>
       </w:r>
     </w:p>
     <w:p>
@@ -1664,10 +2010,22 @@
           <w:b/>
           <w:bCs/>
         </w:rPr>
-        <w:t xml:space="preserve">Not AUTH </w:t>
-      </w:r>
-      <w:r>
-        <w:t xml:space="preserve"> and the </w:t>
+        <w:t xml:space="preserve">Not </w:t>
+      </w:r>
+      <w:proofErr w:type="gramStart"/>
+      <w:r>
+        <w:rPr>
+          <w:b/>
+          <w:bCs/>
+        </w:rPr>
+        <w:t xml:space="preserve">AUTH </w:t>
+      </w:r>
+      <w:r>
+        <w:t xml:space="preserve"> and</w:t>
+      </w:r>
+      <w:proofErr w:type="gramEnd"/>
+      <w:r>
+        <w:t xml:space="preserve"> the </w:t>
       </w:r>
       <w:r>
         <w:rPr>
@@ -1740,6 +2098,7 @@
       <w:r>
         <w:t xml:space="preserve">We create a new </w:t>
       </w:r>
+      <w:proofErr w:type="spellStart"/>
       <w:r>
         <w:rPr>
           <w:b/>
@@ -1747,6 +2106,7 @@
         </w:rPr>
         <w:t>apiAuth</w:t>
       </w:r>
+      <w:proofErr w:type="spellEnd"/>
       <w:r>
         <w:t xml:space="preserve"> function for the logout API call</w:t>
       </w:r>
@@ -1762,12 +2122,30 @@
       <w:r>
         <w:t xml:space="preserve">We create a new custom hook </w:t>
       </w:r>
-      <w:r>
-        <w:rPr>
-          <w:b/>
-          <w:bCs/>
-        </w:rPr>
-        <w:t>useLogout()</w:t>
+      <w:proofErr w:type="spellStart"/>
+      <w:proofErr w:type="gramStart"/>
+      <w:r>
+        <w:rPr>
+          <w:b/>
+          <w:bCs/>
+        </w:rPr>
+        <w:t>useLogout</w:t>
+      </w:r>
+      <w:proofErr w:type="spellEnd"/>
+      <w:r>
+        <w:rPr>
+          <w:b/>
+          <w:bCs/>
+        </w:rPr>
+        <w:t>(</w:t>
+      </w:r>
+      <w:proofErr w:type="gramEnd"/>
+      <w:r>
+        <w:rPr>
+          <w:b/>
+          <w:bCs/>
+        </w:rPr>
+        <w:t>)</w:t>
       </w:r>
     </w:p>
     <w:p>
@@ -1893,7 +2271,23 @@
           <w:b/>
           <w:bCs/>
         </w:rPr>
-        <w:t xml:space="preserve">Improved error handling -  react Hook Form </w:t>
+        <w:t xml:space="preserve">Improved error handling </w:t>
+      </w:r>
+      <w:proofErr w:type="gramStart"/>
+      <w:r>
+        <w:rPr>
+          <w:b/>
+          <w:bCs/>
+        </w:rPr>
+        <w:t>-  react</w:t>
+      </w:r>
+      <w:proofErr w:type="gramEnd"/>
+      <w:r>
+        <w:rPr>
+          <w:b/>
+          <w:bCs/>
+        </w:rPr>
+        <w:t xml:space="preserve"> Hook Form </w:t>
       </w:r>
       <w:r>
         <w:t>library</w:t>
@@ -2014,7 +2408,15 @@
         </w:numPr>
       </w:pPr>
       <w:r>
-        <w:t>Button for the user toupdate the Profile</w:t>
+        <w:t xml:space="preserve">Button for the user </w:t>
+      </w:r>
+      <w:proofErr w:type="spellStart"/>
+      <w:r>
+        <w:t>toupdate</w:t>
+      </w:r>
+      <w:proofErr w:type="spellEnd"/>
+      <w:r>
+        <w:t xml:space="preserve"> the Profile</w:t>
       </w:r>
     </w:p>
     <w:p>
@@ -2058,7 +2460,15 @@
         </w:numPr>
       </w:pPr>
       <w:r>
-        <w:t>One for user Name and Avatar</w:t>
+        <w:t xml:space="preserve">One for </w:t>
+      </w:r>
+      <w:proofErr w:type="gramStart"/>
+      <w:r>
+        <w:t>user Name</w:t>
+      </w:r>
+      <w:proofErr w:type="gramEnd"/>
+      <w:r>
+        <w:t xml:space="preserve"> and Avatar</w:t>
       </w:r>
     </w:p>
     <w:p>
@@ -2089,7 +2499,32 @@
           <w:b/>
           <w:bCs/>
         </w:rPr>
-        <w:t>custom hook useUpdateUser()</w:t>
+        <w:t xml:space="preserve">custom hook </w:t>
+      </w:r>
+      <w:proofErr w:type="spellStart"/>
+      <w:proofErr w:type="gramStart"/>
+      <w:r>
+        <w:rPr>
+          <w:b/>
+          <w:bCs/>
+        </w:rPr>
+        <w:t>useUpdateUser</w:t>
+      </w:r>
+      <w:proofErr w:type="spellEnd"/>
+      <w:r>
+        <w:rPr>
+          <w:b/>
+          <w:bCs/>
+        </w:rPr>
+        <w:t>(</w:t>
+      </w:r>
+      <w:proofErr w:type="gramEnd"/>
+      <w:r>
+        <w:rPr>
+          <w:b/>
+          <w:bCs/>
+        </w:rPr>
+        <w:t>)</w:t>
       </w:r>
     </w:p>
     <w:p>
@@ -2103,12 +2538,46 @@
       <w:r>
         <w:t xml:space="preserve">This hook is using the </w:t>
       </w:r>
-      <w:r>
-        <w:rPr>
-          <w:b/>
-          <w:bCs/>
-        </w:rPr>
-        <w:t xml:space="preserve">updateCurrentUser() api call </w:t>
+      <w:proofErr w:type="spellStart"/>
+      <w:proofErr w:type="gramStart"/>
+      <w:r>
+        <w:rPr>
+          <w:b/>
+          <w:bCs/>
+        </w:rPr>
+        <w:t>updateCurrentUser</w:t>
+      </w:r>
+      <w:proofErr w:type="spellEnd"/>
+      <w:r>
+        <w:rPr>
+          <w:b/>
+          <w:bCs/>
+        </w:rPr>
+        <w:t>(</w:t>
+      </w:r>
+      <w:proofErr w:type="gramEnd"/>
+      <w:r>
+        <w:rPr>
+          <w:b/>
+          <w:bCs/>
+        </w:rPr>
+        <w:t xml:space="preserve">) </w:t>
+      </w:r>
+      <w:proofErr w:type="spellStart"/>
+      <w:r>
+        <w:rPr>
+          <w:b/>
+          <w:bCs/>
+        </w:rPr>
+        <w:t>api</w:t>
+      </w:r>
+      <w:proofErr w:type="spellEnd"/>
+      <w:r>
+        <w:rPr>
+          <w:b/>
+          <w:bCs/>
+        </w:rPr>
+        <w:t xml:space="preserve"> call </w:t>
       </w:r>
     </w:p>
     <w:p>
@@ -2197,10 +2666,38 @@
           <w:b/>
           <w:bCs/>
         </w:rPr>
-        <w:t xml:space="preserve">DARK MODE css variables </w:t>
-      </w:r>
-      <w:r>
-        <w:t xml:space="preserve"> from the GlobalStyles.css file</w:t>
+        <w:t xml:space="preserve">DARK MODE </w:t>
+      </w:r>
+      <w:proofErr w:type="spellStart"/>
+      <w:r>
+        <w:rPr>
+          <w:b/>
+          <w:bCs/>
+        </w:rPr>
+        <w:t>css</w:t>
+      </w:r>
+      <w:proofErr w:type="spellEnd"/>
+      <w:r>
+        <w:rPr>
+          <w:b/>
+          <w:bCs/>
+        </w:rPr>
+        <w:t xml:space="preserve"> </w:t>
+      </w:r>
+      <w:proofErr w:type="gramStart"/>
+      <w:r>
+        <w:rPr>
+          <w:b/>
+          <w:bCs/>
+        </w:rPr>
+        <w:t xml:space="preserve">variables </w:t>
+      </w:r>
+      <w:r>
+        <w:t xml:space="preserve"> from</w:t>
+      </w:r>
+      <w:proofErr w:type="gramEnd"/>
+      <w:r>
+        <w:t xml:space="preserve"> the GlobalStyles.css file</w:t>
       </w:r>
     </w:p>
     <w:p>
@@ -2219,10 +2716,22 @@
           <w:b/>
           <w:bCs/>
         </w:rPr>
-        <w:t xml:space="preserve">DARK MODE </w:t>
-      </w:r>
-      <w:r>
-        <w:t xml:space="preserve"> variables when the class of the </w:t>
+        <w:t xml:space="preserve">DARK </w:t>
+      </w:r>
+      <w:proofErr w:type="gramStart"/>
+      <w:r>
+        <w:rPr>
+          <w:b/>
+          <w:bCs/>
+        </w:rPr>
+        <w:t xml:space="preserve">MODE </w:t>
+      </w:r>
+      <w:r>
+        <w:t xml:space="preserve"> variables</w:t>
+      </w:r>
+      <w:proofErr w:type="gramEnd"/>
+      <w:r>
+        <w:t xml:space="preserve"> when the class of the </w:t>
       </w:r>
       <w:r>
         <w:rPr>
@@ -2266,7 +2775,15 @@
         </w:numPr>
       </w:pPr>
       <w:r>
-        <w:t>We have added the &amp;.light-mode {}</w:t>
+        <w:t xml:space="preserve">We have added the </w:t>
+      </w:r>
+      <w:proofErr w:type="gramStart"/>
+      <w:r>
+        <w:t>&amp;.light</w:t>
+      </w:r>
+      <w:proofErr w:type="gramEnd"/>
+      <w:r>
+        <w:t>-mode {}</w:t>
       </w:r>
     </w:p>
     <w:p>
@@ -2278,7 +2795,15 @@
         </w:numPr>
       </w:pPr>
       <w:r>
-        <w:t>And &amp;.dark-mode{}</w:t>
+        <w:t xml:space="preserve">And </w:t>
+      </w:r>
+      <w:proofErr w:type="gramStart"/>
+      <w:r>
+        <w:t>&amp;.dark</w:t>
+      </w:r>
+      <w:proofErr w:type="gramEnd"/>
+      <w:r>
+        <w:t>-mode{}</w:t>
       </w:r>
     </w:p>
     <w:p>
@@ -2362,12 +2887,21 @@
       <w:r>
         <w:t xml:space="preserve"> </w:t>
       </w:r>
-      <w:r>
-        <w:rPr>
-          <w:b/>
-          <w:bCs/>
-        </w:rPr>
-        <w:t>&amp;.light-mode</w:t>
+      <w:proofErr w:type="gramStart"/>
+      <w:r>
+        <w:rPr>
+          <w:b/>
+          <w:bCs/>
+        </w:rPr>
+        <w:t>&amp;.light</w:t>
+      </w:r>
+      <w:proofErr w:type="gramEnd"/>
+      <w:r>
+        <w:rPr>
+          <w:b/>
+          <w:bCs/>
+        </w:rPr>
+        <w:t>-mode</w:t>
       </w:r>
     </w:p>
     <w:p>
@@ -2434,9 +2968,11 @@
           <w:numId w:val="2"/>
         </w:numPr>
       </w:pPr>
+      <w:proofErr w:type="spellStart"/>
       <w:r>
         <w:t>DarkModeContext</w:t>
       </w:r>
+      <w:proofErr w:type="spellEnd"/>
     </w:p>
     <w:p>
       <w:pPr>
@@ -2446,9 +2982,11 @@
           <w:numId w:val="2"/>
         </w:numPr>
       </w:pPr>
+      <w:proofErr w:type="spellStart"/>
       <w:r>
         <w:t>DarkModeProvider</w:t>
       </w:r>
+      <w:proofErr w:type="spellEnd"/>
     </w:p>
     <w:p>
       <w:pPr>
@@ -2465,15 +3003,36 @@
         <w:sym w:font="Wingdings" w:char="F0E0"/>
       </w:r>
       <w:r>
-        <w:t xml:space="preserve"> useDarkMode</w:t>
-      </w:r>
+        <w:t xml:space="preserve"> </w:t>
+      </w:r>
+      <w:proofErr w:type="spellStart"/>
+      <w:r>
+        <w:t>useDarkMode</w:t>
+      </w:r>
+      <w:proofErr w:type="spellEnd"/>
     </w:p>
     <w:p>
       <w:pPr>
         <w:pStyle w:val="Heading2"/>
       </w:pPr>
       <w:r>
-        <w:t>To set the className on the :root element</w:t>
+        <w:t xml:space="preserve">To set the </w:t>
+      </w:r>
+      <w:proofErr w:type="spellStart"/>
+      <w:r>
+        <w:t>className</w:t>
+      </w:r>
+      <w:proofErr w:type="spellEnd"/>
+      <w:r>
+        <w:t xml:space="preserve"> on </w:t>
+      </w:r>
+      <w:proofErr w:type="gramStart"/>
+      <w:r>
+        <w:t>the :root</w:t>
+      </w:r>
+      <w:proofErr w:type="gramEnd"/>
+      <w:r>
+        <w:t xml:space="preserve"> element</w:t>
       </w:r>
     </w:p>
     <w:p>
@@ -2487,6 +3046,7 @@
       <w:r>
         <w:t xml:space="preserve">We are using an </w:t>
       </w:r>
+      <w:proofErr w:type="spellStart"/>
       <w:r>
         <w:rPr>
           <w:b/>
@@ -2501,6 +3061,7 @@
         </w:rPr>
         <w:t>ffect</w:t>
       </w:r>
+      <w:proofErr w:type="spellEnd"/>
       <w:r>
         <w:t xml:space="preserve"> in the </w:t>
       </w:r>
@@ -2512,9 +3073,273 @@
         <w:t xml:space="preserve">context </w:t>
       </w:r>
       <w:r>
-        <w:t>to set the className of the root element</w:t>
-      </w:r>
-    </w:p>
+        <w:t xml:space="preserve">to set the </w:t>
+      </w:r>
+      <w:proofErr w:type="spellStart"/>
+      <w:r>
+        <w:t>className</w:t>
+      </w:r>
+      <w:proofErr w:type="spellEnd"/>
+      <w:r>
+        <w:t xml:space="preserve"> of the root element</w:t>
+      </w:r>
+    </w:p>
+    <w:p>
+      <w:pPr>
+        <w:pStyle w:val="Heading1"/>
+      </w:pPr>
+      <w:r>
+        <w:t>Dashboard Layout</w:t>
+      </w:r>
+    </w:p>
+    <w:p>
+      <w:pPr>
+        <w:pStyle w:val="Heading2"/>
+      </w:pPr>
+      <w:r>
+        <w:t>Things to see in the Dashboard</w:t>
+      </w:r>
+    </w:p>
+    <w:p>
+      <w:pPr>
+        <w:pStyle w:val="ListParagraph"/>
+        <w:numPr>
+          <w:ilvl w:val="1"/>
+          <w:numId w:val="2"/>
+        </w:numPr>
+      </w:pPr>
+      <w:r>
+        <w:t>The initial App screen should be a dashboard to display information for the last 7, 30, 90 days</w:t>
+      </w:r>
+    </w:p>
+    <w:p>
+      <w:pPr>
+        <w:pStyle w:val="ListParagraph"/>
+        <w:numPr>
+          <w:ilvl w:val="2"/>
+          <w:numId w:val="2"/>
+        </w:numPr>
+      </w:pPr>
+      <w:r>
+        <w:t>List of guests checking in and out on the current day</w:t>
+      </w:r>
+    </w:p>
+    <w:p>
+      <w:pPr>
+        <w:pStyle w:val="ListParagraph"/>
+        <w:numPr>
+          <w:ilvl w:val="1"/>
+          <w:numId w:val="2"/>
+        </w:numPr>
+      </w:pPr>
+      <w:r>
+        <w:t>Users should be able to perform these tasks</w:t>
+      </w:r>
+    </w:p>
+    <w:p>
+      <w:pPr>
+        <w:pStyle w:val="ListParagraph"/>
+        <w:numPr>
+          <w:ilvl w:val="1"/>
+          <w:numId w:val="2"/>
+        </w:numPr>
+      </w:pPr>
+      <w:r>
+        <w:lastRenderedPageBreak/>
+        <w:t>Statistics on recent bookings, sales, check ins, occupancy rate</w:t>
+      </w:r>
+    </w:p>
+    <w:p>
+      <w:pPr>
+        <w:pStyle w:val="ListParagraph"/>
+        <w:numPr>
+          <w:ilvl w:val="1"/>
+          <w:numId w:val="2"/>
+        </w:numPr>
+      </w:pPr>
+      <w:r>
+        <w:t>A chart showing all daily hotel sales, showing both ‘total’ sales and ‘extra’ sales (breakfast)</w:t>
+      </w:r>
+    </w:p>
+    <w:p>
+      <w:pPr>
+        <w:pStyle w:val="ListParagraph"/>
+        <w:numPr>
+          <w:ilvl w:val="1"/>
+          <w:numId w:val="2"/>
+        </w:numPr>
+      </w:pPr>
+      <w:r>
+        <w:t>A chart showing statistics on stay durations</w:t>
+      </w:r>
+    </w:p>
+    <w:p>
+      <w:pPr>
+        <w:pStyle w:val="Heading2"/>
+      </w:pPr>
+      <w:r>
+        <w:t>Compute Recent Booking and Stays</w:t>
+      </w:r>
+    </w:p>
+    <w:p>
+      <w:pPr>
+        <w:pStyle w:val="ListParagraph"/>
+        <w:numPr>
+          <w:ilvl w:val="0"/>
+          <w:numId w:val="2"/>
+        </w:numPr>
+      </w:pPr>
+      <w:r>
+        <w:t xml:space="preserve">We will compute these from the </w:t>
+      </w:r>
+      <w:proofErr w:type="spellStart"/>
+      <w:r>
+        <w:rPr>
+          <w:b/>
+          <w:bCs/>
+        </w:rPr>
+        <w:t>Supabase</w:t>
+      </w:r>
+      <w:proofErr w:type="spellEnd"/>
+      <w:r>
+        <w:rPr>
+          <w:b/>
+          <w:bCs/>
+        </w:rPr>
+        <w:t xml:space="preserve"> BOOKINGS table</w:t>
+      </w:r>
+    </w:p>
+    <w:p>
+      <w:pPr>
+        <w:pStyle w:val="Heading2"/>
+      </w:pPr>
+      <w:r>
+        <w:t>Bookings vs Stays</w:t>
+      </w:r>
+    </w:p>
+    <w:p>
+      <w:pPr>
+        <w:pStyle w:val="ListParagraph"/>
+        <w:numPr>
+          <w:ilvl w:val="0"/>
+          <w:numId w:val="2"/>
+        </w:numPr>
+      </w:pPr>
+      <w:r>
+        <w:t xml:space="preserve">Booking </w:t>
+      </w:r>
+      <w:r>
+        <w:sym w:font="Wingdings" w:char="F0E8"/>
+      </w:r>
+      <w:r>
+        <w:t xml:space="preserve"> How many bookings the hotel has sold in the time interval</w:t>
+      </w:r>
+    </w:p>
+    <w:p>
+      <w:pPr>
+        <w:pStyle w:val="ListParagraph"/>
+        <w:numPr>
+          <w:ilvl w:val="1"/>
+          <w:numId w:val="2"/>
+        </w:numPr>
+      </w:pPr>
+      <w:r>
+        <w:t xml:space="preserve">Use the </w:t>
+      </w:r>
+      <w:r>
+        <w:rPr>
+          <w:b/>
+          <w:bCs/>
+        </w:rPr>
+        <w:t>‘</w:t>
+      </w:r>
+      <w:proofErr w:type="spellStart"/>
+      <w:r>
+        <w:rPr>
+          <w:b/>
+          <w:bCs/>
+        </w:rPr>
+        <w:t>created_at</w:t>
+      </w:r>
+      <w:proofErr w:type="spellEnd"/>
+      <w:r>
+        <w:rPr>
+          <w:b/>
+          <w:bCs/>
+        </w:rPr>
+        <w:t xml:space="preserve">’ </w:t>
+      </w:r>
+      <w:r>
+        <w:t>column</w:t>
+      </w:r>
+    </w:p>
+    <w:p>
+      <w:pPr>
+        <w:pStyle w:val="ListParagraph"/>
+        <w:numPr>
+          <w:ilvl w:val="0"/>
+          <w:numId w:val="2"/>
+        </w:numPr>
+      </w:pPr>
+      <w:r>
+        <w:t xml:space="preserve">Stay </w:t>
+      </w:r>
+      <w:r>
+        <w:sym w:font="Wingdings" w:char="F0E8"/>
+      </w:r>
+      <w:r>
+        <w:t xml:space="preserve"> What guests have arrived at the hotel in the time interval</w:t>
+      </w:r>
+    </w:p>
+    <w:p>
+      <w:pPr>
+        <w:pStyle w:val="ListParagraph"/>
+        <w:numPr>
+          <w:ilvl w:val="1"/>
+          <w:numId w:val="2"/>
+        </w:numPr>
+      </w:pPr>
+      <w:r>
+        <w:t xml:space="preserve">Use the </w:t>
+      </w:r>
+      <w:r>
+        <w:rPr>
+          <w:b/>
+          <w:bCs/>
+        </w:rPr>
+        <w:t>‘</w:t>
+      </w:r>
+      <w:proofErr w:type="spellStart"/>
+      <w:r>
+        <w:rPr>
+          <w:b/>
+          <w:bCs/>
+        </w:rPr>
+        <w:t>startDate</w:t>
+      </w:r>
+      <w:proofErr w:type="spellEnd"/>
+      <w:r>
+        <w:rPr>
+          <w:b/>
+          <w:bCs/>
+        </w:rPr>
+        <w:t xml:space="preserve">’ </w:t>
+      </w:r>
+      <w:r>
+        <w:t>column</w:t>
+      </w:r>
+    </w:p>
+    <w:p>
+      <w:pPr>
+        <w:pStyle w:val="ListParagraph"/>
+        <w:numPr>
+          <w:ilvl w:val="0"/>
+          <w:numId w:val="2"/>
+        </w:numPr>
+      </w:pPr>
+    </w:p>
+    <w:p/>
+    <w:p/>
     <w:sectPr>
       <w:pgSz w:w="12240" w:h="15840"/>
       <w:pgMar w:top="1440" w:right="1440" w:bottom="1440" w:left="1440" w:header="720" w:footer="720" w:gutter="0"/>

</xml_diff>

<commit_message>
22.Extra Features - Stats work on dashboard
</commit_message>
<xml_diff>
--- a/18. Wild Oasis App/Extra Features.docx
+++ b/18. Wild Oasis App/Extra Features.docx
@@ -64,13 +64,8 @@
         </w:numPr>
       </w:pPr>
       <w:r>
-        <w:t xml:space="preserve">I will use the MENUS compound component to build </w:t>
-      </w:r>
-      <w:proofErr w:type="gramStart"/>
-      <w:r>
-        <w:t>this !!!</w:t>
-      </w:r>
-      <w:proofErr w:type="gramEnd"/>
+        <w:t>I will use the MENUS compound component to build this !!!</w:t>
+      </w:r>
     </w:p>
     <w:p/>
     <w:p>
@@ -90,15 +85,7 @@
         </w:numPr>
       </w:pPr>
       <w:r>
-        <w:t xml:space="preserve">We get the Bookings table data from </w:t>
-      </w:r>
-      <w:proofErr w:type="spellStart"/>
-      <w:r>
-        <w:t>Supabase</w:t>
-      </w:r>
-      <w:proofErr w:type="spellEnd"/>
-      <w:r>
-        <w:t xml:space="preserve"> into the app</w:t>
+        <w:t>We get the Bookings table data from Supabase into the app</w:t>
       </w:r>
     </w:p>
     <w:p/>
@@ -137,20 +124,7 @@
         </w:numPr>
       </w:pPr>
       <w:r>
-        <w:t xml:space="preserve">We will adjust the </w:t>
-      </w:r>
-      <w:proofErr w:type="spellStart"/>
-      <w:proofErr w:type="gramStart"/>
-      <w:r>
-        <w:t>getBookings</w:t>
-      </w:r>
-      <w:proofErr w:type="spellEnd"/>
-      <w:r>
-        <w:t>(</w:t>
-      </w:r>
-      <w:proofErr w:type="gramEnd"/>
-      <w:r>
-        <w:t>) API call to get only the filtered data</w:t>
+        <w:t>We will adjust the getBookings() API call to get only the filtered data</w:t>
       </w:r>
     </w:p>
     <w:p>
@@ -184,23 +158,7 @@
           <w:b/>
           <w:bCs/>
         </w:rPr>
-        <w:t xml:space="preserve">PASS the status into the </w:t>
-      </w:r>
-      <w:proofErr w:type="spellStart"/>
-      <w:r>
-        <w:rPr>
-          <w:b/>
-          <w:bCs/>
-        </w:rPr>
-        <w:t>getBookings</w:t>
-      </w:r>
-      <w:proofErr w:type="spellEnd"/>
-      <w:r>
-        <w:rPr>
-          <w:b/>
-          <w:bCs/>
-        </w:rPr>
-        <w:t xml:space="preserve"> API call </w:t>
+        <w:t xml:space="preserve">PASS the status into the getBookings API call </w:t>
       </w:r>
       <w:r>
         <w:t xml:space="preserve">and filter depending on what the status is </w:t>
@@ -223,15 +181,7 @@
         </w:numPr>
       </w:pPr>
       <w:r>
-        <w:t xml:space="preserve">We are using the same approach as </w:t>
-      </w:r>
-      <w:proofErr w:type="gramStart"/>
-      <w:r>
-        <w:t>Server Side</w:t>
-      </w:r>
-      <w:proofErr w:type="gramEnd"/>
-      <w:r>
-        <w:t xml:space="preserve"> Filtering</w:t>
+        <w:t>We are using the same approach as Server Side Filtering</w:t>
       </w:r>
     </w:p>
     <w:p>
@@ -243,23 +193,7 @@
         </w:numPr>
       </w:pPr>
       <w:r>
-        <w:t xml:space="preserve">We adapt the query for the </w:t>
-      </w:r>
-      <w:proofErr w:type="spellStart"/>
-      <w:r>
-        <w:t>getBookings</w:t>
-      </w:r>
-      <w:proofErr w:type="spellEnd"/>
-      <w:r>
-        <w:t xml:space="preserve"> with </w:t>
-      </w:r>
-      <w:proofErr w:type="gramStart"/>
-      <w:r>
-        <w:t>the .order</w:t>
-      </w:r>
-      <w:proofErr w:type="gramEnd"/>
-      <w:r>
-        <w:t>() function</w:t>
+        <w:t>We adapt the query for the getBookings with the .order() function</w:t>
       </w:r>
     </w:p>
     <w:p>
@@ -279,15 +213,7 @@
         </w:numPr>
       </w:pPr>
       <w:r>
-        <w:t xml:space="preserve">A simple component to set the current page state to the URL and fetch </w:t>
-      </w:r>
-      <w:proofErr w:type="gramStart"/>
-      <w:r>
-        <w:t>the a</w:t>
-      </w:r>
-      <w:proofErr w:type="gramEnd"/>
-      <w:r>
-        <w:t xml:space="preserve"> number of rows</w:t>
+        <w:t>A simple component to set the current page state to the URL and fetch the a number of rows</w:t>
       </w:r>
     </w:p>
     <w:p>
@@ -318,24 +244,7 @@
           <w:b/>
           <w:bCs/>
         </w:rPr>
-        <w:t>{</w:t>
-      </w:r>
-      <w:proofErr w:type="spellStart"/>
-      <w:r>
-        <w:rPr>
-          <w:b/>
-          <w:bCs/>
-        </w:rPr>
-        <w:t>count:’exact</w:t>
-      </w:r>
-      <w:proofErr w:type="spellEnd"/>
-      <w:proofErr w:type="gramStart"/>
-      <w:r>
-        <w:rPr>
-          <w:b/>
-          <w:bCs/>
-        </w:rPr>
-        <w:t xml:space="preserve">’} </w:t>
+        <w:t xml:space="preserve">{count:’exact’} </w:t>
       </w:r>
       <w:r>
         <w:rPr>
@@ -344,7 +253,6 @@
         </w:rPr>
         <w:t xml:space="preserve"> query</w:t>
       </w:r>
-      <w:proofErr w:type="gramEnd"/>
       <w:r>
         <w:t xml:space="preserve"> to get the number of </w:t>
       </w:r>
@@ -365,26 +273,14 @@
         </w:numPr>
       </w:pPr>
       <w:r>
-        <w:t xml:space="preserve">We </w:t>
-      </w:r>
-      <w:proofErr w:type="gramStart"/>
-      <w:r>
-        <w:t xml:space="preserve">use </w:t>
-      </w:r>
-      <w:r>
-        <w:rPr>
-          <w:b/>
-          <w:bCs/>
-        </w:rPr>
-        <w:t>.range</w:t>
-      </w:r>
-      <w:proofErr w:type="gramEnd"/>
-      <w:r>
-        <w:rPr>
-          <w:b/>
-          <w:bCs/>
-        </w:rPr>
-        <w:t xml:space="preserve">(start, end) to </w:t>
+        <w:t xml:space="preserve">We use </w:t>
+      </w:r>
+      <w:r>
+        <w:rPr>
+          <w:b/>
+          <w:bCs/>
+        </w:rPr>
+        <w:t xml:space="preserve">.range(start, end) to </w:t>
       </w:r>
       <w:r>
         <w:t>get the exact rows we need</w:t>
@@ -410,13 +306,8 @@
         </w:numPr>
       </w:pPr>
       <w:r>
-        <w:t xml:space="preserve">We Fetch the next page before it is </w:t>
-      </w:r>
-      <w:proofErr w:type="gramStart"/>
-      <w:r>
-        <w:t>actually displayed</w:t>
-      </w:r>
-      <w:proofErr w:type="gramEnd"/>
+        <w:t>We Fetch the next page before it is actually displayed</w:t>
+      </w:r>
     </w:p>
     <w:p>
       <w:pPr>
@@ -435,113 +326,62 @@
         </w:numPr>
       </w:pPr>
       <w:r>
-        <w:t xml:space="preserve">We need the </w:t>
-      </w:r>
-      <w:proofErr w:type="spellStart"/>
-      <w:r>
+        <w:t xml:space="preserve">We need the queryClient ( </w:t>
+      </w:r>
+      <w:r>
+        <w:rPr>
+          <w:b/>
+          <w:bCs/>
+        </w:rPr>
+        <w:t>useQueryClient()</w:t>
+      </w:r>
+      <w:r>
+        <w:t>)</w:t>
+      </w:r>
+    </w:p>
+    <w:p>
+      <w:pPr>
+        <w:pStyle w:val="ListParagraph"/>
+        <w:numPr>
+          <w:ilvl w:val="0"/>
+          <w:numId w:val="1"/>
+        </w:numPr>
+      </w:pPr>
+      <w:r>
+        <w:t xml:space="preserve">We call </w:t>
+      </w:r>
+      <w:r>
+        <w:rPr>
+          <w:b/>
+          <w:bCs/>
+        </w:rPr>
+        <w:t xml:space="preserve">prefetchQuery() </w:t>
+      </w:r>
+      <w:r>
+        <w:t xml:space="preserve">on the </w:t>
+      </w:r>
+      <w:r>
+        <w:rPr>
+          <w:b/>
+          <w:bCs/>
+        </w:rPr>
         <w:t>queryClient</w:t>
       </w:r>
-      <w:proofErr w:type="spellEnd"/>
-      <w:r>
-        <w:t xml:space="preserve"> </w:t>
-      </w:r>
-      <w:proofErr w:type="gramStart"/>
-      <w:r>
-        <w:t xml:space="preserve">( </w:t>
-      </w:r>
-      <w:proofErr w:type="spellStart"/>
-      <w:r>
-        <w:rPr>
-          <w:b/>
-          <w:bCs/>
-        </w:rPr>
-        <w:t>useQueryClient</w:t>
-      </w:r>
-      <w:proofErr w:type="spellEnd"/>
-      <w:proofErr w:type="gramEnd"/>
-      <w:r>
-        <w:rPr>
-          <w:b/>
-          <w:bCs/>
-        </w:rPr>
-        <w:t>()</w:t>
-      </w:r>
-      <w:r>
-        <w:t>)</w:t>
-      </w:r>
-    </w:p>
-    <w:p>
-      <w:pPr>
-        <w:pStyle w:val="ListParagraph"/>
-        <w:numPr>
-          <w:ilvl w:val="0"/>
+    </w:p>
+    <w:p>
+      <w:pPr>
+        <w:pStyle w:val="ListParagraph"/>
+        <w:numPr>
+          <w:ilvl w:val="1"/>
           <w:numId w:val="1"/>
         </w:numPr>
       </w:pPr>
       <w:r>
-        <w:t xml:space="preserve">We call </w:t>
-      </w:r>
-      <w:proofErr w:type="spellStart"/>
-      <w:proofErr w:type="gramStart"/>
-      <w:r>
-        <w:rPr>
-          <w:b/>
-          <w:bCs/>
-        </w:rPr>
-        <w:t>prefetchQuery</w:t>
-      </w:r>
-      <w:proofErr w:type="spellEnd"/>
-      <w:r>
-        <w:rPr>
-          <w:b/>
-          <w:bCs/>
-        </w:rPr>
-        <w:t>(</w:t>
-      </w:r>
-      <w:proofErr w:type="gramEnd"/>
-      <w:r>
-        <w:rPr>
-          <w:b/>
-          <w:bCs/>
-        </w:rPr>
-        <w:t xml:space="preserve">) </w:t>
-      </w:r>
-      <w:r>
-        <w:t xml:space="preserve">on the </w:t>
-      </w:r>
-      <w:proofErr w:type="spellStart"/>
-      <w:r>
-        <w:rPr>
-          <w:b/>
-          <w:bCs/>
-        </w:rPr>
-        <w:t>queryClient</w:t>
-      </w:r>
-      <w:proofErr w:type="spellEnd"/>
-    </w:p>
-    <w:p>
-      <w:pPr>
-        <w:pStyle w:val="ListParagraph"/>
-        <w:numPr>
-          <w:ilvl w:val="1"/>
-          <w:numId w:val="1"/>
-        </w:numPr>
-      </w:pPr>
-      <w:proofErr w:type="spellStart"/>
-      <w:r>
-        <w:rPr>
-          <w:b/>
-          <w:bCs/>
-        </w:rPr>
-        <w:t>queryClient.prefetchQuery</w:t>
-      </w:r>
-      <w:proofErr w:type="spellEnd"/>
-      <w:r>
-        <w:rPr>
-          <w:b/>
-          <w:bCs/>
-        </w:rPr>
-        <w:t>()</w:t>
+        <w:rPr>
+          <w:b/>
+          <w:bCs/>
+        </w:rPr>
+        <w:t>queryClient.prefetchQuery()</w:t>
       </w:r>
     </w:p>
     <w:p>
@@ -621,15 +461,7 @@
         <w:t>Menu</w:t>
       </w:r>
       <w:r>
-        <w:t xml:space="preserve"> for each </w:t>
-      </w:r>
-      <w:proofErr w:type="spellStart"/>
-      <w:r>
-        <w:t>Boooking</w:t>
-      </w:r>
-      <w:proofErr w:type="spellEnd"/>
-      <w:r>
-        <w:t xml:space="preserve">, and one of the options will take us to the </w:t>
+        <w:t xml:space="preserve"> for each Boooking, and one of the options will take us to the </w:t>
       </w:r>
       <w:r>
         <w:rPr>
@@ -881,15 +713,7 @@
         </w:numPr>
       </w:pPr>
       <w:r>
-        <w:t xml:space="preserve">We will use </w:t>
-      </w:r>
-      <w:proofErr w:type="spellStart"/>
-      <w:r>
-        <w:t>Supabase</w:t>
-      </w:r>
-      <w:proofErr w:type="spellEnd"/>
-      <w:r>
-        <w:t xml:space="preserve"> to </w:t>
+        <w:t xml:space="preserve">We will use Supabase to </w:t>
       </w:r>
       <w:r>
         <w:rPr>
@@ -923,13 +747,8 @@
         <w:t>st</w:t>
       </w:r>
       <w:r>
-        <w:t xml:space="preserve"> user in </w:t>
-      </w:r>
-      <w:proofErr w:type="spellStart"/>
-      <w:r>
-        <w:t>Supabase</w:t>
-      </w:r>
-      <w:proofErr w:type="spellEnd"/>
+        <w:t xml:space="preserve"> user in Supabase</w:t>
+      </w:r>
     </w:p>
     <w:p>
       <w:pPr>
@@ -1050,15 +869,7 @@
         </w:numPr>
       </w:pPr>
       <w:r>
-        <w:t xml:space="preserve">After success login, </w:t>
-      </w:r>
-      <w:proofErr w:type="spellStart"/>
-      <w:r>
-        <w:t>supabase</w:t>
-      </w:r>
-      <w:proofErr w:type="spellEnd"/>
-      <w:r>
-        <w:t xml:space="preserve"> stores the user data in </w:t>
+        <w:t xml:space="preserve">After success login, supabase stores the user data in </w:t>
       </w:r>
       <w:r>
         <w:rPr>
@@ -1079,21 +890,12 @@
       <w:r>
         <w:t xml:space="preserve">We create a new custom hook – </w:t>
       </w:r>
-      <w:proofErr w:type="spellStart"/>
-      <w:r>
-        <w:rPr>
-          <w:b/>
-          <w:bCs/>
-        </w:rPr>
-        <w:t>useLogin</w:t>
-      </w:r>
-      <w:proofErr w:type="spellEnd"/>
-      <w:r>
-        <w:rPr>
-          <w:b/>
-          <w:bCs/>
-        </w:rPr>
-        <w:t xml:space="preserve"> </w:t>
+      <w:r>
+        <w:rPr>
+          <w:b/>
+          <w:bCs/>
+        </w:rPr>
+        <w:t xml:space="preserve">useLogin </w:t>
       </w:r>
       <w:r>
         <w:t>for all the React Query login logic</w:t>
@@ -1119,23 +921,7 @@
           <w:b/>
           <w:bCs/>
         </w:rPr>
-        <w:t xml:space="preserve">MUTATION (something changes in the </w:t>
-      </w:r>
-      <w:proofErr w:type="gramStart"/>
-      <w:r>
-        <w:rPr>
-          <w:b/>
-          <w:bCs/>
-        </w:rPr>
-        <w:t>server,</w:t>
-      </w:r>
-      <w:proofErr w:type="gramEnd"/>
-      <w:r>
-        <w:rPr>
-          <w:b/>
-          <w:bCs/>
-        </w:rPr>
-        <w:t xml:space="preserve"> the user gets authenticated)</w:t>
+        <w:t>MUTATION (something changes in the server, the user gets authenticated)</w:t>
       </w:r>
       <w:r>
         <w:rPr>
@@ -1180,40 +966,15 @@
       <w:r>
         <w:t xml:space="preserve">On the </w:t>
       </w:r>
-      <w:proofErr w:type="spellStart"/>
-      <w:r>
-        <w:rPr>
-          <w:b/>
-          <w:bCs/>
-        </w:rPr>
-        <w:t>onSuccess</w:t>
-      </w:r>
-      <w:proofErr w:type="spellEnd"/>
-      <w:r>
-        <w:rPr>
-          <w:b/>
-          <w:bCs/>
-        </w:rPr>
-        <w:t xml:space="preserve">, </w:t>
-      </w:r>
-      <w:r>
-        <w:t xml:space="preserve">we receive the data from the </w:t>
-      </w:r>
-      <w:proofErr w:type="spellStart"/>
-      <w:r>
-        <w:t>apiLogin</w:t>
-      </w:r>
-      <w:proofErr w:type="spellEnd"/>
-      <w:r>
-        <w:t xml:space="preserve"> </w:t>
-      </w:r>
-      <w:proofErr w:type="spellStart"/>
-      <w:r>
-        <w:t>loginFn</w:t>
-      </w:r>
-      <w:proofErr w:type="spellEnd"/>
-      <w:r>
-        <w:t>, and we can use it</w:t>
+      <w:r>
+        <w:rPr>
+          <w:b/>
+          <w:bCs/>
+        </w:rPr>
+        <w:t xml:space="preserve">onSuccess, </w:t>
+      </w:r>
+      <w:r>
+        <w:t>we receive the data from the apiLogin loginFn, and we can use it</w:t>
       </w:r>
     </w:p>
     <w:p>
@@ -1231,21 +992,12 @@
       <w:r>
         <w:t xml:space="preserve">On the </w:t>
       </w:r>
-      <w:proofErr w:type="spellStart"/>
-      <w:r>
-        <w:rPr>
-          <w:b/>
-          <w:bCs/>
-        </w:rPr>
-        <w:t>onError</w:t>
-      </w:r>
-      <w:proofErr w:type="spellEnd"/>
-      <w:r>
-        <w:rPr>
-          <w:b/>
-          <w:bCs/>
-        </w:rPr>
-        <w:t xml:space="preserve">, </w:t>
+      <w:r>
+        <w:rPr>
+          <w:b/>
+          <w:bCs/>
+        </w:rPr>
+        <w:t xml:space="preserve">onError, </w:t>
       </w:r>
       <w:r>
         <w:t xml:space="preserve">we receive the </w:t>
@@ -1258,21 +1010,8 @@
         <w:t>error</w:t>
       </w:r>
       <w:r>
-        <w:t xml:space="preserve"> from the </w:t>
-      </w:r>
-      <w:proofErr w:type="spellStart"/>
-      <w:r>
-        <w:t>apiLogin</w:t>
-      </w:r>
-      <w:proofErr w:type="spellEnd"/>
-      <w:r>
-        <w:t xml:space="preserve"> (Error) </w:t>
-      </w:r>
-      <w:proofErr w:type="spellStart"/>
-      <w:r>
-        <w:t>fn</w:t>
-      </w:r>
-      <w:proofErr w:type="spellEnd"/>
+        <w:t xml:space="preserve"> from the apiLogin (Error) fn</w:t>
+      </w:r>
     </w:p>
     <w:p>
       <w:pPr>
@@ -1325,17 +1064,8 @@
         </w:numPr>
       </w:pPr>
       <w:r>
-        <w:t xml:space="preserve">We </w:t>
-      </w:r>
-      <w:proofErr w:type="gramStart"/>
-      <w:r>
-        <w:t>actually wrap</w:t>
-      </w:r>
-      <w:proofErr w:type="gramEnd"/>
-      <w:r>
-        <w:t xml:space="preserve"> only the </w:t>
-      </w:r>
-      <w:proofErr w:type="spellStart"/>
+        <w:t xml:space="preserve">We actually wrap only the </w:t>
+      </w:r>
       <w:r>
         <w:rPr>
           <w:b/>
@@ -1343,7 +1073,6 @@
         </w:rPr>
         <w:t>AppLayout</w:t>
       </w:r>
-      <w:proofErr w:type="spellEnd"/>
     </w:p>
     <w:p>
       <w:pPr>
@@ -1448,23 +1177,7 @@
         </w:numPr>
       </w:pPr>
       <w:r>
-        <w:t xml:space="preserve">Like this, all routes in </w:t>
-      </w:r>
-      <w:proofErr w:type="spellStart"/>
-      <w:r>
-        <w:t>AppLayout</w:t>
-      </w:r>
-      <w:proofErr w:type="spellEnd"/>
-      <w:r>
-        <w:t xml:space="preserve"> are also the </w:t>
-      </w:r>
-      <w:proofErr w:type="spellStart"/>
-      <w:r>
-        <w:t>childrens</w:t>
-      </w:r>
-      <w:proofErr w:type="spellEnd"/>
-      <w:r>
-        <w:t xml:space="preserve"> of </w:t>
+        <w:t xml:space="preserve">Like this, all routes in AppLayout are also the childrens of </w:t>
       </w:r>
       <w:r>
         <w:rPr>
@@ -1499,13 +1212,8 @@
         </w:numPr>
       </w:pPr>
       <w:r>
-        <w:t xml:space="preserve">We load the user from </w:t>
-      </w:r>
-      <w:proofErr w:type="spellStart"/>
-      <w:r>
-        <w:t>supabase</w:t>
-      </w:r>
-      <w:proofErr w:type="spellEnd"/>
+        <w:t>We load the user from supabase</w:t>
+      </w:r>
       <w:r>
         <w:t xml:space="preserve"> with a new </w:t>
       </w:r>
@@ -1514,17 +1222,8 @@
           <w:b/>
           <w:bCs/>
         </w:rPr>
-        <w:t xml:space="preserve">function in the </w:t>
-      </w:r>
-      <w:proofErr w:type="spellStart"/>
-      <w:r>
-        <w:rPr>
-          <w:b/>
-          <w:bCs/>
-        </w:rPr>
-        <w:t>apiLogin</w:t>
-      </w:r>
-      <w:proofErr w:type="spellEnd"/>
+        <w:t>function in the apiLogin</w:t>
+      </w:r>
     </w:p>
     <w:p>
       <w:pPr>
@@ -1541,15 +1240,7 @@
         <w:t xml:space="preserve">data </w:t>
       </w:r>
       <w:r>
-        <w:t xml:space="preserve">will be </w:t>
-      </w:r>
-      <w:proofErr w:type="spellStart"/>
-      <w:r>
-        <w:t>refetched</w:t>
-      </w:r>
-      <w:proofErr w:type="spellEnd"/>
-      <w:r>
-        <w:t xml:space="preserve"> from the API</w:t>
+        <w:t>will be refetched from the API</w:t>
       </w:r>
     </w:p>
     <w:p>
@@ -1627,37 +1318,12 @@
       <w:r>
         <w:t xml:space="preserve">If there is an active session, we </w:t>
       </w:r>
-      <w:proofErr w:type="spellStart"/>
-      <w:r>
-        <w:rPr>
-          <w:b/>
-          <w:bCs/>
-        </w:rPr>
-        <w:t>refetch</w:t>
-      </w:r>
-      <w:proofErr w:type="spellEnd"/>
-      <w:r>
-        <w:rPr>
-          <w:b/>
-          <w:bCs/>
-        </w:rPr>
-        <w:t xml:space="preserve"> the data from </w:t>
-      </w:r>
-      <w:proofErr w:type="spellStart"/>
-      <w:r>
-        <w:rPr>
-          <w:b/>
-          <w:bCs/>
-        </w:rPr>
-        <w:t>supabase</w:t>
-      </w:r>
-      <w:proofErr w:type="spellEnd"/>
-      <w:r>
-        <w:rPr>
-          <w:b/>
-          <w:bCs/>
-        </w:rPr>
-        <w:t xml:space="preserve"> </w:t>
+      <w:r>
+        <w:rPr>
+          <w:b/>
+          <w:bCs/>
+        </w:rPr>
+        <w:t xml:space="preserve">refetch the data from supabase </w:t>
       </w:r>
       <w:r>
         <w:t>– MORE SECURE</w:t>
@@ -1736,11 +1402,9 @@
         <w:lastRenderedPageBreak/>
         <w:t xml:space="preserve">We will manage this using React Query and </w:t>
       </w:r>
-      <w:proofErr w:type="spellStart"/>
       <w:r>
         <w:t>useQuery</w:t>
       </w:r>
-      <w:proofErr w:type="spellEnd"/>
       <w:r>
         <w:t xml:space="preserve">, so a new custom hook – </w:t>
       </w:r>
@@ -1770,7 +1434,6 @@
       <w:r>
         <w:t xml:space="preserve">We use </w:t>
       </w:r>
-      <w:proofErr w:type="spellStart"/>
       <w:r>
         <w:rPr>
           <w:b/>
@@ -1778,7 +1441,6 @@
         </w:rPr>
         <w:t>useQuery</w:t>
       </w:r>
-      <w:proofErr w:type="spellEnd"/>
       <w:r>
         <w:t xml:space="preserve"> to store the user data into the cache</w:t>
       </w:r>
@@ -1792,15 +1454,7 @@
         </w:numPr>
       </w:pPr>
       <w:r>
-        <w:t xml:space="preserve">And we also create here the </w:t>
-      </w:r>
-      <w:proofErr w:type="spellStart"/>
-      <w:r>
-        <w:t>isAuthenticated</w:t>
-      </w:r>
-      <w:proofErr w:type="spellEnd"/>
-      <w:r>
-        <w:t xml:space="preserve"> flag</w:t>
+        <w:t>And we also create here the isAuthenticated flag</w:t>
       </w:r>
     </w:p>
     <w:p>
@@ -2010,22 +1664,10 @@
           <w:b/>
           <w:bCs/>
         </w:rPr>
-        <w:t xml:space="preserve">Not </w:t>
-      </w:r>
-      <w:proofErr w:type="gramStart"/>
-      <w:r>
-        <w:rPr>
-          <w:b/>
-          <w:bCs/>
-        </w:rPr>
-        <w:t xml:space="preserve">AUTH </w:t>
-      </w:r>
-      <w:r>
-        <w:t xml:space="preserve"> and</w:t>
-      </w:r>
-      <w:proofErr w:type="gramEnd"/>
-      <w:r>
-        <w:t xml:space="preserve"> the </w:t>
+        <w:t xml:space="preserve">Not AUTH </w:t>
+      </w:r>
+      <w:r>
+        <w:t xml:space="preserve"> and the </w:t>
       </w:r>
       <w:r>
         <w:rPr>
@@ -2098,7 +1740,6 @@
       <w:r>
         <w:t xml:space="preserve">We create a new </w:t>
       </w:r>
-      <w:proofErr w:type="spellStart"/>
       <w:r>
         <w:rPr>
           <w:b/>
@@ -2106,7 +1747,6 @@
         </w:rPr>
         <w:t>apiAuth</w:t>
       </w:r>
-      <w:proofErr w:type="spellEnd"/>
       <w:r>
         <w:t xml:space="preserve"> function for the logout API call</w:t>
       </w:r>
@@ -2122,30 +1762,12 @@
       <w:r>
         <w:t xml:space="preserve">We create a new custom hook </w:t>
       </w:r>
-      <w:proofErr w:type="spellStart"/>
-      <w:proofErr w:type="gramStart"/>
-      <w:r>
-        <w:rPr>
-          <w:b/>
-          <w:bCs/>
-        </w:rPr>
-        <w:t>useLogout</w:t>
-      </w:r>
-      <w:proofErr w:type="spellEnd"/>
-      <w:r>
-        <w:rPr>
-          <w:b/>
-          <w:bCs/>
-        </w:rPr>
-        <w:t>(</w:t>
-      </w:r>
-      <w:proofErr w:type="gramEnd"/>
-      <w:r>
-        <w:rPr>
-          <w:b/>
-          <w:bCs/>
-        </w:rPr>
-        <w:t>)</w:t>
+      <w:r>
+        <w:rPr>
+          <w:b/>
+          <w:bCs/>
+        </w:rPr>
+        <w:t>useLogout()</w:t>
       </w:r>
     </w:p>
     <w:p>
@@ -2271,23 +1893,7 @@
           <w:b/>
           <w:bCs/>
         </w:rPr>
-        <w:t xml:space="preserve">Improved error handling </w:t>
-      </w:r>
-      <w:proofErr w:type="gramStart"/>
-      <w:r>
-        <w:rPr>
-          <w:b/>
-          <w:bCs/>
-        </w:rPr>
-        <w:t>-  react</w:t>
-      </w:r>
-      <w:proofErr w:type="gramEnd"/>
-      <w:r>
-        <w:rPr>
-          <w:b/>
-          <w:bCs/>
-        </w:rPr>
-        <w:t xml:space="preserve"> Hook Form </w:t>
+        <w:t xml:space="preserve">Improved error handling -  react Hook Form </w:t>
       </w:r>
       <w:r>
         <w:t>library</w:t>
@@ -2408,15 +2014,7 @@
         </w:numPr>
       </w:pPr>
       <w:r>
-        <w:t xml:space="preserve">Button for the user </w:t>
-      </w:r>
-      <w:proofErr w:type="spellStart"/>
-      <w:r>
-        <w:t>toupdate</w:t>
-      </w:r>
-      <w:proofErr w:type="spellEnd"/>
-      <w:r>
-        <w:t xml:space="preserve"> the Profile</w:t>
+        <w:t>Button for the user toupdate the Profile</w:t>
       </w:r>
     </w:p>
     <w:p>
@@ -2460,15 +2058,7 @@
         </w:numPr>
       </w:pPr>
       <w:r>
-        <w:t xml:space="preserve">One for </w:t>
-      </w:r>
-      <w:proofErr w:type="gramStart"/>
-      <w:r>
-        <w:t>user Name</w:t>
-      </w:r>
-      <w:proofErr w:type="gramEnd"/>
-      <w:r>
-        <w:t xml:space="preserve"> and Avatar</w:t>
+        <w:t>One for user Name and Avatar</w:t>
       </w:r>
     </w:p>
     <w:p>
@@ -2499,32 +2089,7 @@
           <w:b/>
           <w:bCs/>
         </w:rPr>
-        <w:t xml:space="preserve">custom hook </w:t>
-      </w:r>
-      <w:proofErr w:type="spellStart"/>
-      <w:proofErr w:type="gramStart"/>
-      <w:r>
-        <w:rPr>
-          <w:b/>
-          <w:bCs/>
-        </w:rPr>
-        <w:t>useUpdateUser</w:t>
-      </w:r>
-      <w:proofErr w:type="spellEnd"/>
-      <w:r>
-        <w:rPr>
-          <w:b/>
-          <w:bCs/>
-        </w:rPr>
-        <w:t>(</w:t>
-      </w:r>
-      <w:proofErr w:type="gramEnd"/>
-      <w:r>
-        <w:rPr>
-          <w:b/>
-          <w:bCs/>
-        </w:rPr>
-        <w:t>)</w:t>
+        <w:t>custom hook useUpdateUser()</w:t>
       </w:r>
     </w:p>
     <w:p>
@@ -2538,46 +2103,12 @@
       <w:r>
         <w:t xml:space="preserve">This hook is using the </w:t>
       </w:r>
-      <w:proofErr w:type="spellStart"/>
-      <w:proofErr w:type="gramStart"/>
-      <w:r>
-        <w:rPr>
-          <w:b/>
-          <w:bCs/>
-        </w:rPr>
-        <w:t>updateCurrentUser</w:t>
-      </w:r>
-      <w:proofErr w:type="spellEnd"/>
-      <w:r>
-        <w:rPr>
-          <w:b/>
-          <w:bCs/>
-        </w:rPr>
-        <w:t>(</w:t>
-      </w:r>
-      <w:proofErr w:type="gramEnd"/>
-      <w:r>
-        <w:rPr>
-          <w:b/>
-          <w:bCs/>
-        </w:rPr>
-        <w:t xml:space="preserve">) </w:t>
-      </w:r>
-      <w:proofErr w:type="spellStart"/>
-      <w:r>
-        <w:rPr>
-          <w:b/>
-          <w:bCs/>
-        </w:rPr>
-        <w:t>api</w:t>
-      </w:r>
-      <w:proofErr w:type="spellEnd"/>
-      <w:r>
-        <w:rPr>
-          <w:b/>
-          <w:bCs/>
-        </w:rPr>
-        <w:t xml:space="preserve"> call </w:t>
+      <w:r>
+        <w:rPr>
+          <w:b/>
+          <w:bCs/>
+        </w:rPr>
+        <w:t xml:space="preserve">updateCurrentUser() api call </w:t>
       </w:r>
     </w:p>
     <w:p>
@@ -2666,148 +2197,95 @@
           <w:b/>
           <w:bCs/>
         </w:rPr>
+        <w:t xml:space="preserve">DARK MODE css variables </w:t>
+      </w:r>
+      <w:r>
+        <w:t xml:space="preserve"> from the GlobalStyles.css file</w:t>
+      </w:r>
+    </w:p>
+    <w:p>
+      <w:pPr>
+        <w:pStyle w:val="ListParagraph"/>
+        <w:numPr>
+          <w:ilvl w:val="0"/>
+          <w:numId w:val="2"/>
+        </w:numPr>
+      </w:pPr>
+      <w:r>
+        <w:t xml:space="preserve">We are using the </w:t>
+      </w:r>
+      <w:r>
+        <w:rPr>
+          <w:b/>
+          <w:bCs/>
+        </w:rPr>
         <w:t xml:space="preserve">DARK MODE </w:t>
       </w:r>
-      <w:proofErr w:type="spellStart"/>
-      <w:r>
-        <w:rPr>
-          <w:b/>
-          <w:bCs/>
-        </w:rPr>
-        <w:t>css</w:t>
-      </w:r>
-      <w:proofErr w:type="spellEnd"/>
-      <w:r>
-        <w:rPr>
-          <w:b/>
-          <w:bCs/>
-        </w:rPr>
+      <w:r>
+        <w:t xml:space="preserve"> variables when the class of the </w:t>
+      </w:r>
+      <w:r>
+        <w:rPr>
+          <w:b/>
+          <w:bCs/>
+        </w:rPr>
+        <w:t xml:space="preserve">ROOT </w:t>
+      </w:r>
+      <w:r>
+        <w:t>element will be dark</w:t>
+      </w:r>
+    </w:p>
+    <w:p>
+      <w:pPr>
+        <w:pStyle w:val="ListParagraph"/>
+        <w:numPr>
+          <w:ilvl w:val="0"/>
+          <w:numId w:val="2"/>
+        </w:numPr>
+      </w:pPr>
+      <w:r>
+        <w:t xml:space="preserve">In the </w:t>
+      </w:r>
+      <w:r>
+        <w:rPr>
+          <w:b/>
+          <w:bCs/>
+        </w:rPr>
+        <w:t>GlobalStyles.js</w:t>
+      </w:r>
+      <w:r>
         <w:t xml:space="preserve"> </w:t>
       </w:r>
-      <w:proofErr w:type="gramStart"/>
-      <w:r>
-        <w:rPr>
-          <w:b/>
-          <w:bCs/>
-        </w:rPr>
-        <w:t xml:space="preserve">variables </w:t>
-      </w:r>
-      <w:r>
-        <w:t xml:space="preserve"> from</w:t>
-      </w:r>
-      <w:proofErr w:type="gramEnd"/>
-      <w:r>
-        <w:t xml:space="preserve"> the GlobalStyles.css file</w:t>
-      </w:r>
-    </w:p>
-    <w:p>
-      <w:pPr>
-        <w:pStyle w:val="ListParagraph"/>
-        <w:numPr>
-          <w:ilvl w:val="0"/>
-          <w:numId w:val="2"/>
-        </w:numPr>
-      </w:pPr>
-      <w:r>
-        <w:t xml:space="preserve">We are using the </w:t>
-      </w:r>
-      <w:r>
-        <w:rPr>
-          <w:b/>
-          <w:bCs/>
-        </w:rPr>
-        <w:t xml:space="preserve">DARK </w:t>
-      </w:r>
-      <w:proofErr w:type="gramStart"/>
-      <w:r>
-        <w:rPr>
-          <w:b/>
-          <w:bCs/>
-        </w:rPr>
-        <w:t xml:space="preserve">MODE </w:t>
-      </w:r>
-      <w:r>
-        <w:t xml:space="preserve"> variables</w:t>
-      </w:r>
-      <w:proofErr w:type="gramEnd"/>
-      <w:r>
-        <w:t xml:space="preserve"> when the class of the </w:t>
-      </w:r>
-      <w:r>
-        <w:rPr>
-          <w:b/>
-          <w:bCs/>
-        </w:rPr>
-        <w:t xml:space="preserve">ROOT </w:t>
-      </w:r>
-      <w:r>
-        <w:t>element will be dark</w:t>
-      </w:r>
-    </w:p>
-    <w:p>
-      <w:pPr>
-        <w:pStyle w:val="ListParagraph"/>
-        <w:numPr>
-          <w:ilvl w:val="0"/>
-          <w:numId w:val="2"/>
-        </w:numPr>
-      </w:pPr>
-      <w:r>
-        <w:t xml:space="preserve">In the </w:t>
-      </w:r>
-      <w:r>
-        <w:rPr>
-          <w:b/>
-          <w:bCs/>
-        </w:rPr>
-        <w:t>GlobalStyles.js</w:t>
-      </w:r>
-      <w:r>
-        <w:t xml:space="preserve"> </w:t>
-      </w:r>
-    </w:p>
-    <w:p>
-      <w:pPr>
-        <w:pStyle w:val="ListParagraph"/>
-        <w:numPr>
-          <w:ilvl w:val="1"/>
-          <w:numId w:val="2"/>
-        </w:numPr>
-      </w:pPr>
-      <w:r>
-        <w:t xml:space="preserve">We have added the </w:t>
-      </w:r>
-      <w:proofErr w:type="gramStart"/>
-      <w:r>
-        <w:t>&amp;.light</w:t>
-      </w:r>
-      <w:proofErr w:type="gramEnd"/>
-      <w:r>
-        <w:t>-mode {}</w:t>
-      </w:r>
-    </w:p>
-    <w:p>
-      <w:pPr>
-        <w:pStyle w:val="ListParagraph"/>
-        <w:numPr>
-          <w:ilvl w:val="1"/>
-          <w:numId w:val="2"/>
-        </w:numPr>
-      </w:pPr>
-      <w:r>
-        <w:t xml:space="preserve">And </w:t>
-      </w:r>
-      <w:proofErr w:type="gramStart"/>
-      <w:r>
-        <w:t>&amp;.dark</w:t>
-      </w:r>
-      <w:proofErr w:type="gramEnd"/>
-      <w:r>
-        <w:t>-mode{}</w:t>
-      </w:r>
-    </w:p>
-    <w:p>
-      <w:r>
+    </w:p>
+    <w:p>
+      <w:pPr>
+        <w:pStyle w:val="ListParagraph"/>
+        <w:numPr>
+          <w:ilvl w:val="1"/>
+          <w:numId w:val="2"/>
+        </w:numPr>
+      </w:pPr>
+      <w:r>
+        <w:t>We have added the &amp;.light-mode {}</w:t>
+      </w:r>
+    </w:p>
+    <w:p>
+      <w:pPr>
+        <w:pStyle w:val="ListParagraph"/>
+        <w:numPr>
+          <w:ilvl w:val="1"/>
+          <w:numId w:val="2"/>
+        </w:numPr>
+      </w:pPr>
+      <w:r>
+        <w:t>And &amp;.dark-mode{}</w:t>
+      </w:r>
+    </w:p>
+    <w:p>
+      <w:r>
+        <w:rPr>
+          <w:noProof/>
+        </w:rPr>
         <w:drawing>
           <wp:inline distT="0" distB="0" distL="0" distR="0" wp14:anchorId="349D4C75" wp14:editId="184CF5AF">
             <wp:extent cx="2753109" cy="905001"/>
@@ -2887,21 +2365,12 @@
       <w:r>
         <w:t xml:space="preserve"> </w:t>
       </w:r>
-      <w:proofErr w:type="gramStart"/>
-      <w:r>
-        <w:rPr>
-          <w:b/>
-          <w:bCs/>
-        </w:rPr>
-        <w:t>&amp;.light</w:t>
-      </w:r>
-      <w:proofErr w:type="gramEnd"/>
-      <w:r>
-        <w:rPr>
-          <w:b/>
-          <w:bCs/>
-        </w:rPr>
-        <w:t>-mode</w:t>
+      <w:r>
+        <w:rPr>
+          <w:b/>
+          <w:bCs/>
+        </w:rPr>
+        <w:t>&amp;.light-mode</w:t>
       </w:r>
     </w:p>
     <w:p>
@@ -2968,25 +2437,21 @@
           <w:numId w:val="2"/>
         </w:numPr>
       </w:pPr>
-      <w:proofErr w:type="spellStart"/>
       <w:r>
         <w:t>DarkModeContext</w:t>
       </w:r>
-      <w:proofErr w:type="spellEnd"/>
-    </w:p>
-    <w:p>
-      <w:pPr>
-        <w:pStyle w:val="ListParagraph"/>
-        <w:numPr>
-          <w:ilvl w:val="1"/>
-          <w:numId w:val="2"/>
-        </w:numPr>
-      </w:pPr>
-      <w:proofErr w:type="spellStart"/>
+    </w:p>
+    <w:p>
+      <w:pPr>
+        <w:pStyle w:val="ListParagraph"/>
+        <w:numPr>
+          <w:ilvl w:val="1"/>
+          <w:numId w:val="2"/>
+        </w:numPr>
+      </w:pPr>
       <w:r>
         <w:t>DarkModeProvider</w:t>
       </w:r>
-      <w:proofErr w:type="spellEnd"/>
     </w:p>
     <w:p>
       <w:pPr>
@@ -3003,36 +2468,15 @@
         <w:sym w:font="Wingdings" w:char="F0E0"/>
       </w:r>
       <w:r>
-        <w:t xml:space="preserve"> </w:t>
-      </w:r>
-      <w:proofErr w:type="spellStart"/>
-      <w:r>
-        <w:t>useDarkMode</w:t>
-      </w:r>
-      <w:proofErr w:type="spellEnd"/>
+        <w:t xml:space="preserve"> useDarkMode</w:t>
+      </w:r>
     </w:p>
     <w:p>
       <w:pPr>
         <w:pStyle w:val="Heading2"/>
       </w:pPr>
       <w:r>
-        <w:t xml:space="preserve">To set the </w:t>
-      </w:r>
-      <w:proofErr w:type="spellStart"/>
-      <w:r>
-        <w:t>className</w:t>
-      </w:r>
-      <w:proofErr w:type="spellEnd"/>
-      <w:r>
-        <w:t xml:space="preserve"> on </w:t>
-      </w:r>
-      <w:proofErr w:type="gramStart"/>
-      <w:r>
-        <w:t>the :root</w:t>
-      </w:r>
-      <w:proofErr w:type="gramEnd"/>
-      <w:r>
-        <w:t xml:space="preserve"> element</w:t>
+        <w:t>To set the className on the :root element</w:t>
       </w:r>
     </w:p>
     <w:p>
@@ -3046,7 +2490,6 @@
       <w:r>
         <w:t xml:space="preserve">We are using an </w:t>
       </w:r>
-      <w:proofErr w:type="spellStart"/>
       <w:r>
         <w:rPr>
           <w:b/>
@@ -3061,7 +2504,6 @@
         </w:rPr>
         <w:t>ffect</w:t>
       </w:r>
-      <w:proofErr w:type="spellEnd"/>
       <w:r>
         <w:t xml:space="preserve"> in the </w:t>
       </w:r>
@@ -3073,15 +2515,7 @@
         <w:t xml:space="preserve">context </w:t>
       </w:r>
       <w:r>
-        <w:t xml:space="preserve">to set the </w:t>
-      </w:r>
-      <w:proofErr w:type="spellStart"/>
-      <w:r>
-        <w:t>className</w:t>
-      </w:r>
-      <w:proofErr w:type="spellEnd"/>
-      <w:r>
-        <w:t xml:space="preserve"> of the root element</w:t>
+        <w:t>to set the className of the root element</w:t>
       </w:r>
     </w:p>
     <w:p>
@@ -3192,21 +2626,12 @@
       <w:r>
         <w:t xml:space="preserve">We will compute these from the </w:t>
       </w:r>
-      <w:proofErr w:type="spellStart"/>
-      <w:r>
-        <w:rPr>
-          <w:b/>
-          <w:bCs/>
-        </w:rPr>
-        <w:t>Supabase</w:t>
-      </w:r>
-      <w:proofErr w:type="spellEnd"/>
-      <w:r>
-        <w:rPr>
-          <w:b/>
-          <w:bCs/>
-        </w:rPr>
-        <w:t xml:space="preserve"> BOOKINGS table</w:t>
+      <w:r>
+        <w:rPr>
+          <w:b/>
+          <w:bCs/>
+        </w:rPr>
+        <w:t>Supabase BOOKINGS table</w:t>
       </w:r>
     </w:p>
     <w:p>
@@ -3251,23 +2676,7 @@
           <w:b/>
           <w:bCs/>
         </w:rPr>
-        <w:t>‘</w:t>
-      </w:r>
-      <w:proofErr w:type="spellStart"/>
-      <w:r>
-        <w:rPr>
-          <w:b/>
-          <w:bCs/>
-        </w:rPr>
-        <w:t>created_at</w:t>
-      </w:r>
-      <w:proofErr w:type="spellEnd"/>
-      <w:r>
-        <w:rPr>
-          <w:b/>
-          <w:bCs/>
-        </w:rPr>
-        <w:t xml:space="preserve">’ </w:t>
+        <w:t xml:space="preserve">‘created_at’ </w:t>
       </w:r>
       <w:r>
         <w:t>column</w:t>
@@ -3307,23 +2716,7 @@
           <w:b/>
           <w:bCs/>
         </w:rPr>
-        <w:t>‘</w:t>
-      </w:r>
-      <w:proofErr w:type="spellStart"/>
-      <w:r>
-        <w:rPr>
-          <w:b/>
-          <w:bCs/>
-        </w:rPr>
-        <w:t>startDate</w:t>
-      </w:r>
-      <w:proofErr w:type="spellEnd"/>
-      <w:r>
-        <w:rPr>
-          <w:b/>
-          <w:bCs/>
-        </w:rPr>
-        <w:t xml:space="preserve">’ </w:t>
+        <w:t xml:space="preserve">‘startDate’ </w:t>
       </w:r>
       <w:r>
         <w:t>column</w:t>
@@ -3331,15 +2724,111 @@
     </w:p>
     <w:p>
       <w:pPr>
-        <w:pStyle w:val="ListParagraph"/>
-        <w:numPr>
-          <w:ilvl w:val="0"/>
-          <w:numId w:val="2"/>
-        </w:numPr>
-      </w:pPr>
-    </w:p>
-    <w:p/>
-    <w:p/>
+        <w:pStyle w:val="Heading2"/>
+      </w:pPr>
+      <w:r>
+        <w:t>Display the Statistics</w:t>
+      </w:r>
+    </w:p>
+    <w:p>
+      <w:pPr>
+        <w:pStyle w:val="ListParagraph"/>
+        <w:numPr>
+          <w:ilvl w:val="0"/>
+          <w:numId w:val="2"/>
+        </w:numPr>
+      </w:pPr>
+      <w:r>
+        <w:t xml:space="preserve">We just compute the statistics </w:t>
+      </w:r>
+    </w:p>
+    <w:p>
+      <w:pPr>
+        <w:pStyle w:val="ListParagraph"/>
+        <w:numPr>
+          <w:ilvl w:val="1"/>
+          <w:numId w:val="2"/>
+        </w:numPr>
+      </w:pPr>
+      <w:r>
+        <w:t>Number of Bookings</w:t>
+      </w:r>
+    </w:p>
+    <w:p>
+      <w:pPr>
+        <w:pStyle w:val="ListParagraph"/>
+        <w:numPr>
+          <w:ilvl w:val="1"/>
+          <w:numId w:val="2"/>
+        </w:numPr>
+      </w:pPr>
+      <w:r>
+        <w:t>Number of stays</w:t>
+      </w:r>
+    </w:p>
+    <w:p>
+      <w:pPr>
+        <w:pStyle w:val="ListParagraph"/>
+        <w:numPr>
+          <w:ilvl w:val="1"/>
+          <w:numId w:val="2"/>
+        </w:numPr>
+      </w:pPr>
+      <w:r>
+        <w:t>How many guests</w:t>
+      </w:r>
+    </w:p>
+    <w:p>
+      <w:pPr>
+        <w:pStyle w:val="ListParagraph"/>
+        <w:numPr>
+          <w:ilvl w:val="1"/>
+          <w:numId w:val="2"/>
+        </w:numPr>
+      </w:pPr>
+      <w:r>
+        <w:t>How much in sales</w:t>
+      </w:r>
+    </w:p>
+    <w:p>
+      <w:pPr>
+        <w:pStyle w:val="ListParagraph"/>
+        <w:numPr>
+          <w:ilvl w:val="0"/>
+          <w:numId w:val="2"/>
+        </w:numPr>
+      </w:pPr>
+      <w:r>
+        <w:t>And display them</w:t>
+      </w:r>
+    </w:p>
+    <w:p>
+      <w:pPr>
+        <w:pStyle w:val="Heading1"/>
+      </w:pPr>
+      <w:r>
+        <w:t>Line Charts in the Dashboard</w:t>
+      </w:r>
+    </w:p>
+    <w:p>
+      <w:pPr>
+        <w:pStyle w:val="ListParagraph"/>
+        <w:numPr>
+          <w:ilvl w:val="0"/>
+          <w:numId w:val="2"/>
+        </w:numPr>
+      </w:pPr>
+      <w:r>
+        <w:t xml:space="preserve">We will use the </w:t>
+      </w:r>
+      <w:r>
+        <w:rPr>
+          <w:b/>
+          <w:bCs/>
+        </w:rPr>
+        <w:t>ReCharts library</w:t>
+      </w:r>
+    </w:p>
     <w:sectPr>
       <w:pgSz w:w="12240" w:h="15840"/>
       <w:pgMar w:top="1440" w:right="1440" w:bottom="1440" w:left="1440" w:header="720" w:footer="720" w:gutter="0"/>
@@ -4280,6 +3769,7 @@
   <w:style w:type="character" w:default="1" w:styleId="DefaultParagraphFont">
     <w:name w:val="Default Paragraph Font"/>
     <w:uiPriority w:val="1"/>
+    <w:semiHidden/>
     <w:unhideWhenUsed/>
   </w:style>
   <w:style w:type="table" w:default="1" w:styleId="TableNormal">

</xml_diff>